<commit_message>
gros changement code html et css
</commit_message>
<xml_diff>
--- a/DOC SEO/analyse de l'état du SEO.docx
+++ b/DOC SEO/analyse de l'état du SEO.docx
@@ -893,13 +893,461 @@
     <w:p>
       <w:pPr>
         <w:pStyle w:val="Paragraphedeliste"/>
-        <w:rPr>
-          <w:i/>
-          <w:iCs/>
-          <w:sz w:val="32"/>
-          <w:szCs w:val="32"/>
-        </w:rPr>
-      </w:pPr>
+        <w:numPr>
+          <w:ilvl w:val="0"/>
+          <w:numId w:val="2"/>
+        </w:numPr>
+        <w:rPr>
+          <w:i/>
+          <w:iCs/>
+          <w:sz w:val="32"/>
+          <w:szCs w:val="32"/>
+        </w:rPr>
+      </w:pPr>
+      <w:r>
+        <w:rPr>
+          <w:i/>
+          <w:iCs/>
+          <w:sz w:val="32"/>
+          <w:szCs w:val="32"/>
+        </w:rPr>
+        <w:t>La page 2 le code du css était mal intégré dans le code HTML, le mettre comme dans la page d’accueil pour que le code puissent fonctionner</w:t>
+      </w:r>
+    </w:p>
+    <w:p>
+      <w:pPr>
+        <w:pStyle w:val="Paragraphedeliste"/>
+        <w:rPr>
+          <w:i/>
+          <w:iCs/>
+          <w:sz w:val="32"/>
+          <w:szCs w:val="32"/>
+        </w:rPr>
+      </w:pPr>
+      <w:r>
+        <w:rPr>
+          <w:i/>
+          <w:iCs/>
+          <w:sz w:val="32"/>
+          <w:szCs w:val="32"/>
+        </w:rPr>
+        <w:tab/>
+        <w:t>&lt;link rel="stylesheet" type="text/css" href="./css/bootstrap.css"&gt;</w:t>
+      </w:r>
+    </w:p>
+    <w:p>
+      <w:pPr>
+        <w:pStyle w:val="Paragraphedeliste"/>
+        <w:rPr>
+          <w:i/>
+          <w:iCs/>
+          <w:sz w:val="32"/>
+          <w:szCs w:val="32"/>
+        </w:rPr>
+      </w:pPr>
+      <w:r>
+        <w:rPr>
+          <w:i/>
+          <w:iCs/>
+          <w:sz w:val="32"/>
+          <w:szCs w:val="32"/>
+        </w:rPr>
+        <w:tab/>
+        <w:t>&lt;link rel="stylesheet" type="text/css" href="style.css"&gt;</w:t>
+      </w:r>
+    </w:p>
+    <w:p>
+      <w:pPr>
+        <w:pStyle w:val="Paragraphedeliste"/>
+        <w:rPr>
+          <w:i/>
+          <w:iCs/>
+          <w:sz w:val="32"/>
+          <w:szCs w:val="32"/>
+        </w:rPr>
+      </w:pPr>
+      <w:r>
+        <w:rPr>
+          <w:i/>
+          <w:iCs/>
+          <w:sz w:val="32"/>
+          <w:szCs w:val="32"/>
+        </w:rPr>
+        <w:tab/>
+        <w:t>&lt;link rel="stylesheet" type="text/css" href="./css/font-awesome.css"&gt;</w:t>
+      </w:r>
+    </w:p>
+    <w:p>
+      <w:pPr>
+        <w:pStyle w:val="Paragraphedeliste"/>
+        <w:rPr>
+          <w:i/>
+          <w:iCs/>
+          <w:sz w:val="32"/>
+          <w:szCs w:val="32"/>
+        </w:rPr>
+      </w:pPr>
+      <w:r>
+        <w:rPr>
+          <w:i/>
+          <w:iCs/>
+          <w:sz w:val="32"/>
+          <w:szCs w:val="32"/>
+        </w:rPr>
+        <w:lastRenderedPageBreak/>
+        <w:tab/>
+        <w:t>&lt;link rel="stylesheet" type="text/css" href="./css/et-line.css"&gt;</w:t>
+      </w:r>
+    </w:p>
+    <w:p>
+      <w:pPr>
+        <w:pStyle w:val="Paragraphedeliste"/>
+        <w:rPr>
+          <w:i/>
+          <w:iCs/>
+          <w:sz w:val="32"/>
+          <w:szCs w:val="32"/>
+        </w:rPr>
+      </w:pPr>
+      <w:r>
+        <w:rPr>
+          <w:i/>
+          <w:iCs/>
+          <w:sz w:val="32"/>
+          <w:szCs w:val="32"/>
+        </w:rPr>
+        <w:t xml:space="preserve">    </w:t>
+      </w:r>
+    </w:p>
+    <w:p>
+      <w:pPr>
+        <w:pStyle w:val="Paragraphedeliste"/>
+        <w:rPr>
+          <w:i/>
+          <w:iCs/>
+          <w:sz w:val="32"/>
+          <w:szCs w:val="32"/>
+        </w:rPr>
+      </w:pPr>
+      <w:r>
+        <w:rPr>
+          <w:i/>
+          <w:iCs/>
+          <w:sz w:val="32"/>
+          <w:szCs w:val="32"/>
+        </w:rPr>
+        <w:tab/>
+        <w:t>&lt;script src="./js/jquery-2.1.0.js"&gt;&lt;/script&gt;</w:t>
+      </w:r>
+    </w:p>
+    <w:p>
+      <w:pPr>
+        <w:pStyle w:val="Paragraphedeliste"/>
+        <w:rPr>
+          <w:i/>
+          <w:iCs/>
+          <w:sz w:val="32"/>
+          <w:szCs w:val="32"/>
+        </w:rPr>
+      </w:pPr>
+      <w:r>
+        <w:rPr>
+          <w:i/>
+          <w:iCs/>
+          <w:sz w:val="32"/>
+          <w:szCs w:val="32"/>
+        </w:rPr>
+        <w:tab/>
+        <w:t>&lt;script src="./js/bootstrap.js"&gt;&lt;/script&gt;</w:t>
+      </w:r>
+    </w:p>
+    <w:p>
+      <w:pPr>
+        <w:pStyle w:val="Paragraphedeliste"/>
+        <w:rPr>
+          <w:i/>
+          <w:iCs/>
+          <w:sz w:val="32"/>
+          <w:szCs w:val="32"/>
+        </w:rPr>
+      </w:pPr>
+      <w:r>
+        <w:rPr>
+          <w:i/>
+          <w:iCs/>
+          <w:sz w:val="32"/>
+          <w:szCs w:val="32"/>
+        </w:rPr>
+        <w:tab/>
+        <w:t>&lt;script src="./js/blocs.js"&gt;&lt;/script&gt;</w:t>
+      </w:r>
+    </w:p>
+    <w:p>
+      <w:pPr>
+        <w:pStyle w:val="Paragraphedeliste"/>
+        <w:rPr>
+          <w:i/>
+          <w:iCs/>
+          <w:sz w:val="32"/>
+          <w:szCs w:val="32"/>
+        </w:rPr>
+      </w:pPr>
+      <w:r>
+        <w:rPr>
+          <w:i/>
+          <w:iCs/>
+          <w:sz w:val="32"/>
+          <w:szCs w:val="32"/>
+        </w:rPr>
+        <w:tab/>
+        <w:t>&lt;script src="./js/jquery.touchSwipe.js" defer&gt;&lt;/script&gt;</w:t>
+      </w:r>
+    </w:p>
+    <w:p>
+      <w:pPr>
+        <w:pStyle w:val="Paragraphedeliste"/>
+        <w:rPr>
+          <w:i/>
+          <w:iCs/>
+          <w:sz w:val="32"/>
+          <w:szCs w:val="32"/>
+        </w:rPr>
+      </w:pPr>
+      <w:r>
+        <w:rPr>
+          <w:i/>
+          <w:iCs/>
+          <w:sz w:val="32"/>
+          <w:szCs w:val="32"/>
+        </w:rPr>
+        <w:tab/>
+        <w:t>&lt;script src="./js/gmaps.js"&gt;&lt;/script&gt;</w:t>
+      </w:r>
+    </w:p>
+    <w:p>
+      <w:pPr>
+        <w:pStyle w:val="Paragraphedeliste"/>
+        <w:rPr>
+          <w:i/>
+          <w:iCs/>
+          <w:sz w:val="32"/>
+          <w:szCs w:val="32"/>
+        </w:rPr>
+      </w:pPr>
+    </w:p>
+    <w:p>
+      <w:pPr>
+        <w:pStyle w:val="Paragraphedeliste"/>
+        <w:rPr>
+          <w:i/>
+          <w:iCs/>
+          <w:sz w:val="32"/>
+          <w:szCs w:val="32"/>
+        </w:rPr>
+      </w:pPr>
+      <w:r>
+        <w:rPr>
+          <w:i/>
+          <w:iCs/>
+          <w:sz w:val="32"/>
+          <w:szCs w:val="32"/>
+        </w:rPr>
+        <w:t>Etait mal intégrer</w:t>
+      </w:r>
+      <w:r>
+        <w:rPr>
+          <w:i/>
+          <w:iCs/>
+          <w:sz w:val="32"/>
+          <w:szCs w:val="32"/>
+        </w:rPr>
+        <w:t>, ce qui faisait que le texte était caché, plus le bouton pour revenir en haut, plus la disposition des blocs</w:t>
+      </w:r>
+    </w:p>
+    <w:p>
+      <w:pPr>
+        <w:pStyle w:val="Paragraphedeliste"/>
+        <w:rPr>
+          <w:i/>
+          <w:iCs/>
+          <w:sz w:val="32"/>
+          <w:szCs w:val="32"/>
+        </w:rPr>
+      </w:pPr>
+    </w:p>
+    <w:p>
+      <w:pPr>
+        <w:pStyle w:val="Paragraphedeliste"/>
+        <w:rPr>
+          <w:i/>
+          <w:iCs/>
+          <w:sz w:val="32"/>
+          <w:szCs w:val="32"/>
+        </w:rPr>
+      </w:pPr>
+    </w:p>
+    <w:p>
+      <w:pPr>
+        <w:pStyle w:val="Paragraphedeliste"/>
+        <w:rPr>
+          <w:i/>
+          <w:iCs/>
+          <w:sz w:val="32"/>
+          <w:szCs w:val="32"/>
+        </w:rPr>
+      </w:pPr>
+      <w:r>
+        <w:rPr>
+          <w:i/>
+          <w:iCs/>
+          <w:sz w:val="32"/>
+          <w:szCs w:val="32"/>
+        </w:rPr>
+        <w:t>« </w:t>
+      </w:r>
+      <w:r>
+        <w:rPr>
+          <w:i/>
+          <w:iCs/>
+          <w:sz w:val="32"/>
+          <w:szCs w:val="32"/>
+        </w:rPr>
+        <w:t>Si des annuaires gratuits existent sur le secteur, n'hésitez pas à en remplir certains. Même si de nos jours, ils ne sont presque plus pris en compte, ils ne requièrent pas un investissement important en temps.</w:t>
+      </w:r>
+      <w:r>
+        <w:rPr>
+          <w:i/>
+          <w:iCs/>
+          <w:sz w:val="32"/>
+          <w:szCs w:val="32"/>
+        </w:rPr>
+        <w:t xml:space="preserve"> (donc enlever une liste qui ferait peut etre de trops</w:t>
+      </w:r>
+      <w:r>
+        <w:rPr>
+          <w:i/>
+          <w:iCs/>
+          <w:sz w:val="32"/>
+          <w:szCs w:val="32"/>
+        </w:rPr>
+        <w:t> »</w:t>
+      </w:r>
+    </w:p>
+    <w:p>
+      <w:pPr>
+        <w:pStyle w:val="Paragraphedeliste"/>
+        <w:rPr>
+          <w:i/>
+          <w:iCs/>
+          <w:sz w:val="32"/>
+          <w:szCs w:val="32"/>
+        </w:rPr>
+      </w:pPr>
+    </w:p>
+    <w:p>
+      <w:pPr>
+        <w:pStyle w:val="Paragraphedeliste"/>
+        <w:rPr>
+          <w:i/>
+          <w:iCs/>
+          <w:sz w:val="32"/>
+          <w:szCs w:val="32"/>
+        </w:rPr>
+      </w:pPr>
+      <w:r>
+        <w:rPr>
+          <w:i/>
+          <w:iCs/>
+          <w:sz w:val="32"/>
+          <w:szCs w:val="32"/>
+        </w:rPr>
+        <w:t>Pour les partenaires (</w:t>
+      </w:r>
+      <w:r>
+        <w:rPr>
+          <w:i/>
+          <w:iCs/>
+          <w:sz w:val="32"/>
+          <w:szCs w:val="32"/>
+        </w:rPr>
+        <w:t>Mettre</w:t>
+      </w:r>
+      <w:r>
+        <w:rPr>
+          <w:i/>
+          <w:iCs/>
+          <w:sz w:val="32"/>
+          <w:szCs w:val="32"/>
+        </w:rPr>
+        <w:t xml:space="preserve"> du contenu plus cohérent par rapport au secteur d’activité</w:t>
+      </w:r>
+      <w:r>
+        <w:rPr>
+          <w:i/>
+          <w:iCs/>
+          <w:sz w:val="32"/>
+          <w:szCs w:val="32"/>
+        </w:rPr>
+        <w:t xml:space="preserve"> avec des partenaires</w:t>
+      </w:r>
+      <w:r>
+        <w:rPr>
+          <w:i/>
+          <w:iCs/>
+          <w:sz w:val="32"/>
+          <w:szCs w:val="32"/>
+        </w:rPr>
+        <w:t xml:space="preserve"> </w:t>
+      </w:r>
+      <w:r>
+        <w:rPr>
+          <w:i/>
+          <w:iCs/>
+          <w:sz w:val="32"/>
+          <w:szCs w:val="32"/>
+        </w:rPr>
+        <w:t xml:space="preserve">non concurrent </w:t>
+      </w:r>
+      <w:r>
+        <w:rPr>
+          <w:i/>
+          <w:iCs/>
+          <w:sz w:val="32"/>
+          <w:szCs w:val="32"/>
+        </w:rPr>
+        <w:t>ou si sa été des clients potentielles mettre un contenu différent de partenaire.</w:t>
+      </w:r>
+    </w:p>
+    <w:p>
+      <w:pPr>
+        <w:pStyle w:val="Paragraphedeliste"/>
+        <w:rPr>
+          <w:i/>
+          <w:iCs/>
+          <w:sz w:val="32"/>
+          <w:szCs w:val="32"/>
+        </w:rPr>
+      </w:pPr>
+    </w:p>
+    <w:p>
+      <w:pPr>
+        <w:pStyle w:val="Paragraphedeliste"/>
+        <w:rPr>
+          <w:i/>
+          <w:iCs/>
+          <w:sz w:val="32"/>
+          <w:szCs w:val="32"/>
+        </w:rPr>
+      </w:pPr>
+      <w:r>
+        <w:rPr>
+          <w:i/>
+          <w:iCs/>
+          <w:sz w:val="32"/>
+          <w:szCs w:val="32"/>
+        </w:rPr>
+        <w:t>Ne pas répéter les mots clés dans le code HTML</w:t>
+      </w:r>
     </w:p>
     <w:sectPr>
       <w:headerReference w:type="default" r:id="rId7"/>
@@ -990,7 +1438,7 @@
   <w:abstractNum w:abstractNumId="0" w15:restartNumberingAfterBreak="0">
     <w:nsid w:val="32C27F90"/>
     <w:multiLevelType w:val="hybridMultilevel"/>
-    <w:tmpl w:val="8624A056"/>
+    <w:tmpl w:val="011CC92C"/>
     <w:lvl w:ilvl="0" w:tplc="040C0001">
       <w:start w:val="1"/>
       <w:numFmt w:val="bullet"/>

</xml_diff>

<commit_message>
ajout de quelque recommandation + voir pour l'analyse du SEO
</commit_message>
<xml_diff>
--- a/DOC SEO/analyse de l'état du SEO.docx
+++ b/DOC SEO/analyse de l'état du SEO.docx
@@ -27,7 +27,31 @@
           <w:sz w:val="32"/>
           <w:szCs w:val="32"/>
         </w:rPr>
-        <w:t>Pas de title (c’est juste un point)</w:t>
+        <w:t xml:space="preserve">Pas de </w:t>
+      </w:r>
+      <w:proofErr w:type="spellStart"/>
+      <w:r>
+        <w:rPr>
+          <w:rFonts w:cstheme="minorHAnsi"/>
+          <w:i/>
+          <w:iCs/>
+          <w:color w:val="00B0F0"/>
+          <w:sz w:val="32"/>
+          <w:szCs w:val="32"/>
+        </w:rPr>
+        <w:t>title</w:t>
+      </w:r>
+      <w:proofErr w:type="spellEnd"/>
+      <w:r>
+        <w:rPr>
+          <w:rFonts w:cstheme="minorHAnsi"/>
+          <w:i/>
+          <w:iCs/>
+          <w:color w:val="00B0F0"/>
+          <w:sz w:val="32"/>
+          <w:szCs w:val="32"/>
+        </w:rPr>
+        <w:t xml:space="preserve"> (c’est juste un point)</w:t>
       </w:r>
     </w:p>
     <w:p>
@@ -298,7 +322,69 @@
           <w:sz w:val="32"/>
           <w:szCs w:val="32"/>
         </w:rPr>
-        <w:t>&lt;meta&gt; name=keyword ? + &lt;meta&gt; description ?</w:t>
+        <w:t>&lt;</w:t>
+      </w:r>
+      <w:proofErr w:type="spellStart"/>
+      <w:proofErr w:type="gramStart"/>
+      <w:r>
+        <w:rPr>
+          <w:i/>
+          <w:iCs/>
+          <w:sz w:val="32"/>
+          <w:szCs w:val="32"/>
+        </w:rPr>
+        <w:t>meta</w:t>
+      </w:r>
+      <w:proofErr w:type="spellEnd"/>
+      <w:proofErr w:type="gramEnd"/>
+      <w:r>
+        <w:rPr>
+          <w:i/>
+          <w:iCs/>
+          <w:sz w:val="32"/>
+          <w:szCs w:val="32"/>
+        </w:rPr>
+        <w:t xml:space="preserve">&gt; </w:t>
+      </w:r>
+      <w:proofErr w:type="spellStart"/>
+      <w:r>
+        <w:rPr>
+          <w:i/>
+          <w:iCs/>
+          <w:sz w:val="32"/>
+          <w:szCs w:val="32"/>
+        </w:rPr>
+        <w:t>name</w:t>
+      </w:r>
+      <w:proofErr w:type="spellEnd"/>
+      <w:r>
+        <w:rPr>
+          <w:i/>
+          <w:iCs/>
+          <w:sz w:val="32"/>
+          <w:szCs w:val="32"/>
+        </w:rPr>
+        <w:t>=keyword ? + &lt;</w:t>
+      </w:r>
+      <w:proofErr w:type="spellStart"/>
+      <w:r>
+        <w:rPr>
+          <w:i/>
+          <w:iCs/>
+          <w:sz w:val="32"/>
+          <w:szCs w:val="32"/>
+        </w:rPr>
+        <w:t>meta</w:t>
+      </w:r>
+      <w:proofErr w:type="spellEnd"/>
+      <w:r>
+        <w:rPr>
+          <w:i/>
+          <w:iCs/>
+          <w:sz w:val="32"/>
+          <w:szCs w:val="32"/>
+        </w:rPr>
+        <w:t>&gt; description ?</w:t>
       </w:r>
       <w:r>
         <w:rPr>
@@ -327,7 +413,27 @@
           <w:sz w:val="32"/>
           <w:szCs w:val="32"/>
         </w:rPr>
-        <w:t xml:space="preserve"> + viewport-fit=cover</w:t>
+        <w:t xml:space="preserve"> + </w:t>
+      </w:r>
+      <w:proofErr w:type="spellStart"/>
+      <w:r>
+        <w:rPr>
+          <w:i/>
+          <w:iCs/>
+          <w:sz w:val="32"/>
+          <w:szCs w:val="32"/>
+        </w:rPr>
+        <w:t>viewport</w:t>
+      </w:r>
+      <w:proofErr w:type="spellEnd"/>
+      <w:r>
+        <w:rPr>
+          <w:i/>
+          <w:iCs/>
+          <w:sz w:val="32"/>
+          <w:szCs w:val="32"/>
+        </w:rPr>
+        <w:t>-fit=cover</w:t>
       </w:r>
       <w:r>
         <w:rPr>
@@ -380,7 +486,47 @@
           <w:sz w:val="32"/>
           <w:szCs w:val="32"/>
         </w:rPr>
-        <w:t xml:space="preserve"> Car lors du viewport sur navigateur mobile le texte dépasse alors que avec une balise &lt;p&gt; ou &lt;h1&gt; pas de problème.</w:t>
+        <w:t xml:space="preserve"> Car lors du </w:t>
+      </w:r>
+      <w:proofErr w:type="spellStart"/>
+      <w:r>
+        <w:rPr>
+          <w:i/>
+          <w:iCs/>
+          <w:sz w:val="32"/>
+          <w:szCs w:val="32"/>
+        </w:rPr>
+        <w:t>viewport</w:t>
+      </w:r>
+      <w:proofErr w:type="spellEnd"/>
+      <w:r>
+        <w:rPr>
+          <w:i/>
+          <w:iCs/>
+          <w:sz w:val="32"/>
+          <w:szCs w:val="32"/>
+        </w:rPr>
+        <w:t xml:space="preserve"> sur navigateur mobile le texte dépasse </w:t>
+      </w:r>
+      <w:proofErr w:type="gramStart"/>
+      <w:r>
+        <w:rPr>
+          <w:i/>
+          <w:iCs/>
+          <w:sz w:val="32"/>
+          <w:szCs w:val="32"/>
+        </w:rPr>
+        <w:t>alors que avec</w:t>
+      </w:r>
+      <w:proofErr w:type="gramEnd"/>
+      <w:r>
+        <w:rPr>
+          <w:i/>
+          <w:iCs/>
+          <w:sz w:val="32"/>
+          <w:szCs w:val="32"/>
+        </w:rPr>
+        <w:t xml:space="preserve"> une balise &lt;p&gt; ou &lt;h1&gt; pas de problème.</w:t>
       </w:r>
     </w:p>
     <w:p>
@@ -450,7 +596,27 @@
           <w:sz w:val="32"/>
           <w:szCs w:val="32"/>
         </w:rPr>
-        <w:t>((répétition ?))/architecture</w:t>
+        <w:t>((répétition ?</w:t>
+      </w:r>
+      <w:proofErr w:type="gramStart"/>
+      <w:r>
+        <w:rPr>
+          <w:i/>
+          <w:iCs/>
+          <w:sz w:val="32"/>
+          <w:szCs w:val="32"/>
+        </w:rPr>
+        <w:t>))/</w:t>
+      </w:r>
+      <w:proofErr w:type="gramEnd"/>
+      <w:r>
+        <w:rPr>
+          <w:i/>
+          <w:iCs/>
+          <w:sz w:val="32"/>
+          <w:szCs w:val="32"/>
+        </w:rPr>
+        <w:t>architecture</w:t>
       </w:r>
     </w:p>
     <w:p>
@@ -505,8 +671,9 @@
           <w:sz w:val="32"/>
           <w:szCs w:val="32"/>
         </w:rPr>
-        <w:t>Contacter les bloggeurs dans le meme domaine de métier</w:t>
-      </w:r>
+        <w:t xml:space="preserve">Contacter les bloggeurs dans le </w:t>
+      </w:r>
+      <w:proofErr w:type="spellStart"/>
       <w:r>
         <w:rPr>
           <w:b/>
@@ -516,53 +683,9 @@
           <w:sz w:val="32"/>
           <w:szCs w:val="32"/>
         </w:rPr>
-        <w:t xml:space="preserve"> et non concurrent</w:t>
-      </w:r>
-      <w:r>
-        <w:rPr>
-          <w:i/>
-          <w:iCs/>
-          <w:sz w:val="32"/>
-          <w:szCs w:val="32"/>
-        </w:rPr>
-        <w:t>)</w:t>
-      </w:r>
-      <w:r>
-        <w:rPr>
-          <w:i/>
-          <w:iCs/>
-          <w:sz w:val="32"/>
-          <w:szCs w:val="32"/>
-        </w:rPr>
-        <w:t xml:space="preserve"> /</w:t>
-      </w:r>
-      <w:r>
-        <w:rPr>
-          <w:i/>
-          <w:iCs/>
-          <w:sz w:val="32"/>
-          <w:szCs w:val="32"/>
-        </w:rPr>
-        <w:t xml:space="preserve"> vérifier pour annuaire.</w:t>
-      </w:r>
-      <w:r>
-        <w:rPr>
-          <w:i/>
-          <w:iCs/>
-          <w:sz w:val="32"/>
-          <w:szCs w:val="32"/>
-        </w:rPr>
-        <w:t xml:space="preserve"> Ne pas pas le placer dans le footer car les liens perdent de leurs valeurs</w:t>
-      </w:r>
-      <w:r>
-        <w:rPr>
-          <w:i/>
-          <w:iCs/>
-          <w:sz w:val="32"/>
-          <w:szCs w:val="32"/>
-        </w:rPr>
-        <w:t xml:space="preserve"> (</w:t>
-      </w:r>
+        <w:t>meme</w:t>
+      </w:r>
+      <w:proofErr w:type="spellEnd"/>
       <w:r>
         <w:rPr>
           <w:b/>
@@ -572,7 +695,7 @@
           <w:sz w:val="32"/>
           <w:szCs w:val="32"/>
         </w:rPr>
-        <w:t xml:space="preserve">le remplacer par ex dans un corps de texte avec une phase </w:t>
+        <w:t xml:space="preserve"> domaine de métier</w:t>
       </w:r>
       <w:r>
         <w:rPr>
@@ -583,6 +706,113 @@
           <w:sz w:val="32"/>
           <w:szCs w:val="32"/>
         </w:rPr>
+        <w:t xml:space="preserve"> et non concurrent</w:t>
+      </w:r>
+      <w:r>
+        <w:rPr>
+          <w:i/>
+          <w:iCs/>
+          <w:sz w:val="32"/>
+          <w:szCs w:val="32"/>
+        </w:rPr>
+        <w:t>)</w:t>
+      </w:r>
+      <w:r>
+        <w:rPr>
+          <w:i/>
+          <w:iCs/>
+          <w:sz w:val="32"/>
+          <w:szCs w:val="32"/>
+        </w:rPr>
+        <w:t xml:space="preserve"> /</w:t>
+      </w:r>
+      <w:r>
+        <w:rPr>
+          <w:i/>
+          <w:iCs/>
+          <w:sz w:val="32"/>
+          <w:szCs w:val="32"/>
+        </w:rPr>
+        <w:t xml:space="preserve"> vérifier pour annuaire.</w:t>
+      </w:r>
+      <w:r>
+        <w:rPr>
+          <w:i/>
+          <w:iCs/>
+          <w:sz w:val="32"/>
+          <w:szCs w:val="32"/>
+        </w:rPr>
+        <w:t xml:space="preserve"> Ne pas </w:t>
+      </w:r>
+      <w:proofErr w:type="spellStart"/>
+      <w:r>
+        <w:rPr>
+          <w:i/>
+          <w:iCs/>
+          <w:sz w:val="32"/>
+          <w:szCs w:val="32"/>
+        </w:rPr>
+        <w:t>pas</w:t>
+      </w:r>
+      <w:proofErr w:type="spellEnd"/>
+      <w:r>
+        <w:rPr>
+          <w:i/>
+          <w:iCs/>
+          <w:sz w:val="32"/>
+          <w:szCs w:val="32"/>
+        </w:rPr>
+        <w:t xml:space="preserve"> le placer dans le </w:t>
+      </w:r>
+      <w:proofErr w:type="spellStart"/>
+      <w:r>
+        <w:rPr>
+          <w:i/>
+          <w:iCs/>
+          <w:sz w:val="32"/>
+          <w:szCs w:val="32"/>
+        </w:rPr>
+        <w:t>footer</w:t>
+      </w:r>
+      <w:proofErr w:type="spellEnd"/>
+      <w:r>
+        <w:rPr>
+          <w:i/>
+          <w:iCs/>
+          <w:sz w:val="32"/>
+          <w:szCs w:val="32"/>
+        </w:rPr>
+        <w:t xml:space="preserve"> car les liens perdent de leurs valeurs</w:t>
+      </w:r>
+      <w:r>
+        <w:rPr>
+          <w:i/>
+          <w:iCs/>
+          <w:sz w:val="32"/>
+          <w:szCs w:val="32"/>
+        </w:rPr>
+        <w:t xml:space="preserve"> (</w:t>
+      </w:r>
+      <w:r>
+        <w:rPr>
+          <w:b/>
+          <w:bCs/>
+          <w:i/>
+          <w:iCs/>
+          <w:sz w:val="32"/>
+          <w:szCs w:val="32"/>
+        </w:rPr>
+        <w:t xml:space="preserve">le remplacer par ex dans un corps de texte avec une phase </w:t>
+      </w:r>
+      <w:r>
+        <w:rPr>
+          <w:b/>
+          <w:bCs/>
+          <w:i/>
+          <w:iCs/>
+          <w:sz w:val="32"/>
+          <w:szCs w:val="32"/>
+        </w:rPr>
         <w:lastRenderedPageBreak/>
         <w:t>d’accroche avec tous les liens d’annonces/partenaire.</w:t>
       </w:r>
@@ -595,7 +825,31 @@
           <w:sz w:val="32"/>
           <w:szCs w:val="32"/>
         </w:rPr>
-        <w:t xml:space="preserve"> Ajouter un no follow ou do follow ?)</w:t>
+        <w:t xml:space="preserve"> Ajouter un no follow </w:t>
+      </w:r>
+      <w:proofErr w:type="gramStart"/>
+      <w:r>
+        <w:rPr>
+          <w:b/>
+          <w:bCs/>
+          <w:i/>
+          <w:iCs/>
+          <w:sz w:val="32"/>
+          <w:szCs w:val="32"/>
+        </w:rPr>
+        <w:t>ou</w:t>
+      </w:r>
+      <w:proofErr w:type="gramEnd"/>
+      <w:r>
+        <w:rPr>
+          <w:b/>
+          <w:bCs/>
+          <w:i/>
+          <w:iCs/>
+          <w:sz w:val="32"/>
+          <w:szCs w:val="32"/>
+        </w:rPr>
+        <w:t xml:space="preserve"> do follow ?)</w:t>
       </w:r>
     </w:p>
     <w:p>
@@ -630,7 +884,27 @@
           <w:sz w:val="32"/>
           <w:szCs w:val="32"/>
         </w:rPr>
-        <w:t>Enlever le bout de texte considérer comme du spam par google et peut etre mal vu voir supprimer par google</w:t>
+        <w:t xml:space="preserve">Enlever le bout de texte considérer comme du spam par google et peut </w:t>
+      </w:r>
+      <w:proofErr w:type="spellStart"/>
+      <w:r>
+        <w:rPr>
+          <w:i/>
+          <w:iCs/>
+          <w:sz w:val="32"/>
+          <w:szCs w:val="32"/>
+        </w:rPr>
+        <w:t>etre</w:t>
+      </w:r>
+      <w:proofErr w:type="spellEnd"/>
+      <w:r>
+        <w:rPr>
+          <w:i/>
+          <w:iCs/>
+          <w:sz w:val="32"/>
+          <w:szCs w:val="32"/>
+        </w:rPr>
+        <w:t xml:space="preserve"> mal vu voir supprimer par google</w:t>
       </w:r>
     </w:p>
     <w:p>
@@ -741,7 +1015,156 @@
           <w:sz w:val="32"/>
           <w:szCs w:val="32"/>
         </w:rPr>
-        <w:t>(notamment .col-xs-12 avec un width : 450px ; margin : auto ; float : none et un nouvel attribut pour la mention de maxime guiblard en #rrd avec un font-size 1.2em ; font-weight bold ; pour la partie haute du texte de la mention)</w:t>
+        <w:t>(</w:t>
+      </w:r>
+      <w:r>
+        <w:rPr>
+          <w:i/>
+          <w:iCs/>
+          <w:sz w:val="32"/>
+          <w:szCs w:val="32"/>
+        </w:rPr>
+        <w:t xml:space="preserve">Notamment. </w:t>
+      </w:r>
+      <w:proofErr w:type="gramStart"/>
+      <w:r>
+        <w:rPr>
+          <w:i/>
+          <w:iCs/>
+          <w:sz w:val="32"/>
+          <w:szCs w:val="32"/>
+        </w:rPr>
+        <w:t>col</w:t>
+      </w:r>
+      <w:proofErr w:type="gramEnd"/>
+      <w:r>
+        <w:rPr>
+          <w:i/>
+          <w:iCs/>
+          <w:sz w:val="32"/>
+          <w:szCs w:val="32"/>
+        </w:rPr>
+        <w:t xml:space="preserve">-xs-12 avec un </w:t>
+      </w:r>
+      <w:proofErr w:type="spellStart"/>
+      <w:r>
+        <w:rPr>
+          <w:i/>
+          <w:iCs/>
+          <w:sz w:val="32"/>
+          <w:szCs w:val="32"/>
+        </w:rPr>
+        <w:t>width</w:t>
+      </w:r>
+      <w:proofErr w:type="spellEnd"/>
+      <w:r>
+        <w:rPr>
+          <w:i/>
+          <w:iCs/>
+          <w:sz w:val="32"/>
+          <w:szCs w:val="32"/>
+        </w:rPr>
+        <w:t xml:space="preserve"> : 450px ; </w:t>
+      </w:r>
+      <w:proofErr w:type="spellStart"/>
+      <w:r>
+        <w:rPr>
+          <w:i/>
+          <w:iCs/>
+          <w:sz w:val="32"/>
+          <w:szCs w:val="32"/>
+        </w:rPr>
+        <w:t>margin</w:t>
+      </w:r>
+      <w:proofErr w:type="spellEnd"/>
+      <w:r>
+        <w:rPr>
+          <w:i/>
+          <w:iCs/>
+          <w:sz w:val="32"/>
+          <w:szCs w:val="32"/>
+        </w:rPr>
+        <w:t xml:space="preserve"> : auto ; </w:t>
+      </w:r>
+      <w:proofErr w:type="spellStart"/>
+      <w:r>
+        <w:rPr>
+          <w:i/>
+          <w:iCs/>
+          <w:sz w:val="32"/>
+          <w:szCs w:val="32"/>
+        </w:rPr>
+        <w:t>float</w:t>
+      </w:r>
+      <w:proofErr w:type="spellEnd"/>
+      <w:r>
+        <w:rPr>
+          <w:i/>
+          <w:iCs/>
+          <w:sz w:val="32"/>
+          <w:szCs w:val="32"/>
+        </w:rPr>
+        <w:t xml:space="preserve"> : none et un nouvel attribut pour la mention de maxime </w:t>
+      </w:r>
+      <w:proofErr w:type="spellStart"/>
+      <w:r>
+        <w:rPr>
+          <w:i/>
+          <w:iCs/>
+          <w:sz w:val="32"/>
+          <w:szCs w:val="32"/>
+        </w:rPr>
+        <w:t>guiblard</w:t>
+      </w:r>
+      <w:proofErr w:type="spellEnd"/>
+      <w:r>
+        <w:rPr>
+          <w:i/>
+          <w:iCs/>
+          <w:sz w:val="32"/>
+          <w:szCs w:val="32"/>
+        </w:rPr>
+        <w:t xml:space="preserve"> en #rrd avec un font-size 1.2em ; font-</w:t>
+      </w:r>
+      <w:proofErr w:type="spellStart"/>
+      <w:r>
+        <w:rPr>
+          <w:i/>
+          <w:iCs/>
+          <w:sz w:val="32"/>
+          <w:szCs w:val="32"/>
+        </w:rPr>
+        <w:t>weight</w:t>
+      </w:r>
+      <w:proofErr w:type="spellEnd"/>
+      <w:r>
+        <w:rPr>
+          <w:i/>
+          <w:iCs/>
+          <w:sz w:val="32"/>
+          <w:szCs w:val="32"/>
+        </w:rPr>
+        <w:t xml:space="preserve"> </w:t>
+      </w:r>
+      <w:proofErr w:type="spellStart"/>
+      <w:r>
+        <w:rPr>
+          <w:i/>
+          <w:iCs/>
+          <w:sz w:val="32"/>
+          <w:szCs w:val="32"/>
+        </w:rPr>
+        <w:t>bold</w:t>
+      </w:r>
+      <w:proofErr w:type="spellEnd"/>
+      <w:r>
+        <w:rPr>
+          <w:i/>
+          <w:iCs/>
+          <w:sz w:val="32"/>
+          <w:szCs w:val="32"/>
+        </w:rPr>
+        <w:t> ; pour la partie haute du texte de la mention)</w:t>
       </w:r>
     </w:p>
     <w:p>
@@ -824,7 +1247,27 @@
           <w:sz w:val="32"/>
           <w:szCs w:val="32"/>
         </w:rPr>
-        <w:t xml:space="preserve"> .img-responsive</w:t>
+        <w:t xml:space="preserve"> .</w:t>
+      </w:r>
+      <w:proofErr w:type="spellStart"/>
+      <w:r>
+        <w:rPr>
+          <w:i/>
+          <w:iCs/>
+          <w:sz w:val="32"/>
+          <w:szCs w:val="32"/>
+        </w:rPr>
+        <w:t>img</w:t>
+      </w:r>
+      <w:proofErr w:type="spellEnd"/>
+      <w:r>
+        <w:rPr>
+          <w:i/>
+          <w:iCs/>
+          <w:sz w:val="32"/>
+          <w:szCs w:val="32"/>
+        </w:rPr>
+        <w:t>-responsive</w:t>
       </w:r>
       <w:r>
         <w:rPr>
@@ -842,7 +1285,67 @@
           <w:sz w:val="32"/>
           <w:szCs w:val="32"/>
         </w:rPr>
-        <w:t xml:space="preserve"> max-width : 250px, width : auto ; margin : auto)</w:t>
+        <w:t xml:space="preserve"> max-</w:t>
+      </w:r>
+      <w:proofErr w:type="spellStart"/>
+      <w:r>
+        <w:rPr>
+          <w:i/>
+          <w:iCs/>
+          <w:sz w:val="32"/>
+          <w:szCs w:val="32"/>
+        </w:rPr>
+        <w:t>width</w:t>
+      </w:r>
+      <w:proofErr w:type="spellEnd"/>
+      <w:r>
+        <w:rPr>
+          <w:i/>
+          <w:iCs/>
+          <w:sz w:val="32"/>
+          <w:szCs w:val="32"/>
+        </w:rPr>
+        <w:t xml:space="preserve"> : 250px, </w:t>
+      </w:r>
+      <w:proofErr w:type="spellStart"/>
+      <w:r>
+        <w:rPr>
+          <w:i/>
+          <w:iCs/>
+          <w:sz w:val="32"/>
+          <w:szCs w:val="32"/>
+        </w:rPr>
+        <w:t>width</w:t>
+      </w:r>
+      <w:proofErr w:type="spellEnd"/>
+      <w:r>
+        <w:rPr>
+          <w:i/>
+          <w:iCs/>
+          <w:sz w:val="32"/>
+          <w:szCs w:val="32"/>
+        </w:rPr>
+        <w:t xml:space="preserve"> : auto ; </w:t>
+      </w:r>
+      <w:proofErr w:type="spellStart"/>
+      <w:r>
+        <w:rPr>
+          <w:i/>
+          <w:iCs/>
+          <w:sz w:val="32"/>
+          <w:szCs w:val="32"/>
+        </w:rPr>
+        <w:t>margin</w:t>
+      </w:r>
+      <w:proofErr w:type="spellEnd"/>
+      <w:r>
+        <w:rPr>
+          <w:i/>
+          <w:iCs/>
+          <w:sz w:val="32"/>
+          <w:szCs w:val="32"/>
+        </w:rPr>
+        <w:t> : auto)</w:t>
       </w:r>
     </w:p>
     <w:p>
@@ -887,7 +1390,67 @@
           <w:sz w:val="32"/>
           <w:szCs w:val="32"/>
         </w:rPr>
-        <w:t>(dans le style.css remplacement de max-height 40px par height 45px)</w:t>
+        <w:t>(</w:t>
+      </w:r>
+      <w:proofErr w:type="gramStart"/>
+      <w:r>
+        <w:rPr>
+          <w:i/>
+          <w:iCs/>
+          <w:sz w:val="32"/>
+          <w:szCs w:val="32"/>
+        </w:rPr>
+        <w:t>dans</w:t>
+      </w:r>
+      <w:proofErr w:type="gramEnd"/>
+      <w:r>
+        <w:rPr>
+          <w:i/>
+          <w:iCs/>
+          <w:sz w:val="32"/>
+          <w:szCs w:val="32"/>
+        </w:rPr>
+        <w:t xml:space="preserve"> le style.css remplacement de max-</w:t>
+      </w:r>
+      <w:proofErr w:type="spellStart"/>
+      <w:r>
+        <w:rPr>
+          <w:i/>
+          <w:iCs/>
+          <w:sz w:val="32"/>
+          <w:szCs w:val="32"/>
+        </w:rPr>
+        <w:t>height</w:t>
+      </w:r>
+      <w:proofErr w:type="spellEnd"/>
+      <w:r>
+        <w:rPr>
+          <w:i/>
+          <w:iCs/>
+          <w:sz w:val="32"/>
+          <w:szCs w:val="32"/>
+        </w:rPr>
+        <w:t xml:space="preserve"> 40px par </w:t>
+      </w:r>
+      <w:proofErr w:type="spellStart"/>
+      <w:r>
+        <w:rPr>
+          <w:i/>
+          <w:iCs/>
+          <w:sz w:val="32"/>
+          <w:szCs w:val="32"/>
+        </w:rPr>
+        <w:t>height</w:t>
+      </w:r>
+      <w:proofErr w:type="spellEnd"/>
+      <w:r>
+        <w:rPr>
+          <w:i/>
+          <w:iCs/>
+          <w:sz w:val="32"/>
+          <w:szCs w:val="32"/>
+        </w:rPr>
+        <w:t xml:space="preserve"> 45px)</w:t>
       </w:r>
     </w:p>
     <w:p>
@@ -911,7 +1474,47 @@
           <w:sz w:val="32"/>
           <w:szCs w:val="32"/>
         </w:rPr>
-        <w:t>La page 2 le code du css était mal intégré dans le code HTML, le mettre comme dans la page d’accueil pour que le code puissent fonctionner</w:t>
+        <w:t xml:space="preserve">La page 2 le code du </w:t>
+      </w:r>
+      <w:proofErr w:type="spellStart"/>
+      <w:r>
+        <w:rPr>
+          <w:i/>
+          <w:iCs/>
+          <w:sz w:val="32"/>
+          <w:szCs w:val="32"/>
+        </w:rPr>
+        <w:t>css</w:t>
+      </w:r>
+      <w:proofErr w:type="spellEnd"/>
+      <w:r>
+        <w:rPr>
+          <w:i/>
+          <w:iCs/>
+          <w:sz w:val="32"/>
+          <w:szCs w:val="32"/>
+        </w:rPr>
+        <w:t xml:space="preserve"> était mal intégré dans le code HTML, le mettre comme dans la page d’accueil pour que le code </w:t>
+      </w:r>
+      <w:proofErr w:type="gramStart"/>
+      <w:r>
+        <w:rPr>
+          <w:i/>
+          <w:iCs/>
+          <w:sz w:val="32"/>
+          <w:szCs w:val="32"/>
+        </w:rPr>
+        <w:t>puissent</w:t>
+      </w:r>
+      <w:proofErr w:type="gramEnd"/>
+      <w:r>
+        <w:rPr>
+          <w:i/>
+          <w:iCs/>
+          <w:sz w:val="32"/>
+          <w:szCs w:val="32"/>
+        </w:rPr>
+        <w:t xml:space="preserve"> fonctionner</w:t>
       </w:r>
     </w:p>
     <w:p>
@@ -932,227 +1535,168 @@
           <w:szCs w:val="32"/>
         </w:rPr>
         <w:tab/>
-        <w:t>&lt;link rel="stylesheet" type="text/css" href="./css/bootstrap.css"&gt;</w:t>
-      </w:r>
-    </w:p>
-    <w:p>
-      <w:pPr>
-        <w:pStyle w:val="Paragraphedeliste"/>
-        <w:rPr>
-          <w:i/>
-          <w:iCs/>
-          <w:sz w:val="32"/>
-          <w:szCs w:val="32"/>
-        </w:rPr>
-      </w:pPr>
-      <w:r>
-        <w:rPr>
-          <w:i/>
-          <w:iCs/>
-          <w:sz w:val="32"/>
-          <w:szCs w:val="32"/>
-        </w:rPr>
-        <w:tab/>
-        <w:t>&lt;link rel="stylesheet" type="text/css" href="style.css"&gt;</w:t>
-      </w:r>
-    </w:p>
-    <w:p>
-      <w:pPr>
-        <w:pStyle w:val="Paragraphedeliste"/>
-        <w:rPr>
-          <w:i/>
-          <w:iCs/>
-          <w:sz w:val="32"/>
-          <w:szCs w:val="32"/>
-        </w:rPr>
-      </w:pPr>
-      <w:r>
-        <w:rPr>
-          <w:i/>
-          <w:iCs/>
-          <w:sz w:val="32"/>
-          <w:szCs w:val="32"/>
-        </w:rPr>
-        <w:tab/>
-        <w:t>&lt;link rel="stylesheet" type="text/css" href="./css/font-awesome.css"&gt;</w:t>
-      </w:r>
-    </w:p>
-    <w:p>
-      <w:pPr>
-        <w:pStyle w:val="Paragraphedeliste"/>
-        <w:rPr>
-          <w:i/>
-          <w:iCs/>
-          <w:sz w:val="32"/>
-          <w:szCs w:val="32"/>
-        </w:rPr>
-      </w:pPr>
-      <w:r>
-        <w:rPr>
-          <w:i/>
-          <w:iCs/>
-          <w:sz w:val="32"/>
-          <w:szCs w:val="32"/>
-        </w:rPr>
-        <w:lastRenderedPageBreak/>
-        <w:tab/>
-        <w:t>&lt;link rel="stylesheet" type="text/css" href="./css/et-line.css"&gt;</w:t>
-      </w:r>
-    </w:p>
-    <w:p>
-      <w:pPr>
-        <w:pStyle w:val="Paragraphedeliste"/>
-        <w:rPr>
-          <w:i/>
-          <w:iCs/>
-          <w:sz w:val="32"/>
-          <w:szCs w:val="32"/>
-        </w:rPr>
-      </w:pPr>
-      <w:r>
-        <w:rPr>
-          <w:i/>
-          <w:iCs/>
-          <w:sz w:val="32"/>
-          <w:szCs w:val="32"/>
-        </w:rPr>
-        <w:t xml:space="preserve">    </w:t>
-      </w:r>
-    </w:p>
-    <w:p>
-      <w:pPr>
-        <w:pStyle w:val="Paragraphedeliste"/>
-        <w:rPr>
-          <w:i/>
-          <w:iCs/>
-          <w:sz w:val="32"/>
-          <w:szCs w:val="32"/>
-        </w:rPr>
-      </w:pPr>
-      <w:r>
-        <w:rPr>
-          <w:i/>
-          <w:iCs/>
-          <w:sz w:val="32"/>
-          <w:szCs w:val="32"/>
-        </w:rPr>
-        <w:tab/>
-        <w:t>&lt;script src="./js/jquery-2.1.0.js"&gt;&lt;/script&gt;</w:t>
-      </w:r>
-    </w:p>
-    <w:p>
-      <w:pPr>
-        <w:pStyle w:val="Paragraphedeliste"/>
-        <w:rPr>
-          <w:i/>
-          <w:iCs/>
-          <w:sz w:val="32"/>
-          <w:szCs w:val="32"/>
-        </w:rPr>
-      </w:pPr>
-      <w:r>
-        <w:rPr>
-          <w:i/>
-          <w:iCs/>
-          <w:sz w:val="32"/>
-          <w:szCs w:val="32"/>
-        </w:rPr>
-        <w:tab/>
-        <w:t>&lt;script src="./js/bootstrap.js"&gt;&lt;/script&gt;</w:t>
-      </w:r>
-    </w:p>
-    <w:p>
-      <w:pPr>
-        <w:pStyle w:val="Paragraphedeliste"/>
-        <w:rPr>
-          <w:i/>
-          <w:iCs/>
-          <w:sz w:val="32"/>
-          <w:szCs w:val="32"/>
-        </w:rPr>
-      </w:pPr>
-      <w:r>
-        <w:rPr>
-          <w:i/>
-          <w:iCs/>
-          <w:sz w:val="32"/>
-          <w:szCs w:val="32"/>
-        </w:rPr>
-        <w:tab/>
-        <w:t>&lt;script src="./js/blocs.js"&gt;&lt;/script&gt;</w:t>
-      </w:r>
-    </w:p>
-    <w:p>
-      <w:pPr>
-        <w:pStyle w:val="Paragraphedeliste"/>
-        <w:rPr>
-          <w:i/>
-          <w:iCs/>
-          <w:sz w:val="32"/>
-          <w:szCs w:val="32"/>
-        </w:rPr>
-      </w:pPr>
-      <w:r>
-        <w:rPr>
-          <w:i/>
-          <w:iCs/>
-          <w:sz w:val="32"/>
-          <w:szCs w:val="32"/>
-        </w:rPr>
-        <w:tab/>
-        <w:t>&lt;script src="./js/jquery.touchSwipe.js" defer&gt;&lt;/script&gt;</w:t>
-      </w:r>
-    </w:p>
-    <w:p>
-      <w:pPr>
-        <w:pStyle w:val="Paragraphedeliste"/>
-        <w:rPr>
-          <w:i/>
-          <w:iCs/>
-          <w:sz w:val="32"/>
-          <w:szCs w:val="32"/>
-        </w:rPr>
-      </w:pPr>
-      <w:r>
-        <w:rPr>
-          <w:i/>
-          <w:iCs/>
-          <w:sz w:val="32"/>
-          <w:szCs w:val="32"/>
-        </w:rPr>
-        <w:tab/>
-        <w:t>&lt;script src="./js/gmaps.js"&gt;&lt;/script&gt;</w:t>
-      </w:r>
-    </w:p>
-    <w:p>
-      <w:pPr>
-        <w:pStyle w:val="Paragraphedeliste"/>
-        <w:rPr>
-          <w:i/>
-          <w:iCs/>
-          <w:sz w:val="32"/>
-          <w:szCs w:val="32"/>
-        </w:rPr>
-      </w:pPr>
-    </w:p>
-    <w:p>
-      <w:pPr>
-        <w:pStyle w:val="Paragraphedeliste"/>
-        <w:rPr>
-          <w:i/>
-          <w:iCs/>
-          <w:sz w:val="32"/>
-          <w:szCs w:val="32"/>
-        </w:rPr>
-      </w:pPr>
-      <w:r>
-        <w:rPr>
-          <w:i/>
-          <w:iCs/>
-          <w:sz w:val="32"/>
-          <w:szCs w:val="32"/>
-        </w:rPr>
-        <w:t>Etait mal intégrer</w:t>
+      </w:r>
+      <w:r>
+        <w:rPr>
+          <w:i/>
+          <w:iCs/>
+          <w:sz w:val="32"/>
+          <w:szCs w:val="32"/>
+        </w:rPr>
+        <w:t>&lt;</w:t>
+      </w:r>
+      <w:proofErr w:type="spellStart"/>
+      <w:proofErr w:type="gramStart"/>
+      <w:r>
+        <w:rPr>
+          <w:i/>
+          <w:iCs/>
+          <w:sz w:val="32"/>
+          <w:szCs w:val="32"/>
+        </w:rPr>
+        <w:t>link</w:t>
+      </w:r>
+      <w:proofErr w:type="spellEnd"/>
+      <w:proofErr w:type="gramEnd"/>
+      <w:r>
+        <w:rPr>
+          <w:i/>
+          <w:iCs/>
+          <w:sz w:val="32"/>
+          <w:szCs w:val="32"/>
+        </w:rPr>
+        <w:t xml:space="preserve"> rel="</w:t>
+      </w:r>
+      <w:proofErr w:type="spellStart"/>
+      <w:r>
+        <w:rPr>
+          <w:i/>
+          <w:iCs/>
+          <w:sz w:val="32"/>
+          <w:szCs w:val="32"/>
+        </w:rPr>
+        <w:t>stylesheet</w:t>
+      </w:r>
+      <w:proofErr w:type="spellEnd"/>
+      <w:r>
+        <w:rPr>
+          <w:i/>
+          <w:iCs/>
+          <w:sz w:val="32"/>
+          <w:szCs w:val="32"/>
+        </w:rPr>
+        <w:t>" type="</w:t>
+      </w:r>
+      <w:proofErr w:type="spellStart"/>
+      <w:r>
+        <w:rPr>
+          <w:i/>
+          <w:iCs/>
+          <w:sz w:val="32"/>
+          <w:szCs w:val="32"/>
+        </w:rPr>
+        <w:t>text</w:t>
+      </w:r>
+      <w:proofErr w:type="spellEnd"/>
+      <w:r>
+        <w:rPr>
+          <w:i/>
+          <w:iCs/>
+          <w:sz w:val="32"/>
+          <w:szCs w:val="32"/>
+        </w:rPr>
+        <w:t>/</w:t>
+      </w:r>
+      <w:proofErr w:type="spellStart"/>
+      <w:r>
+        <w:rPr>
+          <w:i/>
+          <w:iCs/>
+          <w:sz w:val="32"/>
+          <w:szCs w:val="32"/>
+        </w:rPr>
+        <w:t>css</w:t>
+      </w:r>
+      <w:proofErr w:type="spellEnd"/>
+      <w:r>
+        <w:rPr>
+          <w:i/>
+          <w:iCs/>
+          <w:sz w:val="32"/>
+          <w:szCs w:val="32"/>
+        </w:rPr>
+        <w:t>" href="./</w:t>
+      </w:r>
+      <w:proofErr w:type="spellStart"/>
+      <w:r>
+        <w:rPr>
+          <w:i/>
+          <w:iCs/>
+          <w:sz w:val="32"/>
+          <w:szCs w:val="32"/>
+        </w:rPr>
+        <w:t>css</w:t>
+      </w:r>
+      <w:proofErr w:type="spellEnd"/>
+      <w:r>
+        <w:rPr>
+          <w:i/>
+          <w:iCs/>
+          <w:sz w:val="32"/>
+          <w:szCs w:val="32"/>
+        </w:rPr>
+        <w:t>/bootstrap.min.css"&gt;</w:t>
+      </w:r>
+      <w:r>
+        <w:rPr>
+          <w:i/>
+          <w:iCs/>
+          <w:sz w:val="32"/>
+          <w:szCs w:val="32"/>
+        </w:rPr>
+        <w:t xml:space="preserve"> (enlever le min car c’est une mauvaise redirection)</w:t>
+      </w:r>
+    </w:p>
+    <w:p>
+      <w:pPr>
+        <w:pStyle w:val="Paragraphedeliste"/>
+        <w:rPr>
+          <w:i/>
+          <w:iCs/>
+          <w:sz w:val="32"/>
+          <w:szCs w:val="32"/>
+        </w:rPr>
+      </w:pPr>
+    </w:p>
+    <w:p>
+      <w:pPr>
+        <w:pStyle w:val="Paragraphedeliste"/>
+        <w:rPr>
+          <w:i/>
+          <w:iCs/>
+          <w:sz w:val="32"/>
+          <w:szCs w:val="32"/>
+        </w:rPr>
+      </w:pPr>
+      <w:proofErr w:type="spellStart"/>
+      <w:r>
+        <w:rPr>
+          <w:i/>
+          <w:iCs/>
+          <w:sz w:val="32"/>
+          <w:szCs w:val="32"/>
+        </w:rPr>
+        <w:t>Etait</w:t>
+      </w:r>
+      <w:proofErr w:type="spellEnd"/>
+      <w:r>
+        <w:rPr>
+          <w:i/>
+          <w:iCs/>
+          <w:sz w:val="32"/>
+          <w:szCs w:val="32"/>
+        </w:rPr>
+        <w:t xml:space="preserve"> mal intégrer</w:t>
       </w:r>
       <w:r>
         <w:rPr>
@@ -1221,8 +1765,59 @@
           <w:sz w:val="32"/>
           <w:szCs w:val="32"/>
         </w:rPr>
-        <w:t xml:space="preserve"> (donc enlever une liste qui ferait peut etre de trops</w:t>
-      </w:r>
+        <w:t xml:space="preserve"> (</w:t>
+      </w:r>
+      <w:proofErr w:type="gramStart"/>
+      <w:r>
+        <w:rPr>
+          <w:i/>
+          <w:iCs/>
+          <w:sz w:val="32"/>
+          <w:szCs w:val="32"/>
+        </w:rPr>
+        <w:t>donc</w:t>
+      </w:r>
+      <w:proofErr w:type="gramEnd"/>
+      <w:r>
+        <w:rPr>
+          <w:i/>
+          <w:iCs/>
+          <w:sz w:val="32"/>
+          <w:szCs w:val="32"/>
+        </w:rPr>
+        <w:t xml:space="preserve"> enlever une liste qui ferait peut </w:t>
+      </w:r>
+      <w:proofErr w:type="spellStart"/>
+      <w:r>
+        <w:rPr>
+          <w:i/>
+          <w:iCs/>
+          <w:sz w:val="32"/>
+          <w:szCs w:val="32"/>
+        </w:rPr>
+        <w:t>etre</w:t>
+      </w:r>
+      <w:proofErr w:type="spellEnd"/>
+      <w:r>
+        <w:rPr>
+          <w:i/>
+          <w:iCs/>
+          <w:sz w:val="32"/>
+          <w:szCs w:val="32"/>
+        </w:rPr>
+        <w:t xml:space="preserve"> de </w:t>
+      </w:r>
+      <w:proofErr w:type="spellStart"/>
+      <w:r>
+        <w:rPr>
+          <w:i/>
+          <w:iCs/>
+          <w:sz w:val="32"/>
+          <w:szCs w:val="32"/>
+        </w:rPr>
+        <w:t>trops</w:t>
+      </w:r>
+      <w:proofErr w:type="spellEnd"/>
       <w:r>
         <w:rPr>
           <w:i/>
@@ -1315,7 +1910,56 @@
           <w:sz w:val="32"/>
           <w:szCs w:val="32"/>
         </w:rPr>
-        <w:t>ou si sa été des clients potentielles mettre un contenu différent de partenaire.</w:t>
+        <w:t xml:space="preserve">ou si </w:t>
+      </w:r>
+      <w:proofErr w:type="gramStart"/>
+      <w:r>
+        <w:rPr>
+          <w:i/>
+          <w:iCs/>
+          <w:sz w:val="32"/>
+          <w:szCs w:val="32"/>
+        </w:rPr>
+        <w:t>sa été</w:t>
+      </w:r>
+      <w:proofErr w:type="gramEnd"/>
+      <w:r>
+        <w:rPr>
+          <w:i/>
+          <w:iCs/>
+          <w:sz w:val="32"/>
+          <w:szCs w:val="32"/>
+        </w:rPr>
+        <w:t xml:space="preserve"> des clients potentielles mettre un contenu différent de partenaire.</w:t>
+      </w:r>
+      <w:r>
+        <w:rPr>
+          <w:i/>
+          <w:iCs/>
+          <w:sz w:val="32"/>
+          <w:szCs w:val="32"/>
+        </w:rPr>
+        <w:t xml:space="preserve"> </w:t>
+      </w:r>
+      <w:proofErr w:type="gramStart"/>
+      <w:r>
+        <w:rPr>
+          <w:i/>
+          <w:iCs/>
+          <w:sz w:val="32"/>
+          <w:szCs w:val="32"/>
+        </w:rPr>
+        <w:t>Sa fait</w:t>
+      </w:r>
+      <w:proofErr w:type="gramEnd"/>
+      <w:r>
+        <w:rPr>
+          <w:i/>
+          <w:iCs/>
+          <w:sz w:val="32"/>
+          <w:szCs w:val="32"/>
+        </w:rPr>
+        <w:t xml:space="preserve"> trop de redirection et ralenti le site ??)</w:t>
       </w:r>
     </w:p>
     <w:p>
@@ -1348,6 +1992,300 @@
         </w:rPr>
         <w:t>Ne pas répéter les mots clés dans le code HTML</w:t>
       </w:r>
+      <w:r>
+        <w:rPr>
+          <w:i/>
+          <w:iCs/>
+          <w:sz w:val="32"/>
+          <w:szCs w:val="32"/>
+        </w:rPr>
+        <w:t xml:space="preserve"> / mettre l’adresse dans la page d’accueil pour les recommandations</w:t>
+      </w:r>
+    </w:p>
+    <w:p>
+      <w:pPr>
+        <w:rPr>
+          <w:color w:val="FF0000"/>
+        </w:rPr>
+      </w:pPr>
+      <w:r>
+        <w:rPr>
+          <w:color w:val="FF0000"/>
+        </w:rPr>
+        <w:t xml:space="preserve">Comme vous le savez, la balise </w:t>
+      </w:r>
+      <w:proofErr w:type="spellStart"/>
+      <w:r>
+        <w:rPr>
+          <w:color w:val="FF0000"/>
+        </w:rPr>
+        <w:t>meta</w:t>
+      </w:r>
+      <w:proofErr w:type="spellEnd"/>
+      <w:r>
+        <w:rPr>
+          <w:color w:val="FF0000"/>
+        </w:rPr>
+        <w:t xml:space="preserve"> robots et les balises </w:t>
+      </w:r>
+      <w:proofErr w:type="spellStart"/>
+      <w:r>
+        <w:rPr>
+          <w:color w:val="FF0000"/>
+        </w:rPr>
+        <w:t>meta</w:t>
+      </w:r>
+      <w:proofErr w:type="spellEnd"/>
+      <w:r>
+        <w:rPr>
+          <w:color w:val="FF0000"/>
+        </w:rPr>
+        <w:t xml:space="preserve"> </w:t>
+      </w:r>
+      <w:proofErr w:type="spellStart"/>
+      <w:r>
+        <w:rPr>
+          <w:color w:val="FF0000"/>
+        </w:rPr>
+        <w:t>title</w:t>
+      </w:r>
+      <w:proofErr w:type="spellEnd"/>
+      <w:r>
+        <w:rPr>
+          <w:color w:val="FF0000"/>
+        </w:rPr>
+        <w:t xml:space="preserve"> et description sont excessivement importantes pour le SEO de votre site web.</w:t>
+      </w:r>
+    </w:p>
+    <w:p>
+      <w:pPr>
+        <w:rPr>
+          <w:color w:val="FF0000"/>
+        </w:rPr>
+      </w:pPr>
+      <w:r>
+        <w:rPr>
+          <w:color w:val="FF0000"/>
+        </w:rPr>
+        <w:t xml:space="preserve">Donc ajout de la balise </w:t>
+      </w:r>
+      <w:proofErr w:type="spellStart"/>
+      <w:r>
+        <w:rPr>
+          <w:color w:val="FF0000"/>
+        </w:rPr>
+        <w:t>meta</w:t>
+      </w:r>
+      <w:proofErr w:type="spellEnd"/>
+      <w:r>
+        <w:rPr>
+          <w:color w:val="FF0000"/>
+        </w:rPr>
+        <w:t xml:space="preserve"> « robot » dans la page principal</w:t>
+      </w:r>
+    </w:p>
+    <w:p>
+      <w:pPr>
+        <w:rPr>
+          <w:color w:val="FF0000"/>
+        </w:rPr>
+      </w:pPr>
+      <w:r>
+        <w:rPr>
+          <w:color w:val="FF0000"/>
+        </w:rPr>
+        <w:t>La taille des images est beaucoup trop g</w:t>
+      </w:r>
+      <w:r>
+        <w:rPr>
+          <w:color w:val="FF0000"/>
+        </w:rPr>
+        <w:t>ra</w:t>
+      </w:r>
+      <w:r>
+        <w:rPr>
+          <w:color w:val="FF0000"/>
+        </w:rPr>
+        <w:t>nde dans le sous-dossier image que l’image attendu dans la page web donc il faudrait d’abord découper l’image dans le sous-dossier et éviter une grosse prise en charge de l’image et éviter de ralentir le chargement du site</w:t>
+      </w:r>
+    </w:p>
+    <w:p>
+      <w:pPr>
+        <w:rPr>
+          <w:color w:val="FF0000"/>
+        </w:rPr>
+      </w:pPr>
+      <w:r>
+        <w:rPr>
+          <w:color w:val="FF0000"/>
+        </w:rPr>
+        <w:t xml:space="preserve">??? Mettre le Javascript en </w:t>
+      </w:r>
+      <w:proofErr w:type="spellStart"/>
+      <w:r>
+        <w:rPr>
+          <w:color w:val="FF0000"/>
+        </w:rPr>
+        <w:t>minimifié</w:t>
+      </w:r>
+      <w:proofErr w:type="spellEnd"/>
+      <w:r>
+        <w:rPr>
+          <w:color w:val="FF0000"/>
+        </w:rPr>
+        <w:t xml:space="preserve"> pour éviter de ralentir le chargement du site</w:t>
+      </w:r>
+    </w:p>
+    <w:p>
+      <w:pPr>
+        <w:rPr>
+          <w:color w:val="000000" w:themeColor="text1"/>
+        </w:rPr>
+      </w:pPr>
+      <w:r>
+        <w:rPr>
+          <w:color w:val="000000" w:themeColor="text1"/>
+        </w:rPr>
+        <w:t>LES 10 Recommandations pour améliorer le SEO du site</w:t>
+      </w:r>
+    </w:p>
+    <w:p>
+      <w:pPr>
+        <w:pStyle w:val="Paragraphedeliste"/>
+        <w:numPr>
+          <w:ilvl w:val="0"/>
+          <w:numId w:val="3"/>
+        </w:numPr>
+        <w:rPr>
+          <w:color w:val="000000" w:themeColor="text1"/>
+        </w:rPr>
+      </w:pPr>
+      <w:r>
+        <w:rPr>
+          <w:color w:val="000000" w:themeColor="text1"/>
+        </w:rPr>
+        <w:t>Augmenter la taille des</w:t>
+      </w:r>
+      <w:r>
+        <w:rPr>
+          <w:color w:val="000000" w:themeColor="text1"/>
+        </w:rPr>
+        <w:t xml:space="preserve"> sous-textes dans la page d’accueil et l’adresse de l’agence dans la page « Contactez-nous », car le texte est écrit trop petits ce qui ne permet pas une meilleure lisibilité pour les visiteur</w:t>
+      </w:r>
+      <w:r>
+        <w:rPr>
+          <w:color w:val="000000" w:themeColor="text1"/>
+        </w:rPr>
+        <w:t>s et ne les attirera à regarder le texte en question ce qui n’est pas bon pour le SEO</w:t>
+      </w:r>
+    </w:p>
+    <w:p>
+      <w:pPr>
+        <w:pStyle w:val="Paragraphedeliste"/>
+        <w:numPr>
+          <w:ilvl w:val="0"/>
+          <w:numId w:val="3"/>
+        </w:numPr>
+        <w:rPr>
+          <w:color w:val="000000" w:themeColor="text1"/>
+        </w:rPr>
+      </w:pPr>
+      <w:r>
+        <w:rPr>
+          <w:color w:val="000000" w:themeColor="text1"/>
+        </w:rPr>
+        <w:t xml:space="preserve">Le nom du lien de redirection de la page </w:t>
+      </w:r>
+      <w:r>
+        <w:rPr>
+          <w:color w:val="000000" w:themeColor="text1"/>
+        </w:rPr>
+        <w:t>des contacts</w:t>
+      </w:r>
+      <w:r>
+        <w:rPr>
+          <w:color w:val="000000" w:themeColor="text1"/>
+        </w:rPr>
+        <w:t xml:space="preserve"> n’est pas correct car il y est écrit &lt;page2</w:t>
+      </w:r>
+      <w:r>
+        <w:rPr>
+          <w:color w:val="000000" w:themeColor="text1"/>
+        </w:rPr>
+        <w:t>, présent sur les deux pages en haut à droite, il faudrait changer le &lt;page2 par un nom plus approprié qui définirait cette page.</w:t>
+      </w:r>
+    </w:p>
+    <w:p>
+      <w:pPr>
+        <w:pStyle w:val="Paragraphedeliste"/>
+        <w:numPr>
+          <w:ilvl w:val="0"/>
+          <w:numId w:val="3"/>
+        </w:numPr>
+        <w:rPr>
+          <w:color w:val="000000" w:themeColor="text1"/>
+        </w:rPr>
+      </w:pPr>
+      <w:r>
+        <w:rPr>
+          <w:color w:val="000000" w:themeColor="text1"/>
+        </w:rPr>
+        <w:t xml:space="preserve">Ne pas utiliser d’image </w:t>
+      </w:r>
+      <w:r>
+        <w:rPr>
+          <w:color w:val="000000" w:themeColor="text1"/>
+        </w:rPr>
+        <w:t xml:space="preserve">pour y implanter du texte comme présent pour certain texte dans la page d’accueil, qui devrait </w:t>
+      </w:r>
+      <w:r>
+        <w:rPr>
+          <w:color w:val="000000" w:themeColor="text1"/>
+        </w:rPr>
+        <w:t>être</w:t>
+      </w:r>
+      <w:r>
+        <w:rPr>
+          <w:color w:val="000000" w:themeColor="text1"/>
+        </w:rPr>
+        <w:t xml:space="preserve"> écrit dans des balises </w:t>
+      </w:r>
+      <w:r>
+        <w:rPr>
+          <w:color w:val="000000" w:themeColor="text1"/>
+        </w:rPr>
+        <w:t xml:space="preserve">de type block en fonction de l’importance </w:t>
+      </w:r>
+      <w:r>
+        <w:rPr>
+          <w:color w:val="000000" w:themeColor="text1"/>
+        </w:rPr>
+        <w:t>que l’on veut accorder au</w:t>
+      </w:r>
+      <w:r>
+        <w:rPr>
+          <w:color w:val="000000" w:themeColor="text1"/>
+        </w:rPr>
+        <w:t xml:space="preserve"> texte</w:t>
+      </w:r>
+      <w:r>
+        <w:rPr>
+          <w:color w:val="000000" w:themeColor="text1"/>
+        </w:rPr>
+        <w:t xml:space="preserve"> car si on utilise des images google ne reconnaitra pas l’importance du texte alors qu’en écrivant le texte dans les balises adapté google reconnaitra alors l’importance du texte </w:t>
+      </w:r>
+    </w:p>
+    <w:p>
+      <w:pPr>
+        <w:rPr>
+          <w:color w:val="FF0000"/>
+        </w:rPr>
+      </w:pPr>
+    </w:p>
+    <w:p>
+      <w:pPr>
+        <w:ind w:firstLine="708"/>
+      </w:pPr>
     </w:p>
     <w:sectPr>
       <w:headerReference w:type="default" r:id="rId7"/>
@@ -1641,11 +2579,103 @@
       </w:pPr>
     </w:lvl>
   </w:abstractNum>
+  <w:abstractNum w:abstractNumId="2" w15:restartNumberingAfterBreak="0">
+    <w:nsid w:val="7C1E5C1F"/>
+    <w:multiLevelType w:val="hybridMultilevel"/>
+    <w:tmpl w:val="1FB4AA8C"/>
+    <w:lvl w:ilvl="0" w:tplc="040C0011">
+      <w:start w:val="1"/>
+      <w:numFmt w:val="decimal"/>
+      <w:lvlText w:val="%1)"/>
+      <w:lvlJc w:val="left"/>
+      <w:pPr>
+        <w:ind w:left="720" w:hanging="360"/>
+      </w:pPr>
+      <w:rPr>
+        <w:rFonts w:hint="default"/>
+      </w:rPr>
+    </w:lvl>
+    <w:lvl w:ilvl="1" w:tplc="040C0019" w:tentative="1">
+      <w:start w:val="1"/>
+      <w:numFmt w:val="lowerLetter"/>
+      <w:lvlText w:val="%2."/>
+      <w:lvlJc w:val="left"/>
+      <w:pPr>
+        <w:ind w:left="1440" w:hanging="360"/>
+      </w:pPr>
+    </w:lvl>
+    <w:lvl w:ilvl="2" w:tplc="040C001B" w:tentative="1">
+      <w:start w:val="1"/>
+      <w:numFmt w:val="lowerRoman"/>
+      <w:lvlText w:val="%3."/>
+      <w:lvlJc w:val="right"/>
+      <w:pPr>
+        <w:ind w:left="2160" w:hanging="180"/>
+      </w:pPr>
+    </w:lvl>
+    <w:lvl w:ilvl="3" w:tplc="040C000F" w:tentative="1">
+      <w:start w:val="1"/>
+      <w:numFmt w:val="decimal"/>
+      <w:lvlText w:val="%4."/>
+      <w:lvlJc w:val="left"/>
+      <w:pPr>
+        <w:ind w:left="2880" w:hanging="360"/>
+      </w:pPr>
+    </w:lvl>
+    <w:lvl w:ilvl="4" w:tplc="040C0019" w:tentative="1">
+      <w:start w:val="1"/>
+      <w:numFmt w:val="lowerLetter"/>
+      <w:lvlText w:val="%5."/>
+      <w:lvlJc w:val="left"/>
+      <w:pPr>
+        <w:ind w:left="3600" w:hanging="360"/>
+      </w:pPr>
+    </w:lvl>
+    <w:lvl w:ilvl="5" w:tplc="040C001B" w:tentative="1">
+      <w:start w:val="1"/>
+      <w:numFmt w:val="lowerRoman"/>
+      <w:lvlText w:val="%6."/>
+      <w:lvlJc w:val="right"/>
+      <w:pPr>
+        <w:ind w:left="4320" w:hanging="180"/>
+      </w:pPr>
+    </w:lvl>
+    <w:lvl w:ilvl="6" w:tplc="040C000F" w:tentative="1">
+      <w:start w:val="1"/>
+      <w:numFmt w:val="decimal"/>
+      <w:lvlText w:val="%7."/>
+      <w:lvlJc w:val="left"/>
+      <w:pPr>
+        <w:ind w:left="5040" w:hanging="360"/>
+      </w:pPr>
+    </w:lvl>
+    <w:lvl w:ilvl="7" w:tplc="040C0019" w:tentative="1">
+      <w:start w:val="1"/>
+      <w:numFmt w:val="lowerLetter"/>
+      <w:lvlText w:val="%8."/>
+      <w:lvlJc w:val="left"/>
+      <w:pPr>
+        <w:ind w:left="5760" w:hanging="360"/>
+      </w:pPr>
+    </w:lvl>
+    <w:lvl w:ilvl="8" w:tplc="040C001B" w:tentative="1">
+      <w:start w:val="1"/>
+      <w:numFmt w:val="lowerRoman"/>
+      <w:lvlText w:val="%9."/>
+      <w:lvlJc w:val="right"/>
+      <w:pPr>
+        <w:ind w:left="6480" w:hanging="180"/>
+      </w:pPr>
+    </w:lvl>
+  </w:abstractNum>
   <w:num w:numId="1">
     <w:abstractNumId w:val="1"/>
   </w:num>
   <w:num w:numId="2">
     <w:abstractNumId w:val="0"/>
+  </w:num>
+  <w:num w:numId="3">
+    <w:abstractNumId w:val="2"/>
   </w:num>
 </w:numbering>
 </file>

</xml_diff>

<commit_message>
début optimisation d'image + minifier css
</commit_message>
<xml_diff>
--- a/DOC SEO/analyse de l'état du SEO.docx
+++ b/DOC SEO/analyse de l'état du SEO.docx
@@ -325,7 +325,6 @@
         <w:t>&lt;</w:t>
       </w:r>
       <w:proofErr w:type="spellStart"/>
-      <w:proofErr w:type="gramStart"/>
       <w:r>
         <w:rPr>
           <w:i/>
@@ -336,7 +335,6 @@
         <w:t>meta</w:t>
       </w:r>
       <w:proofErr w:type="spellEnd"/>
-      <w:proofErr w:type="gramEnd"/>
       <w:r>
         <w:rPr>
           <w:i/>
@@ -506,27 +504,7 @@
           <w:sz w:val="32"/>
           <w:szCs w:val="32"/>
         </w:rPr>
-        <w:t xml:space="preserve"> sur navigateur mobile le texte dépasse </w:t>
-      </w:r>
-      <w:proofErr w:type="gramStart"/>
-      <w:r>
-        <w:rPr>
-          <w:i/>
-          <w:iCs/>
-          <w:sz w:val="32"/>
-          <w:szCs w:val="32"/>
-        </w:rPr>
-        <w:t>alors que avec</w:t>
-      </w:r>
-      <w:proofErr w:type="gramEnd"/>
-      <w:r>
-        <w:rPr>
-          <w:i/>
-          <w:iCs/>
-          <w:sz w:val="32"/>
-          <w:szCs w:val="32"/>
-        </w:rPr>
-        <w:t xml:space="preserve"> une balise &lt;p&gt; ou &lt;h1&gt; pas de problème.</w:t>
+        <w:t xml:space="preserve"> sur navigateur mobile le texte dépasse alors que avec une balise &lt;p&gt; ou &lt;h1&gt; pas de problème.</w:t>
       </w:r>
     </w:p>
     <w:p>
@@ -596,27 +574,7 @@
           <w:sz w:val="32"/>
           <w:szCs w:val="32"/>
         </w:rPr>
-        <w:t>((répétition ?</w:t>
-      </w:r>
-      <w:proofErr w:type="gramStart"/>
-      <w:r>
-        <w:rPr>
-          <w:i/>
-          <w:iCs/>
-          <w:sz w:val="32"/>
-          <w:szCs w:val="32"/>
-        </w:rPr>
-        <w:t>))/</w:t>
-      </w:r>
-      <w:proofErr w:type="gramEnd"/>
-      <w:r>
-        <w:rPr>
-          <w:i/>
-          <w:iCs/>
-          <w:sz w:val="32"/>
-          <w:szCs w:val="32"/>
-        </w:rPr>
-        <w:t>architecture</w:t>
+        <w:t>((répétition ?))/architecture</w:t>
       </w:r>
     </w:p>
     <w:p>
@@ -825,31 +783,7 @@
           <w:sz w:val="32"/>
           <w:szCs w:val="32"/>
         </w:rPr>
-        <w:t xml:space="preserve"> Ajouter un no follow </w:t>
-      </w:r>
-      <w:proofErr w:type="gramStart"/>
-      <w:r>
-        <w:rPr>
-          <w:b/>
-          <w:bCs/>
-          <w:i/>
-          <w:iCs/>
-          <w:sz w:val="32"/>
-          <w:szCs w:val="32"/>
-        </w:rPr>
-        <w:t>ou</w:t>
-      </w:r>
-      <w:proofErr w:type="gramEnd"/>
-      <w:r>
-        <w:rPr>
-          <w:b/>
-          <w:bCs/>
-          <w:i/>
-          <w:iCs/>
-          <w:sz w:val="32"/>
-          <w:szCs w:val="32"/>
-        </w:rPr>
-        <w:t xml:space="preserve"> do follow ?)</w:t>
+        <w:t xml:space="preserve"> Ajouter un no follow ou do follow ?)</w:t>
       </w:r>
     </w:p>
     <w:p>
@@ -1024,19 +958,8 @@
           <w:sz w:val="32"/>
           <w:szCs w:val="32"/>
         </w:rPr>
-        <w:t xml:space="preserve">Notamment. </w:t>
-      </w:r>
-      <w:proofErr w:type="gramStart"/>
-      <w:r>
-        <w:rPr>
-          <w:i/>
-          <w:iCs/>
-          <w:sz w:val="32"/>
-          <w:szCs w:val="32"/>
-        </w:rPr>
-        <w:t>col</w:t>
-      </w:r>
-      <w:proofErr w:type="gramEnd"/>
+        <w:t>Notamment. col</w:t>
+      </w:r>
       <w:r>
         <w:rPr>
           <w:i/>
@@ -1390,27 +1313,7 @@
           <w:sz w:val="32"/>
           <w:szCs w:val="32"/>
         </w:rPr>
-        <w:t>(</w:t>
-      </w:r>
-      <w:proofErr w:type="gramStart"/>
-      <w:r>
-        <w:rPr>
-          <w:i/>
-          <w:iCs/>
-          <w:sz w:val="32"/>
-          <w:szCs w:val="32"/>
-        </w:rPr>
-        <w:t>dans</w:t>
-      </w:r>
-      <w:proofErr w:type="gramEnd"/>
-      <w:r>
-        <w:rPr>
-          <w:i/>
-          <w:iCs/>
-          <w:sz w:val="32"/>
-          <w:szCs w:val="32"/>
-        </w:rPr>
-        <w:t xml:space="preserve"> le style.css remplacement de max-</w:t>
+        <w:t>(dans le style.css remplacement de max-</w:t>
       </w:r>
       <w:proofErr w:type="spellStart"/>
       <w:r>
@@ -1494,27 +1397,7 @@
           <w:sz w:val="32"/>
           <w:szCs w:val="32"/>
         </w:rPr>
-        <w:t xml:space="preserve"> était mal intégré dans le code HTML, le mettre comme dans la page d’accueil pour que le code </w:t>
-      </w:r>
-      <w:proofErr w:type="gramStart"/>
-      <w:r>
-        <w:rPr>
-          <w:i/>
-          <w:iCs/>
-          <w:sz w:val="32"/>
-          <w:szCs w:val="32"/>
-        </w:rPr>
-        <w:t>puissent</w:t>
-      </w:r>
-      <w:proofErr w:type="gramEnd"/>
-      <w:r>
-        <w:rPr>
-          <w:i/>
-          <w:iCs/>
-          <w:sz w:val="32"/>
-          <w:szCs w:val="32"/>
-        </w:rPr>
-        <w:t xml:space="preserve"> fonctionner</w:t>
+        <w:t xml:space="preserve"> était mal intégré dans le code HTML, le mettre comme dans la page d’accueil pour que le code puissent fonctionner</w:t>
       </w:r>
     </w:p>
     <w:p>
@@ -1546,7 +1429,6 @@
         <w:t>&lt;</w:t>
       </w:r>
       <w:proofErr w:type="spellStart"/>
-      <w:proofErr w:type="gramStart"/>
       <w:r>
         <w:rPr>
           <w:i/>
@@ -1557,7 +1439,6 @@
         <w:t>link</w:t>
       </w:r>
       <w:proofErr w:type="spellEnd"/>
-      <w:proofErr w:type="gramEnd"/>
       <w:r>
         <w:rPr>
           <w:i/>
@@ -1765,27 +1646,7 @@
           <w:sz w:val="32"/>
           <w:szCs w:val="32"/>
         </w:rPr>
-        <w:t xml:space="preserve"> (</w:t>
-      </w:r>
-      <w:proofErr w:type="gramStart"/>
-      <w:r>
-        <w:rPr>
-          <w:i/>
-          <w:iCs/>
-          <w:sz w:val="32"/>
-          <w:szCs w:val="32"/>
-        </w:rPr>
-        <w:t>donc</w:t>
-      </w:r>
-      <w:proofErr w:type="gramEnd"/>
-      <w:r>
-        <w:rPr>
-          <w:i/>
-          <w:iCs/>
-          <w:sz w:val="32"/>
-          <w:szCs w:val="32"/>
-        </w:rPr>
-        <w:t xml:space="preserve"> enlever une liste qui ferait peut </w:t>
+        <w:t xml:space="preserve"> (donc enlever une liste qui ferait peut </w:t>
       </w:r>
       <w:proofErr w:type="spellStart"/>
       <w:r>
@@ -1910,115 +1771,130 @@
           <w:sz w:val="32"/>
           <w:szCs w:val="32"/>
         </w:rPr>
-        <w:t xml:space="preserve">ou si </w:t>
-      </w:r>
-      <w:proofErr w:type="gramStart"/>
-      <w:r>
-        <w:rPr>
-          <w:i/>
-          <w:iCs/>
-          <w:sz w:val="32"/>
-          <w:szCs w:val="32"/>
-        </w:rPr>
-        <w:t>sa été</w:t>
-      </w:r>
-      <w:proofErr w:type="gramEnd"/>
-      <w:r>
-        <w:rPr>
-          <w:i/>
-          <w:iCs/>
-          <w:sz w:val="32"/>
-          <w:szCs w:val="32"/>
-        </w:rPr>
-        <w:t xml:space="preserve"> des clients potentielles mettre un contenu différent de partenaire.</w:t>
-      </w:r>
-      <w:r>
-        <w:rPr>
-          <w:i/>
-          <w:iCs/>
-          <w:sz w:val="32"/>
-          <w:szCs w:val="32"/>
+        <w:t>ou si sa été des clients potentielles mettre un contenu différent de partenaire.</w:t>
+      </w:r>
+      <w:r>
+        <w:rPr>
+          <w:i/>
+          <w:iCs/>
+          <w:sz w:val="32"/>
+          <w:szCs w:val="32"/>
+        </w:rPr>
+        <w:t xml:space="preserve"> Sa fait trop de redirection et ralenti le site ??)</w:t>
+      </w:r>
+    </w:p>
+    <w:p>
+      <w:pPr>
+        <w:pStyle w:val="Paragraphedeliste"/>
+        <w:rPr>
+          <w:i/>
+          <w:iCs/>
+          <w:sz w:val="32"/>
+          <w:szCs w:val="32"/>
+        </w:rPr>
+      </w:pPr>
+    </w:p>
+    <w:p>
+      <w:pPr>
+        <w:pStyle w:val="Paragraphedeliste"/>
+        <w:rPr>
+          <w:i/>
+          <w:iCs/>
+          <w:sz w:val="32"/>
+          <w:szCs w:val="32"/>
+        </w:rPr>
+      </w:pPr>
+      <w:r>
+        <w:rPr>
+          <w:i/>
+          <w:iCs/>
+          <w:sz w:val="32"/>
+          <w:szCs w:val="32"/>
+        </w:rPr>
+        <w:t>Ne pas répéter les mots clés dans le code HTML</w:t>
+      </w:r>
+      <w:r>
+        <w:rPr>
+          <w:i/>
+          <w:iCs/>
+          <w:sz w:val="32"/>
+          <w:szCs w:val="32"/>
+        </w:rPr>
+        <w:t xml:space="preserve"> / mettre l’adresse dans la page d’accueil pour les recommandations</w:t>
+      </w:r>
+    </w:p>
+    <w:p>
+      <w:pPr>
+        <w:rPr>
+          <w:color w:val="FF0000"/>
+        </w:rPr>
+      </w:pPr>
+      <w:r>
+        <w:rPr>
+          <w:color w:val="FF0000"/>
+        </w:rPr>
+        <w:t xml:space="preserve">Comme vous le savez, la balise </w:t>
+      </w:r>
+      <w:proofErr w:type="spellStart"/>
+      <w:r>
+        <w:rPr>
+          <w:color w:val="FF0000"/>
+        </w:rPr>
+        <w:t>meta</w:t>
+      </w:r>
+      <w:proofErr w:type="spellEnd"/>
+      <w:r>
+        <w:rPr>
+          <w:color w:val="FF0000"/>
+        </w:rPr>
+        <w:t xml:space="preserve"> robots et les balises </w:t>
+      </w:r>
+      <w:proofErr w:type="spellStart"/>
+      <w:r>
+        <w:rPr>
+          <w:color w:val="FF0000"/>
+        </w:rPr>
+        <w:t>meta</w:t>
+      </w:r>
+      <w:proofErr w:type="spellEnd"/>
+      <w:r>
+        <w:rPr>
+          <w:color w:val="FF0000"/>
         </w:rPr>
         <w:t xml:space="preserve"> </w:t>
       </w:r>
-      <w:proofErr w:type="gramStart"/>
-      <w:r>
-        <w:rPr>
-          <w:i/>
-          <w:iCs/>
-          <w:sz w:val="32"/>
-          <w:szCs w:val="32"/>
-        </w:rPr>
-        <w:t>Sa fait</w:t>
-      </w:r>
-      <w:proofErr w:type="gramEnd"/>
-      <w:r>
-        <w:rPr>
-          <w:i/>
-          <w:iCs/>
-          <w:sz w:val="32"/>
-          <w:szCs w:val="32"/>
-        </w:rPr>
-        <w:t xml:space="preserve"> trop de redirection et ralenti le site ??)</w:t>
-      </w:r>
-    </w:p>
-    <w:p>
-      <w:pPr>
-        <w:pStyle w:val="Paragraphedeliste"/>
-        <w:rPr>
-          <w:i/>
-          <w:iCs/>
-          <w:sz w:val="32"/>
-          <w:szCs w:val="32"/>
-        </w:rPr>
-      </w:pPr>
-    </w:p>
-    <w:p>
-      <w:pPr>
-        <w:pStyle w:val="Paragraphedeliste"/>
-        <w:rPr>
-          <w:i/>
-          <w:iCs/>
-          <w:sz w:val="32"/>
-          <w:szCs w:val="32"/>
-        </w:rPr>
-      </w:pPr>
-      <w:r>
-        <w:rPr>
-          <w:i/>
-          <w:iCs/>
-          <w:sz w:val="32"/>
-          <w:szCs w:val="32"/>
-        </w:rPr>
-        <w:t>Ne pas répéter les mots clés dans le code HTML</w:t>
-      </w:r>
-      <w:r>
-        <w:rPr>
-          <w:i/>
-          <w:iCs/>
-          <w:sz w:val="32"/>
-          <w:szCs w:val="32"/>
-        </w:rPr>
-        <w:t xml:space="preserve"> / mettre l’adresse dans la page d’accueil pour les recommandations</w:t>
-      </w:r>
-    </w:p>
-    <w:p>
-      <w:pPr>
+      <w:proofErr w:type="spellStart"/>
+      <w:r>
         <w:rPr>
           <w:color w:val="FF0000"/>
         </w:rPr>
-      </w:pPr>
+        <w:t>title</w:t>
+      </w:r>
+      <w:proofErr w:type="spellEnd"/>
       <w:r>
         <w:rPr>
           <w:color w:val="FF0000"/>
         </w:rPr>
-        <w:t xml:space="preserve">Comme vous le savez, la balise </w:t>
-      </w:r>
-      <w:proofErr w:type="spellStart"/>
-      <w:r>
+        <w:t xml:space="preserve"> et description sont excessivement importantes pour le SEO de votre site web.</w:t>
+      </w:r>
+    </w:p>
+    <w:p>
+      <w:pPr>
         <w:rPr>
           <w:color w:val="FF0000"/>
         </w:rPr>
+      </w:pPr>
+      <w:r>
+        <w:rPr>
+          <w:color w:val="FF0000"/>
+        </w:rPr>
+        <w:t xml:space="preserve">Donc ajout de la balise </w:t>
+      </w:r>
+      <w:proofErr w:type="spellStart"/>
+      <w:r>
+        <w:rPr>
+          <w:color w:val="FF0000"/>
+        </w:rPr>
         <w:t>meta</w:t>
       </w:r>
       <w:proofErr w:type="spellEnd"/>
@@ -2026,114 +1902,110 @@
         <w:rPr>
           <w:color w:val="FF0000"/>
         </w:rPr>
-        <w:t xml:space="preserve"> robots et les balises </w:t>
-      </w:r>
-      <w:proofErr w:type="spellStart"/>
-      <w:r>
+        <w:t xml:space="preserve"> « robot » dans la page principal</w:t>
+      </w:r>
+    </w:p>
+    <w:p>
+      <w:pPr>
         <w:rPr>
           <w:color w:val="FF0000"/>
         </w:rPr>
-        <w:t>meta</w:t>
-      </w:r>
-      <w:proofErr w:type="spellEnd"/>
+      </w:pPr>
       <w:r>
         <w:rPr>
           <w:color w:val="FF0000"/>
         </w:rPr>
-        <w:t xml:space="preserve"> </w:t>
-      </w:r>
-      <w:proofErr w:type="spellStart"/>
+        <w:t>La taille des images est beaucoup trop g</w:t>
+      </w:r>
       <w:r>
         <w:rPr>
           <w:color w:val="FF0000"/>
         </w:rPr>
-        <w:t>title</w:t>
-      </w:r>
-      <w:proofErr w:type="spellEnd"/>
+        <w:t>ra</w:t>
+      </w:r>
       <w:r>
         <w:rPr>
           <w:color w:val="FF0000"/>
         </w:rPr>
-        <w:t xml:space="preserve"> et description sont excessivement importantes pour le SEO de votre site web.</w:t>
-      </w:r>
-    </w:p>
-    <w:p>
-      <w:pPr>
+        <w:t>nde dans le sous-dossier image que l’image attendu dans la page web donc il faudrait d’abord découper l’image dans le sous-dossier et éviter une grosse prise en charge de l’image et éviter de ralentir le chargement du site</w:t>
+      </w:r>
+      <w:r>
         <w:rPr>
           <w:color w:val="FF0000"/>
         </w:rPr>
-      </w:pPr>
-      <w:r>
+        <w:t xml:space="preserve"> (fait 300*300 pour les 2 images trop grande)</w:t>
+      </w:r>
+    </w:p>
+    <w:p>
+      <w:pPr>
         <w:rPr>
           <w:color w:val="FF0000"/>
         </w:rPr>
-        <w:t xml:space="preserve">Donc ajout de la balise </w:t>
-      </w:r>
-      <w:proofErr w:type="spellStart"/>
+      </w:pPr>
       <w:r>
         <w:rPr>
           <w:color w:val="FF0000"/>
         </w:rPr>
-        <w:t>meta</w:t>
-      </w:r>
-      <w:proofErr w:type="spellEnd"/>
+        <w:t xml:space="preserve">??? Mettre le Javascript en </w:t>
+      </w:r>
+      <w:proofErr w:type="spellStart"/>
       <w:r>
         <w:rPr>
           <w:color w:val="FF0000"/>
         </w:rPr>
-        <w:t xml:space="preserve"> « robot » dans la page principal</w:t>
-      </w:r>
-    </w:p>
-    <w:p>
-      <w:pPr>
+        <w:t>minimifié</w:t>
+      </w:r>
+      <w:proofErr w:type="spellEnd"/>
+      <w:r>
         <w:rPr>
           <w:color w:val="FF0000"/>
         </w:rPr>
-      </w:pPr>
-      <w:r>
+        <w:t xml:space="preserve"> pour éviter de ralentir le chargement du site</w:t>
+      </w:r>
+    </w:p>
+    <w:p>
+      <w:pPr>
         <w:rPr>
           <w:color w:val="FF0000"/>
         </w:rPr>
-        <w:t>La taille des images est beaucoup trop g</w:t>
-      </w:r>
+      </w:pPr>
       <w:r>
         <w:rPr>
           <w:color w:val="FF0000"/>
         </w:rPr>
-        <w:t>ra</w:t>
-      </w:r>
+        <w:t xml:space="preserve">Mettre tous les fichiers </w:t>
+      </w:r>
+      <w:proofErr w:type="spellStart"/>
       <w:r>
         <w:rPr>
           <w:color w:val="FF0000"/>
         </w:rPr>
-        <w:t>nde dans le sous-dossier image que l’image attendu dans la page web donc il faudrait d’abord découper l’image dans le sous-dossier et éviter une grosse prise en charge de l’image et éviter de ralentir le chargement du site</w:t>
-      </w:r>
-    </w:p>
-    <w:p>
-      <w:pPr>
+        <w:t>css</w:t>
+      </w:r>
+      <w:proofErr w:type="spellEnd"/>
+      <w:r>
         <w:rPr>
           <w:color w:val="FF0000"/>
         </w:rPr>
-      </w:pPr>
+        <w:t xml:space="preserve"> en minifier ( minifier </w:t>
+      </w:r>
       <w:r>
         <w:rPr>
           <w:color w:val="FF0000"/>
         </w:rPr>
-        <w:t xml:space="preserve">??? Mettre le Javascript en </w:t>
-      </w:r>
-      <w:proofErr w:type="spellStart"/>
+        <w:t>un fichier signifie retirer les caractères inutiles (espaces, sauts de lignes, commentaires, séparateurs de bloc) de ce fichier, ce qui a pour incidence de diminuer drastiquement sa taille et donc son poids</w:t>
+      </w:r>
       <w:r>
         <w:rPr>
           <w:color w:val="FF0000"/>
         </w:rPr>
-        <w:t>minimifié</w:t>
-      </w:r>
-      <w:proofErr w:type="spellEnd"/>
+        <w:t>)</w:t>
+      </w:r>
       <w:r>
         <w:rPr>
           <w:color w:val="FF0000"/>
         </w:rPr>
-        <w:t xml:space="preserve"> pour éviter de ralentir le chargement du site</w:t>
+        <w:t>.</w:t>
       </w:r>
     </w:p>
     <w:p>
@@ -2254,7 +2126,14 @@
         <w:rPr>
           <w:color w:val="000000" w:themeColor="text1"/>
         </w:rPr>
-        <w:t xml:space="preserve">de type block en fonction de l’importance </w:t>
+        <w:t xml:space="preserve">de type block en fonction de </w:t>
+      </w:r>
+      <w:r>
+        <w:rPr>
+          <w:color w:val="000000" w:themeColor="text1"/>
+        </w:rPr>
+        <w:lastRenderedPageBreak/>
+        <w:t xml:space="preserve">l’importance </w:t>
       </w:r>
       <w:r>
         <w:rPr>

</xml_diff>

<commit_message>
toute les images sont optimisé
</commit_message>
<xml_diff>
--- a/DOC SEO/analyse de l'état du SEO.docx
+++ b/DOC SEO/analyse de l'état du SEO.docx
@@ -27,31 +27,7 @@
           <w:sz w:val="32"/>
           <w:szCs w:val="32"/>
         </w:rPr>
-        <w:t xml:space="preserve">Pas de </w:t>
-      </w:r>
-      <w:proofErr w:type="spellStart"/>
-      <w:r>
-        <w:rPr>
-          <w:rFonts w:cstheme="minorHAnsi"/>
-          <w:i/>
-          <w:iCs/>
-          <w:color w:val="00B0F0"/>
-          <w:sz w:val="32"/>
-          <w:szCs w:val="32"/>
-        </w:rPr>
-        <w:t>title</w:t>
-      </w:r>
-      <w:proofErr w:type="spellEnd"/>
-      <w:r>
-        <w:rPr>
-          <w:rFonts w:cstheme="minorHAnsi"/>
-          <w:i/>
-          <w:iCs/>
-          <w:color w:val="00B0F0"/>
-          <w:sz w:val="32"/>
-          <w:szCs w:val="32"/>
-        </w:rPr>
-        <w:t xml:space="preserve"> (c’est juste un point)</w:t>
+        <w:t>Pas de title (c’est juste un point)</w:t>
       </w:r>
     </w:p>
     <w:p>
@@ -322,67 +298,7 @@
           <w:sz w:val="32"/>
           <w:szCs w:val="32"/>
         </w:rPr>
-        <w:t>&lt;</w:t>
-      </w:r>
-      <w:proofErr w:type="spellStart"/>
-      <w:r>
-        <w:rPr>
-          <w:i/>
-          <w:iCs/>
-          <w:sz w:val="32"/>
-          <w:szCs w:val="32"/>
-        </w:rPr>
-        <w:t>meta</w:t>
-      </w:r>
-      <w:proofErr w:type="spellEnd"/>
-      <w:r>
-        <w:rPr>
-          <w:i/>
-          <w:iCs/>
-          <w:sz w:val="32"/>
-          <w:szCs w:val="32"/>
-        </w:rPr>
-        <w:t xml:space="preserve">&gt; </w:t>
-      </w:r>
-      <w:proofErr w:type="spellStart"/>
-      <w:r>
-        <w:rPr>
-          <w:i/>
-          <w:iCs/>
-          <w:sz w:val="32"/>
-          <w:szCs w:val="32"/>
-        </w:rPr>
-        <w:t>name</w:t>
-      </w:r>
-      <w:proofErr w:type="spellEnd"/>
-      <w:r>
-        <w:rPr>
-          <w:i/>
-          <w:iCs/>
-          <w:sz w:val="32"/>
-          <w:szCs w:val="32"/>
-        </w:rPr>
-        <w:t>=keyword ? + &lt;</w:t>
-      </w:r>
-      <w:proofErr w:type="spellStart"/>
-      <w:r>
-        <w:rPr>
-          <w:i/>
-          <w:iCs/>
-          <w:sz w:val="32"/>
-          <w:szCs w:val="32"/>
-        </w:rPr>
-        <w:t>meta</w:t>
-      </w:r>
-      <w:proofErr w:type="spellEnd"/>
-      <w:r>
-        <w:rPr>
-          <w:i/>
-          <w:iCs/>
-          <w:sz w:val="32"/>
-          <w:szCs w:val="32"/>
-        </w:rPr>
-        <w:t>&gt; description ?</w:t>
+        <w:t>&lt;meta&gt; name=keyword ? + &lt;meta&gt; description ?</w:t>
       </w:r>
       <w:r>
         <w:rPr>
@@ -411,27 +327,7 @@
           <w:sz w:val="32"/>
           <w:szCs w:val="32"/>
         </w:rPr>
-        <w:t xml:space="preserve"> + </w:t>
-      </w:r>
-      <w:proofErr w:type="spellStart"/>
-      <w:r>
-        <w:rPr>
-          <w:i/>
-          <w:iCs/>
-          <w:sz w:val="32"/>
-          <w:szCs w:val="32"/>
-        </w:rPr>
-        <w:t>viewport</w:t>
-      </w:r>
-      <w:proofErr w:type="spellEnd"/>
-      <w:r>
-        <w:rPr>
-          <w:i/>
-          <w:iCs/>
-          <w:sz w:val="32"/>
-          <w:szCs w:val="32"/>
-        </w:rPr>
-        <w:t>-fit=cover</w:t>
+        <w:t xml:space="preserve"> + viewport-fit=cover</w:t>
       </w:r>
       <w:r>
         <w:rPr>
@@ -484,27 +380,7 @@
           <w:sz w:val="32"/>
           <w:szCs w:val="32"/>
         </w:rPr>
-        <w:t xml:space="preserve"> Car lors du </w:t>
-      </w:r>
-      <w:proofErr w:type="spellStart"/>
-      <w:r>
-        <w:rPr>
-          <w:i/>
-          <w:iCs/>
-          <w:sz w:val="32"/>
-          <w:szCs w:val="32"/>
-        </w:rPr>
-        <w:t>viewport</w:t>
-      </w:r>
-      <w:proofErr w:type="spellEnd"/>
-      <w:r>
-        <w:rPr>
-          <w:i/>
-          <w:iCs/>
-          <w:sz w:val="32"/>
-          <w:szCs w:val="32"/>
-        </w:rPr>
-        <w:t xml:space="preserve"> sur navigateur mobile le texte dépasse alors que avec une balise &lt;p&gt; ou &lt;h1&gt; pas de problème.</w:t>
+        <w:t xml:space="preserve"> Car lors du viewport sur navigateur mobile le texte dépasse alors que avec une balise &lt;p&gt; ou &lt;h1&gt; pas de problème.</w:t>
       </w:r>
     </w:p>
     <w:p>
@@ -629,9 +505,8 @@
           <w:sz w:val="32"/>
           <w:szCs w:val="32"/>
         </w:rPr>
-        <w:t xml:space="preserve">Contacter les bloggeurs dans le </w:t>
-      </w:r>
-      <w:proofErr w:type="spellStart"/>
+        <w:t>Contacter les bloggeurs dans le meme domaine de métier</w:t>
+      </w:r>
       <w:r>
         <w:rPr>
           <w:b/>
@@ -641,29 +516,6 @@
           <w:sz w:val="32"/>
           <w:szCs w:val="32"/>
         </w:rPr>
-        <w:t>meme</w:t>
-      </w:r>
-      <w:proofErr w:type="spellEnd"/>
-      <w:r>
-        <w:rPr>
-          <w:b/>
-          <w:bCs/>
-          <w:i/>
-          <w:iCs/>
-          <w:sz w:val="32"/>
-          <w:szCs w:val="32"/>
-        </w:rPr>
-        <w:t xml:space="preserve"> domaine de métier</w:t>
-      </w:r>
-      <w:r>
-        <w:rPr>
-          <w:b/>
-          <w:bCs/>
-          <w:i/>
-          <w:iCs/>
-          <w:sz w:val="32"/>
-          <w:szCs w:val="32"/>
-        </w:rPr>
         <w:t xml:space="preserve"> et non concurrent</w:t>
       </w:r>
       <w:r>
@@ -700,47 +552,7 @@
           <w:sz w:val="32"/>
           <w:szCs w:val="32"/>
         </w:rPr>
-        <w:t xml:space="preserve"> Ne pas </w:t>
-      </w:r>
-      <w:proofErr w:type="spellStart"/>
-      <w:r>
-        <w:rPr>
-          <w:i/>
-          <w:iCs/>
-          <w:sz w:val="32"/>
-          <w:szCs w:val="32"/>
-        </w:rPr>
-        <w:t>pas</w:t>
-      </w:r>
-      <w:proofErr w:type="spellEnd"/>
-      <w:r>
-        <w:rPr>
-          <w:i/>
-          <w:iCs/>
-          <w:sz w:val="32"/>
-          <w:szCs w:val="32"/>
-        </w:rPr>
-        <w:t xml:space="preserve"> le placer dans le </w:t>
-      </w:r>
-      <w:proofErr w:type="spellStart"/>
-      <w:r>
-        <w:rPr>
-          <w:i/>
-          <w:iCs/>
-          <w:sz w:val="32"/>
-          <w:szCs w:val="32"/>
-        </w:rPr>
-        <w:t>footer</w:t>
-      </w:r>
-      <w:proofErr w:type="spellEnd"/>
-      <w:r>
-        <w:rPr>
-          <w:i/>
-          <w:iCs/>
-          <w:sz w:val="32"/>
-          <w:szCs w:val="32"/>
-        </w:rPr>
-        <w:t xml:space="preserve"> car les liens perdent de leurs valeurs</w:t>
+        <w:t xml:space="preserve"> Ne pas pas le placer dans le footer car les liens perdent de leurs valeurs</w:t>
       </w:r>
       <w:r>
         <w:rPr>
@@ -818,27 +630,7 @@
           <w:sz w:val="32"/>
           <w:szCs w:val="32"/>
         </w:rPr>
-        <w:t xml:space="preserve">Enlever le bout de texte considérer comme du spam par google et peut </w:t>
-      </w:r>
-      <w:proofErr w:type="spellStart"/>
-      <w:r>
-        <w:rPr>
-          <w:i/>
-          <w:iCs/>
-          <w:sz w:val="32"/>
-          <w:szCs w:val="32"/>
-        </w:rPr>
-        <w:t>etre</w:t>
-      </w:r>
-      <w:proofErr w:type="spellEnd"/>
-      <w:r>
-        <w:rPr>
-          <w:i/>
-          <w:iCs/>
-          <w:sz w:val="32"/>
-          <w:szCs w:val="32"/>
-        </w:rPr>
-        <w:t xml:space="preserve"> mal vu voir supprimer par google</w:t>
+        <w:t>Enlever le bout de texte considérer comme du spam par google et peut etre mal vu voir supprimer par google</w:t>
       </w:r>
     </w:p>
     <w:p>
@@ -967,127 +759,7 @@
           <w:sz w:val="32"/>
           <w:szCs w:val="32"/>
         </w:rPr>
-        <w:t xml:space="preserve">-xs-12 avec un </w:t>
-      </w:r>
-      <w:proofErr w:type="spellStart"/>
-      <w:r>
-        <w:rPr>
-          <w:i/>
-          <w:iCs/>
-          <w:sz w:val="32"/>
-          <w:szCs w:val="32"/>
-        </w:rPr>
-        <w:t>width</w:t>
-      </w:r>
-      <w:proofErr w:type="spellEnd"/>
-      <w:r>
-        <w:rPr>
-          <w:i/>
-          <w:iCs/>
-          <w:sz w:val="32"/>
-          <w:szCs w:val="32"/>
-        </w:rPr>
-        <w:t xml:space="preserve"> : 450px ; </w:t>
-      </w:r>
-      <w:proofErr w:type="spellStart"/>
-      <w:r>
-        <w:rPr>
-          <w:i/>
-          <w:iCs/>
-          <w:sz w:val="32"/>
-          <w:szCs w:val="32"/>
-        </w:rPr>
-        <w:t>margin</w:t>
-      </w:r>
-      <w:proofErr w:type="spellEnd"/>
-      <w:r>
-        <w:rPr>
-          <w:i/>
-          <w:iCs/>
-          <w:sz w:val="32"/>
-          <w:szCs w:val="32"/>
-        </w:rPr>
-        <w:t xml:space="preserve"> : auto ; </w:t>
-      </w:r>
-      <w:proofErr w:type="spellStart"/>
-      <w:r>
-        <w:rPr>
-          <w:i/>
-          <w:iCs/>
-          <w:sz w:val="32"/>
-          <w:szCs w:val="32"/>
-        </w:rPr>
-        <w:t>float</w:t>
-      </w:r>
-      <w:proofErr w:type="spellEnd"/>
-      <w:r>
-        <w:rPr>
-          <w:i/>
-          <w:iCs/>
-          <w:sz w:val="32"/>
-          <w:szCs w:val="32"/>
-        </w:rPr>
-        <w:t xml:space="preserve"> : none et un nouvel attribut pour la mention de maxime </w:t>
-      </w:r>
-      <w:proofErr w:type="spellStart"/>
-      <w:r>
-        <w:rPr>
-          <w:i/>
-          <w:iCs/>
-          <w:sz w:val="32"/>
-          <w:szCs w:val="32"/>
-        </w:rPr>
-        <w:t>guiblard</w:t>
-      </w:r>
-      <w:proofErr w:type="spellEnd"/>
-      <w:r>
-        <w:rPr>
-          <w:i/>
-          <w:iCs/>
-          <w:sz w:val="32"/>
-          <w:szCs w:val="32"/>
-        </w:rPr>
-        <w:t xml:space="preserve"> en #rrd avec un font-size 1.2em ; font-</w:t>
-      </w:r>
-      <w:proofErr w:type="spellStart"/>
-      <w:r>
-        <w:rPr>
-          <w:i/>
-          <w:iCs/>
-          <w:sz w:val="32"/>
-          <w:szCs w:val="32"/>
-        </w:rPr>
-        <w:t>weight</w:t>
-      </w:r>
-      <w:proofErr w:type="spellEnd"/>
-      <w:r>
-        <w:rPr>
-          <w:i/>
-          <w:iCs/>
-          <w:sz w:val="32"/>
-          <w:szCs w:val="32"/>
-        </w:rPr>
-        <w:t xml:space="preserve"> </w:t>
-      </w:r>
-      <w:proofErr w:type="spellStart"/>
-      <w:r>
-        <w:rPr>
-          <w:i/>
-          <w:iCs/>
-          <w:sz w:val="32"/>
-          <w:szCs w:val="32"/>
-        </w:rPr>
-        <w:t>bold</w:t>
-      </w:r>
-      <w:proofErr w:type="spellEnd"/>
-      <w:r>
-        <w:rPr>
-          <w:i/>
-          <w:iCs/>
-          <w:sz w:val="32"/>
-          <w:szCs w:val="32"/>
-        </w:rPr>
-        <w:t> ; pour la partie haute du texte de la mention)</w:t>
+        <w:t>-xs-12 avec un width : 450px ; margin : auto ; float : none et un nouvel attribut pour la mention de maxime guiblard en #rrd avec un font-size 1.2em ; font-weight bold ; pour la partie haute du texte de la mention)</w:t>
       </w:r>
     </w:p>
     <w:p>
@@ -1170,27 +842,7 @@
           <w:sz w:val="32"/>
           <w:szCs w:val="32"/>
         </w:rPr>
-        <w:t xml:space="preserve"> .</w:t>
-      </w:r>
-      <w:proofErr w:type="spellStart"/>
-      <w:r>
-        <w:rPr>
-          <w:i/>
-          <w:iCs/>
-          <w:sz w:val="32"/>
-          <w:szCs w:val="32"/>
-        </w:rPr>
-        <w:t>img</w:t>
-      </w:r>
-      <w:proofErr w:type="spellEnd"/>
-      <w:r>
-        <w:rPr>
-          <w:i/>
-          <w:iCs/>
-          <w:sz w:val="32"/>
-          <w:szCs w:val="32"/>
-        </w:rPr>
-        <w:t>-responsive</w:t>
+        <w:t xml:space="preserve"> .img-responsive</w:t>
       </w:r>
       <w:r>
         <w:rPr>
@@ -1208,67 +860,7 @@
           <w:sz w:val="32"/>
           <w:szCs w:val="32"/>
         </w:rPr>
-        <w:t xml:space="preserve"> max-</w:t>
-      </w:r>
-      <w:proofErr w:type="spellStart"/>
-      <w:r>
-        <w:rPr>
-          <w:i/>
-          <w:iCs/>
-          <w:sz w:val="32"/>
-          <w:szCs w:val="32"/>
-        </w:rPr>
-        <w:t>width</w:t>
-      </w:r>
-      <w:proofErr w:type="spellEnd"/>
-      <w:r>
-        <w:rPr>
-          <w:i/>
-          <w:iCs/>
-          <w:sz w:val="32"/>
-          <w:szCs w:val="32"/>
-        </w:rPr>
-        <w:t xml:space="preserve"> : 250px, </w:t>
-      </w:r>
-      <w:proofErr w:type="spellStart"/>
-      <w:r>
-        <w:rPr>
-          <w:i/>
-          <w:iCs/>
-          <w:sz w:val="32"/>
-          <w:szCs w:val="32"/>
-        </w:rPr>
-        <w:t>width</w:t>
-      </w:r>
-      <w:proofErr w:type="spellEnd"/>
-      <w:r>
-        <w:rPr>
-          <w:i/>
-          <w:iCs/>
-          <w:sz w:val="32"/>
-          <w:szCs w:val="32"/>
-        </w:rPr>
-        <w:t xml:space="preserve"> : auto ; </w:t>
-      </w:r>
-      <w:proofErr w:type="spellStart"/>
-      <w:r>
-        <w:rPr>
-          <w:i/>
-          <w:iCs/>
-          <w:sz w:val="32"/>
-          <w:szCs w:val="32"/>
-        </w:rPr>
-        <w:t>margin</w:t>
-      </w:r>
-      <w:proofErr w:type="spellEnd"/>
-      <w:r>
-        <w:rPr>
-          <w:i/>
-          <w:iCs/>
-          <w:sz w:val="32"/>
-          <w:szCs w:val="32"/>
-        </w:rPr>
-        <w:t> : auto)</w:t>
+        <w:t xml:space="preserve"> max-width : 250px, width : auto ; margin : auto)</w:t>
       </w:r>
     </w:p>
     <w:p>
@@ -1313,47 +905,7 @@
           <w:sz w:val="32"/>
           <w:szCs w:val="32"/>
         </w:rPr>
-        <w:t>(dans le style.css remplacement de max-</w:t>
-      </w:r>
-      <w:proofErr w:type="spellStart"/>
-      <w:r>
-        <w:rPr>
-          <w:i/>
-          <w:iCs/>
-          <w:sz w:val="32"/>
-          <w:szCs w:val="32"/>
-        </w:rPr>
-        <w:t>height</w:t>
-      </w:r>
-      <w:proofErr w:type="spellEnd"/>
-      <w:r>
-        <w:rPr>
-          <w:i/>
-          <w:iCs/>
-          <w:sz w:val="32"/>
-          <w:szCs w:val="32"/>
-        </w:rPr>
-        <w:t xml:space="preserve"> 40px par </w:t>
-      </w:r>
-      <w:proofErr w:type="spellStart"/>
-      <w:r>
-        <w:rPr>
-          <w:i/>
-          <w:iCs/>
-          <w:sz w:val="32"/>
-          <w:szCs w:val="32"/>
-        </w:rPr>
-        <w:t>height</w:t>
-      </w:r>
-      <w:proofErr w:type="spellEnd"/>
-      <w:r>
-        <w:rPr>
-          <w:i/>
-          <w:iCs/>
-          <w:sz w:val="32"/>
-          <w:szCs w:val="32"/>
-        </w:rPr>
-        <w:t xml:space="preserve"> 45px)</w:t>
+        <w:t>(dans le style.css remplacement de max-height 40px par height 45px)</w:t>
       </w:r>
     </w:p>
     <w:p>
@@ -1377,27 +929,7 @@
           <w:sz w:val="32"/>
           <w:szCs w:val="32"/>
         </w:rPr>
-        <w:t xml:space="preserve">La page 2 le code du </w:t>
-      </w:r>
-      <w:proofErr w:type="spellStart"/>
-      <w:r>
-        <w:rPr>
-          <w:i/>
-          <w:iCs/>
-          <w:sz w:val="32"/>
-          <w:szCs w:val="32"/>
-        </w:rPr>
-        <w:t>css</w:t>
-      </w:r>
-      <w:proofErr w:type="spellEnd"/>
-      <w:r>
-        <w:rPr>
-          <w:i/>
-          <w:iCs/>
-          <w:sz w:val="32"/>
-          <w:szCs w:val="32"/>
-        </w:rPr>
-        <w:t xml:space="preserve"> était mal intégré dans le code HTML, le mettre comme dans la page d’accueil pour que le code puissent fonctionner</w:t>
+        <w:t>La page 2 le code du css était mal intégré dans le code HTML, le mettre comme dans la page d’accueil pour que le code puissent fonctionner</w:t>
       </w:r>
     </w:p>
     <w:p>
@@ -1426,107 +958,7 @@
           <w:sz w:val="32"/>
           <w:szCs w:val="32"/>
         </w:rPr>
-        <w:t>&lt;</w:t>
-      </w:r>
-      <w:proofErr w:type="spellStart"/>
-      <w:r>
-        <w:rPr>
-          <w:i/>
-          <w:iCs/>
-          <w:sz w:val="32"/>
-          <w:szCs w:val="32"/>
-        </w:rPr>
-        <w:t>link</w:t>
-      </w:r>
-      <w:proofErr w:type="spellEnd"/>
-      <w:r>
-        <w:rPr>
-          <w:i/>
-          <w:iCs/>
-          <w:sz w:val="32"/>
-          <w:szCs w:val="32"/>
-        </w:rPr>
-        <w:t xml:space="preserve"> rel="</w:t>
-      </w:r>
-      <w:proofErr w:type="spellStart"/>
-      <w:r>
-        <w:rPr>
-          <w:i/>
-          <w:iCs/>
-          <w:sz w:val="32"/>
-          <w:szCs w:val="32"/>
-        </w:rPr>
-        <w:t>stylesheet</w:t>
-      </w:r>
-      <w:proofErr w:type="spellEnd"/>
-      <w:r>
-        <w:rPr>
-          <w:i/>
-          <w:iCs/>
-          <w:sz w:val="32"/>
-          <w:szCs w:val="32"/>
-        </w:rPr>
-        <w:t>" type="</w:t>
-      </w:r>
-      <w:proofErr w:type="spellStart"/>
-      <w:r>
-        <w:rPr>
-          <w:i/>
-          <w:iCs/>
-          <w:sz w:val="32"/>
-          <w:szCs w:val="32"/>
-        </w:rPr>
-        <w:t>text</w:t>
-      </w:r>
-      <w:proofErr w:type="spellEnd"/>
-      <w:r>
-        <w:rPr>
-          <w:i/>
-          <w:iCs/>
-          <w:sz w:val="32"/>
-          <w:szCs w:val="32"/>
-        </w:rPr>
-        <w:t>/</w:t>
-      </w:r>
-      <w:proofErr w:type="spellStart"/>
-      <w:r>
-        <w:rPr>
-          <w:i/>
-          <w:iCs/>
-          <w:sz w:val="32"/>
-          <w:szCs w:val="32"/>
-        </w:rPr>
-        <w:t>css</w:t>
-      </w:r>
-      <w:proofErr w:type="spellEnd"/>
-      <w:r>
-        <w:rPr>
-          <w:i/>
-          <w:iCs/>
-          <w:sz w:val="32"/>
-          <w:szCs w:val="32"/>
-        </w:rPr>
-        <w:t>" href="./</w:t>
-      </w:r>
-      <w:proofErr w:type="spellStart"/>
-      <w:r>
-        <w:rPr>
-          <w:i/>
-          <w:iCs/>
-          <w:sz w:val="32"/>
-          <w:szCs w:val="32"/>
-        </w:rPr>
-        <w:t>css</w:t>
-      </w:r>
-      <w:proofErr w:type="spellEnd"/>
-      <w:r>
-        <w:rPr>
-          <w:i/>
-          <w:iCs/>
-          <w:sz w:val="32"/>
-          <w:szCs w:val="32"/>
-        </w:rPr>
-        <w:t>/bootstrap.min.css"&gt;</w:t>
+        <w:t>&lt;link rel="stylesheet" type="text/css" href="./css/bootstrap.min.css"&gt;</w:t>
       </w:r>
       <w:r>
         <w:rPr>
@@ -1559,25 +991,14 @@
           <w:szCs w:val="32"/>
         </w:rPr>
       </w:pPr>
-      <w:proofErr w:type="spellStart"/>
-      <w:r>
-        <w:rPr>
-          <w:i/>
-          <w:iCs/>
-          <w:sz w:val="32"/>
-          <w:szCs w:val="32"/>
-        </w:rPr>
-        <w:t>Etait</w:t>
-      </w:r>
-      <w:proofErr w:type="spellEnd"/>
-      <w:r>
-        <w:rPr>
-          <w:i/>
-          <w:iCs/>
-          <w:sz w:val="32"/>
-          <w:szCs w:val="32"/>
-        </w:rPr>
-        <w:t xml:space="preserve"> mal intégrer</w:t>
+      <w:r>
+        <w:rPr>
+          <w:i/>
+          <w:iCs/>
+          <w:sz w:val="32"/>
+          <w:szCs w:val="32"/>
+        </w:rPr>
+        <w:t>Etait mal intégrer</w:t>
       </w:r>
       <w:r>
         <w:rPr>
@@ -1646,39 +1067,8 @@
           <w:sz w:val="32"/>
           <w:szCs w:val="32"/>
         </w:rPr>
-        <w:t xml:space="preserve"> (donc enlever une liste qui ferait peut </w:t>
-      </w:r>
-      <w:proofErr w:type="spellStart"/>
-      <w:r>
-        <w:rPr>
-          <w:i/>
-          <w:iCs/>
-          <w:sz w:val="32"/>
-          <w:szCs w:val="32"/>
-        </w:rPr>
-        <w:t>etre</w:t>
-      </w:r>
-      <w:proofErr w:type="spellEnd"/>
-      <w:r>
-        <w:rPr>
-          <w:i/>
-          <w:iCs/>
-          <w:sz w:val="32"/>
-          <w:szCs w:val="32"/>
-        </w:rPr>
-        <w:t xml:space="preserve"> de </w:t>
-      </w:r>
-      <w:proofErr w:type="spellStart"/>
-      <w:r>
-        <w:rPr>
-          <w:i/>
-          <w:iCs/>
-          <w:sz w:val="32"/>
-          <w:szCs w:val="32"/>
-        </w:rPr>
-        <w:t>trops</w:t>
-      </w:r>
-      <w:proofErr w:type="spellEnd"/>
+        <w:t xml:space="preserve"> (donc enlever une liste qui ferait peut etre de trops</w:t>
+      </w:r>
       <w:r>
         <w:rPr>
           <w:i/>
@@ -1833,161 +1223,89 @@
         <w:rPr>
           <w:color w:val="FF0000"/>
         </w:rPr>
-        <w:t xml:space="preserve">Comme vous le savez, la balise </w:t>
-      </w:r>
-      <w:proofErr w:type="spellStart"/>
-      <w:r>
+        <w:t>Comme vous le savez, la balise meta robots et les balises meta title et description sont excessivement importantes pour le SEO de votre site web.</w:t>
+      </w:r>
+    </w:p>
+    <w:p>
+      <w:pPr>
         <w:rPr>
           <w:color w:val="FF0000"/>
         </w:rPr>
-        <w:t>meta</w:t>
-      </w:r>
-      <w:proofErr w:type="spellEnd"/>
+      </w:pPr>
       <w:r>
         <w:rPr>
           <w:color w:val="FF0000"/>
         </w:rPr>
-        <w:t xml:space="preserve"> robots et les balises </w:t>
-      </w:r>
-      <w:proofErr w:type="spellStart"/>
-      <w:r>
+        <w:t>Donc ajout de la balise meta « robot » dans la page principal</w:t>
+      </w:r>
+    </w:p>
+    <w:p>
+      <w:pPr>
         <w:rPr>
           <w:color w:val="FF0000"/>
         </w:rPr>
-        <w:t>meta</w:t>
-      </w:r>
-      <w:proofErr w:type="spellEnd"/>
+      </w:pPr>
       <w:r>
         <w:rPr>
           <w:color w:val="FF0000"/>
         </w:rPr>
-        <w:t xml:space="preserve"> </w:t>
-      </w:r>
-      <w:proofErr w:type="spellStart"/>
+        <w:t>La taille des images est beaucoup trop g</w:t>
+      </w:r>
       <w:r>
         <w:rPr>
           <w:color w:val="FF0000"/>
         </w:rPr>
-        <w:t>title</w:t>
-      </w:r>
-      <w:proofErr w:type="spellEnd"/>
+        <w:t>ra</w:t>
+      </w:r>
       <w:r>
         <w:rPr>
           <w:color w:val="FF0000"/>
         </w:rPr>
-        <w:t xml:space="preserve"> et description sont excessivement importantes pour le SEO de votre site web.</w:t>
-      </w:r>
-    </w:p>
-    <w:p>
-      <w:pPr>
+        <w:t>nde dans le sous-dossier image que l’image attendu dans la page web donc il faudrait d’abord découper l’image dans le sous-dossier et éviter une grosse prise en charge de l’image et éviter de ralentir le chargement du site</w:t>
+      </w:r>
+      <w:r>
         <w:rPr>
           <w:color w:val="FF0000"/>
         </w:rPr>
-      </w:pPr>
+        <w:t xml:space="preserve"> (fait 300*300 pour les 2 images trop grande</w:t>
+      </w:r>
       <w:r>
         <w:rPr>
           <w:color w:val="FF0000"/>
         </w:rPr>
-        <w:t xml:space="preserve">Donc ajout de la balise </w:t>
-      </w:r>
-      <w:proofErr w:type="spellStart"/>
+        <w:t>, et baisser un peu la qualité en optimisant car le poids est trop grand</w:t>
+      </w:r>
       <w:r>
         <w:rPr>
           <w:color w:val="FF0000"/>
         </w:rPr>
-        <w:t>meta</w:t>
-      </w:r>
-      <w:proofErr w:type="spellEnd"/>
-      <w:r>
+        <w:t>)</w:t>
+      </w:r>
+    </w:p>
+    <w:p>
+      <w:pPr>
         <w:rPr>
           <w:color w:val="FF0000"/>
         </w:rPr>
-        <w:t xml:space="preserve"> « robot » dans la page principal</w:t>
-      </w:r>
-    </w:p>
-    <w:p>
-      <w:pPr>
+      </w:pPr>
+      <w:r>
         <w:rPr>
           <w:color w:val="FF0000"/>
         </w:rPr>
-      </w:pPr>
-      <w:r>
+        <w:t>??? Mettre le Javascript en minimifié pour éviter de ralentir le chargement du site</w:t>
+      </w:r>
+    </w:p>
+    <w:p>
+      <w:pPr>
         <w:rPr>
           <w:color w:val="FF0000"/>
         </w:rPr>
-        <w:t>La taille des images est beaucoup trop g</w:t>
-      </w:r>
+      </w:pPr>
       <w:r>
         <w:rPr>
           <w:color w:val="FF0000"/>
         </w:rPr>
-        <w:t>ra</w:t>
-      </w:r>
-      <w:r>
-        <w:rPr>
-          <w:color w:val="FF0000"/>
-        </w:rPr>
-        <w:t>nde dans le sous-dossier image que l’image attendu dans la page web donc il faudrait d’abord découper l’image dans le sous-dossier et éviter une grosse prise en charge de l’image et éviter de ralentir le chargement du site</w:t>
-      </w:r>
-      <w:r>
-        <w:rPr>
-          <w:color w:val="FF0000"/>
-        </w:rPr>
-        <w:t xml:space="preserve"> (fait 300*300 pour les 2 images trop grande)</w:t>
-      </w:r>
-    </w:p>
-    <w:p>
-      <w:pPr>
-        <w:rPr>
-          <w:color w:val="FF0000"/>
-        </w:rPr>
-      </w:pPr>
-      <w:r>
-        <w:rPr>
-          <w:color w:val="FF0000"/>
-        </w:rPr>
-        <w:t xml:space="preserve">??? Mettre le Javascript en </w:t>
-      </w:r>
-      <w:proofErr w:type="spellStart"/>
-      <w:r>
-        <w:rPr>
-          <w:color w:val="FF0000"/>
-        </w:rPr>
-        <w:t>minimifié</w:t>
-      </w:r>
-      <w:proofErr w:type="spellEnd"/>
-      <w:r>
-        <w:rPr>
-          <w:color w:val="FF0000"/>
-        </w:rPr>
-        <w:t xml:space="preserve"> pour éviter de ralentir le chargement du site</w:t>
-      </w:r>
-    </w:p>
-    <w:p>
-      <w:pPr>
-        <w:rPr>
-          <w:color w:val="FF0000"/>
-        </w:rPr>
-      </w:pPr>
-      <w:r>
-        <w:rPr>
-          <w:color w:val="FF0000"/>
-        </w:rPr>
-        <w:t xml:space="preserve">Mettre tous les fichiers </w:t>
-      </w:r>
-      <w:proofErr w:type="spellStart"/>
-      <w:r>
-        <w:rPr>
-          <w:color w:val="FF0000"/>
-        </w:rPr>
-        <w:t>css</w:t>
-      </w:r>
-      <w:proofErr w:type="spellEnd"/>
-      <w:r>
-        <w:rPr>
-          <w:color w:val="FF0000"/>
-        </w:rPr>
-        <w:t xml:space="preserve"> en minifier ( minifier </w:t>
+        <w:t xml:space="preserve">Mettre tous les fichiers css en minifier ( minifier </w:t>
       </w:r>
       <w:r>
         <w:rPr>

</xml_diff>

<commit_message>
css entièrement minifié + voir pour le cache navigateur
</commit_message>
<xml_diff>
--- a/DOC SEO/analyse de l'état du SEO.docx
+++ b/DOC SEO/analyse de l'état du SEO.docx
@@ -27,7 +27,31 @@
           <w:sz w:val="32"/>
           <w:szCs w:val="32"/>
         </w:rPr>
-        <w:t>Pas de title (c’est juste un point)</w:t>
+        <w:t xml:space="preserve">Pas de </w:t>
+      </w:r>
+      <w:proofErr w:type="spellStart"/>
+      <w:r>
+        <w:rPr>
+          <w:rFonts w:cstheme="minorHAnsi"/>
+          <w:i/>
+          <w:iCs/>
+          <w:color w:val="00B0F0"/>
+          <w:sz w:val="32"/>
+          <w:szCs w:val="32"/>
+        </w:rPr>
+        <w:t>title</w:t>
+      </w:r>
+      <w:proofErr w:type="spellEnd"/>
+      <w:r>
+        <w:rPr>
+          <w:rFonts w:cstheme="minorHAnsi"/>
+          <w:i/>
+          <w:iCs/>
+          <w:color w:val="00B0F0"/>
+          <w:sz w:val="32"/>
+          <w:szCs w:val="32"/>
+        </w:rPr>
+        <w:t xml:space="preserve"> (c’est juste un point)</w:t>
       </w:r>
     </w:p>
     <w:p>
@@ -298,7 +322,69 @@
           <w:sz w:val="32"/>
           <w:szCs w:val="32"/>
         </w:rPr>
-        <w:t>&lt;meta&gt; name=keyword ? + &lt;meta&gt; description ?</w:t>
+        <w:t>&lt;</w:t>
+      </w:r>
+      <w:proofErr w:type="spellStart"/>
+      <w:proofErr w:type="gramStart"/>
+      <w:r>
+        <w:rPr>
+          <w:i/>
+          <w:iCs/>
+          <w:sz w:val="32"/>
+          <w:szCs w:val="32"/>
+        </w:rPr>
+        <w:t>meta</w:t>
+      </w:r>
+      <w:proofErr w:type="spellEnd"/>
+      <w:proofErr w:type="gramEnd"/>
+      <w:r>
+        <w:rPr>
+          <w:i/>
+          <w:iCs/>
+          <w:sz w:val="32"/>
+          <w:szCs w:val="32"/>
+        </w:rPr>
+        <w:t xml:space="preserve">&gt; </w:t>
+      </w:r>
+      <w:proofErr w:type="spellStart"/>
+      <w:r>
+        <w:rPr>
+          <w:i/>
+          <w:iCs/>
+          <w:sz w:val="32"/>
+          <w:szCs w:val="32"/>
+        </w:rPr>
+        <w:t>name</w:t>
+      </w:r>
+      <w:proofErr w:type="spellEnd"/>
+      <w:r>
+        <w:rPr>
+          <w:i/>
+          <w:iCs/>
+          <w:sz w:val="32"/>
+          <w:szCs w:val="32"/>
+        </w:rPr>
+        <w:t>=keyword ? + &lt;</w:t>
+      </w:r>
+      <w:proofErr w:type="spellStart"/>
+      <w:r>
+        <w:rPr>
+          <w:i/>
+          <w:iCs/>
+          <w:sz w:val="32"/>
+          <w:szCs w:val="32"/>
+        </w:rPr>
+        <w:t>meta</w:t>
+      </w:r>
+      <w:proofErr w:type="spellEnd"/>
+      <w:r>
+        <w:rPr>
+          <w:i/>
+          <w:iCs/>
+          <w:sz w:val="32"/>
+          <w:szCs w:val="32"/>
+        </w:rPr>
+        <w:t>&gt; description ?</w:t>
       </w:r>
       <w:r>
         <w:rPr>
@@ -327,7 +413,27 @@
           <w:sz w:val="32"/>
           <w:szCs w:val="32"/>
         </w:rPr>
-        <w:t xml:space="preserve"> + viewport-fit=cover</w:t>
+        <w:t xml:space="preserve"> + </w:t>
+      </w:r>
+      <w:proofErr w:type="spellStart"/>
+      <w:r>
+        <w:rPr>
+          <w:i/>
+          <w:iCs/>
+          <w:sz w:val="32"/>
+          <w:szCs w:val="32"/>
+        </w:rPr>
+        <w:t>viewport</w:t>
+      </w:r>
+      <w:proofErr w:type="spellEnd"/>
+      <w:r>
+        <w:rPr>
+          <w:i/>
+          <w:iCs/>
+          <w:sz w:val="32"/>
+          <w:szCs w:val="32"/>
+        </w:rPr>
+        <w:t>-fit=cover</w:t>
       </w:r>
       <w:r>
         <w:rPr>
@@ -371,16 +477,7 @@
           <w:sz w:val="32"/>
           <w:szCs w:val="32"/>
         </w:rPr>
-        <w:t>Utilisation des images à la place de paragraphe.</w:t>
-      </w:r>
-      <w:r>
-        <w:rPr>
-          <w:i/>
-          <w:iCs/>
-          <w:sz w:val="32"/>
-          <w:szCs w:val="32"/>
-        </w:rPr>
-        <w:t xml:space="preserve"> Car lors du viewport sur navigateur mobile le texte dépasse alors que avec une balise &lt;p&gt; ou &lt;h1&gt; pas de problème.</w:t>
+        <w:t>Responsive : ajout d’un puce en trop dans la page 2 + logo la chouette agence les bordures ne sont plus reliés</w:t>
       </w:r>
     </w:p>
     <w:p>
@@ -415,7 +512,27 @@
           <w:sz w:val="32"/>
           <w:szCs w:val="32"/>
         </w:rPr>
-        <w:t>Responsive : ajout d’un puce en trop dans la page 2 + logo la chouette agence les bordures ne sont plus reliés</w:t>
+        <w:t>((répétition ?</w:t>
+      </w:r>
+      <w:proofErr w:type="gramStart"/>
+      <w:r>
+        <w:rPr>
+          <w:i/>
+          <w:iCs/>
+          <w:sz w:val="32"/>
+          <w:szCs w:val="32"/>
+        </w:rPr>
+        <w:t>))/</w:t>
+      </w:r>
+      <w:proofErr w:type="gramEnd"/>
+      <w:r>
+        <w:rPr>
+          <w:i/>
+          <w:iCs/>
+          <w:sz w:val="32"/>
+          <w:szCs w:val="32"/>
+        </w:rPr>
+        <w:t>architecture</w:t>
       </w:r>
     </w:p>
     <w:p>
@@ -450,7 +567,193 @@
           <w:sz w:val="32"/>
           <w:szCs w:val="32"/>
         </w:rPr>
-        <w:t>((répétition ?))/architecture</w:t>
+        <w:t xml:space="preserve">Les partenaires ne sont pas pertinents pas rapports aux sujets du site </w:t>
+      </w:r>
+      <w:r>
+        <w:rPr>
+          <w:i/>
+          <w:iCs/>
+          <w:sz w:val="32"/>
+          <w:szCs w:val="32"/>
+        </w:rPr>
+        <w:t>(</w:t>
+      </w:r>
+      <w:r>
+        <w:rPr>
+          <w:b/>
+          <w:bCs/>
+          <w:i/>
+          <w:iCs/>
+          <w:sz w:val="32"/>
+          <w:szCs w:val="32"/>
+        </w:rPr>
+        <w:t xml:space="preserve">Contacter les bloggeurs dans le </w:t>
+      </w:r>
+      <w:proofErr w:type="spellStart"/>
+      <w:r>
+        <w:rPr>
+          <w:b/>
+          <w:bCs/>
+          <w:i/>
+          <w:iCs/>
+          <w:sz w:val="32"/>
+          <w:szCs w:val="32"/>
+        </w:rPr>
+        <w:t>meme</w:t>
+      </w:r>
+      <w:proofErr w:type="spellEnd"/>
+      <w:r>
+        <w:rPr>
+          <w:b/>
+          <w:bCs/>
+          <w:i/>
+          <w:iCs/>
+          <w:sz w:val="32"/>
+          <w:szCs w:val="32"/>
+        </w:rPr>
+        <w:t xml:space="preserve"> domaine de métier</w:t>
+      </w:r>
+      <w:r>
+        <w:rPr>
+          <w:b/>
+          <w:bCs/>
+          <w:i/>
+          <w:iCs/>
+          <w:sz w:val="32"/>
+          <w:szCs w:val="32"/>
+        </w:rPr>
+        <w:t xml:space="preserve"> et non concurrent</w:t>
+      </w:r>
+      <w:r>
+        <w:rPr>
+          <w:i/>
+          <w:iCs/>
+          <w:sz w:val="32"/>
+          <w:szCs w:val="32"/>
+        </w:rPr>
+        <w:t>)</w:t>
+      </w:r>
+      <w:r>
+        <w:rPr>
+          <w:i/>
+          <w:iCs/>
+          <w:sz w:val="32"/>
+          <w:szCs w:val="32"/>
+        </w:rPr>
+        <w:t xml:space="preserve"> /</w:t>
+      </w:r>
+      <w:r>
+        <w:rPr>
+          <w:i/>
+          <w:iCs/>
+          <w:sz w:val="32"/>
+          <w:szCs w:val="32"/>
+        </w:rPr>
+        <w:t xml:space="preserve"> vérifier pour annuaire.</w:t>
+      </w:r>
+      <w:r>
+        <w:rPr>
+          <w:i/>
+          <w:iCs/>
+          <w:sz w:val="32"/>
+          <w:szCs w:val="32"/>
+        </w:rPr>
+        <w:t xml:space="preserve"> Ne pas </w:t>
+      </w:r>
+      <w:proofErr w:type="spellStart"/>
+      <w:r>
+        <w:rPr>
+          <w:i/>
+          <w:iCs/>
+          <w:sz w:val="32"/>
+          <w:szCs w:val="32"/>
+        </w:rPr>
+        <w:t>pas</w:t>
+      </w:r>
+      <w:proofErr w:type="spellEnd"/>
+      <w:r>
+        <w:rPr>
+          <w:i/>
+          <w:iCs/>
+          <w:sz w:val="32"/>
+          <w:szCs w:val="32"/>
+        </w:rPr>
+        <w:t xml:space="preserve"> le placer dans le </w:t>
+      </w:r>
+      <w:proofErr w:type="spellStart"/>
+      <w:r>
+        <w:rPr>
+          <w:i/>
+          <w:iCs/>
+          <w:sz w:val="32"/>
+          <w:szCs w:val="32"/>
+        </w:rPr>
+        <w:t>footer</w:t>
+      </w:r>
+      <w:proofErr w:type="spellEnd"/>
+      <w:r>
+        <w:rPr>
+          <w:i/>
+          <w:iCs/>
+          <w:sz w:val="32"/>
+          <w:szCs w:val="32"/>
+        </w:rPr>
+        <w:t xml:space="preserve"> car les liens perdent de leurs valeurs</w:t>
+      </w:r>
+      <w:r>
+        <w:rPr>
+          <w:i/>
+          <w:iCs/>
+          <w:sz w:val="32"/>
+          <w:szCs w:val="32"/>
+        </w:rPr>
+        <w:t xml:space="preserve"> (</w:t>
+      </w:r>
+      <w:r>
+        <w:rPr>
+          <w:b/>
+          <w:bCs/>
+          <w:i/>
+          <w:iCs/>
+          <w:sz w:val="32"/>
+          <w:szCs w:val="32"/>
+        </w:rPr>
+        <w:t>le remplacer par ex dans un corps de texte avec une phase d’accroche avec tous les liens d’annonces/partenaire.</w:t>
+      </w:r>
+      <w:r>
+        <w:rPr>
+          <w:b/>
+          <w:bCs/>
+          <w:i/>
+          <w:iCs/>
+          <w:sz w:val="32"/>
+          <w:szCs w:val="32"/>
+        </w:rPr>
+        <w:t xml:space="preserve"> Ajouter un no follow </w:t>
+      </w:r>
+      <w:proofErr w:type="gramStart"/>
+      <w:r>
+        <w:rPr>
+          <w:b/>
+          <w:bCs/>
+          <w:i/>
+          <w:iCs/>
+          <w:sz w:val="32"/>
+          <w:szCs w:val="32"/>
+        </w:rPr>
+        <w:t>ou</w:t>
+      </w:r>
+      <w:proofErr w:type="gramEnd"/>
+      <w:r>
+        <w:rPr>
+          <w:b/>
+          <w:bCs/>
+          <w:i/>
+          <w:iCs/>
+          <w:sz w:val="32"/>
+          <w:szCs w:val="32"/>
+        </w:rPr>
+        <w:t xml:space="preserve"> do follow ?)</w:t>
       </w:r>
     </w:p>
     <w:p>
@@ -485,187 +788,27 @@
           <w:sz w:val="32"/>
           <w:szCs w:val="32"/>
         </w:rPr>
-        <w:t xml:space="preserve">Les partenaires ne sont pas pertinents pas rapports aux sujets du site </w:t>
-      </w:r>
-      <w:r>
-        <w:rPr>
-          <w:i/>
-          <w:iCs/>
-          <w:sz w:val="32"/>
-          <w:szCs w:val="32"/>
-        </w:rPr>
-        <w:t>(</w:t>
-      </w:r>
-      <w:r>
-        <w:rPr>
-          <w:b/>
-          <w:bCs/>
-          <w:i/>
-          <w:iCs/>
-          <w:sz w:val="32"/>
-          <w:szCs w:val="32"/>
-        </w:rPr>
-        <w:t>Contacter les bloggeurs dans le meme domaine de métier</w:t>
-      </w:r>
-      <w:r>
-        <w:rPr>
-          <w:b/>
-          <w:bCs/>
-          <w:i/>
-          <w:iCs/>
-          <w:sz w:val="32"/>
-          <w:szCs w:val="32"/>
-        </w:rPr>
-        <w:t xml:space="preserve"> et non concurrent</w:t>
-      </w:r>
-      <w:r>
-        <w:rPr>
-          <w:i/>
-          <w:iCs/>
-          <w:sz w:val="32"/>
-          <w:szCs w:val="32"/>
-        </w:rPr>
-        <w:t>)</w:t>
-      </w:r>
-      <w:r>
-        <w:rPr>
-          <w:i/>
-          <w:iCs/>
-          <w:sz w:val="32"/>
-          <w:szCs w:val="32"/>
-        </w:rPr>
-        <w:t xml:space="preserve"> /</w:t>
-      </w:r>
-      <w:r>
-        <w:rPr>
-          <w:i/>
-          <w:iCs/>
-          <w:sz w:val="32"/>
-          <w:szCs w:val="32"/>
-        </w:rPr>
-        <w:t xml:space="preserve"> vérifier pour annuaire.</w:t>
-      </w:r>
-      <w:r>
-        <w:rPr>
-          <w:i/>
-          <w:iCs/>
-          <w:sz w:val="32"/>
-          <w:szCs w:val="32"/>
-        </w:rPr>
-        <w:t xml:space="preserve"> Ne pas pas le placer dans le footer car les liens perdent de leurs valeurs</w:t>
-      </w:r>
-      <w:r>
-        <w:rPr>
-          <w:i/>
-          <w:iCs/>
-          <w:sz w:val="32"/>
-          <w:szCs w:val="32"/>
-        </w:rPr>
-        <w:t xml:space="preserve"> (</w:t>
-      </w:r>
-      <w:r>
-        <w:rPr>
-          <w:b/>
-          <w:bCs/>
-          <w:i/>
-          <w:iCs/>
-          <w:sz w:val="32"/>
-          <w:szCs w:val="32"/>
-        </w:rPr>
-        <w:t xml:space="preserve">le remplacer par ex dans un corps de texte avec une phase </w:t>
-      </w:r>
-      <w:r>
-        <w:rPr>
-          <w:b/>
-          <w:bCs/>
-          <w:i/>
-          <w:iCs/>
-          <w:sz w:val="32"/>
-          <w:szCs w:val="32"/>
-        </w:rPr>
-        <w:lastRenderedPageBreak/>
-        <w:t>d’accroche avec tous les liens d’annonces/partenaire.</w:t>
-      </w:r>
-      <w:r>
-        <w:rPr>
-          <w:b/>
-          <w:bCs/>
-          <w:i/>
-          <w:iCs/>
-          <w:sz w:val="32"/>
-          <w:szCs w:val="32"/>
-        </w:rPr>
-        <w:t xml:space="preserve"> Ajouter un no follow ou do follow ?)</w:t>
-      </w:r>
-    </w:p>
-    <w:p>
-      <w:pPr>
-        <w:pStyle w:val="Paragraphedeliste"/>
-        <w:rPr>
-          <w:i/>
-          <w:iCs/>
-          <w:sz w:val="32"/>
-          <w:szCs w:val="32"/>
-        </w:rPr>
-      </w:pPr>
-    </w:p>
-    <w:p>
-      <w:pPr>
-        <w:pStyle w:val="Paragraphedeliste"/>
-        <w:numPr>
-          <w:ilvl w:val="0"/>
-          <w:numId w:val="1"/>
-        </w:numPr>
-        <w:rPr>
-          <w:i/>
-          <w:iCs/>
-          <w:sz w:val="32"/>
-          <w:szCs w:val="32"/>
-        </w:rPr>
-      </w:pPr>
-      <w:r>
-        <w:rPr>
-          <w:i/>
-          <w:iCs/>
-          <w:sz w:val="32"/>
-          <w:szCs w:val="32"/>
-        </w:rPr>
-        <w:t>Enlever le bout de texte considérer comme du spam par google et peut etre mal vu voir supprimer par google</w:t>
-      </w:r>
-    </w:p>
-    <w:p>
-      <w:pPr>
-        <w:pStyle w:val="Paragraphedeliste"/>
-        <w:rPr>
-          <w:i/>
-          <w:iCs/>
-          <w:sz w:val="32"/>
-          <w:szCs w:val="32"/>
-        </w:rPr>
-      </w:pPr>
-    </w:p>
-    <w:p>
-      <w:pPr>
-        <w:pStyle w:val="Paragraphedeliste"/>
-        <w:numPr>
-          <w:ilvl w:val="0"/>
-          <w:numId w:val="1"/>
-        </w:numPr>
-        <w:rPr>
-          <w:i/>
-          <w:iCs/>
-          <w:sz w:val="32"/>
-          <w:szCs w:val="32"/>
-        </w:rPr>
-      </w:pPr>
-      <w:r>
-        <w:rPr>
-          <w:i/>
-          <w:iCs/>
-          <w:sz w:val="32"/>
-          <w:szCs w:val="32"/>
-        </w:rPr>
-        <w:t>Faire un silo ?</w:t>
+        <w:t xml:space="preserve">Enlever le bout de texte considérer comme du spam par google et peut </w:t>
+      </w:r>
+      <w:proofErr w:type="spellStart"/>
+      <w:r>
+        <w:rPr>
+          <w:i/>
+          <w:iCs/>
+          <w:sz w:val="32"/>
+          <w:szCs w:val="32"/>
+        </w:rPr>
+        <w:t>etre</w:t>
+      </w:r>
+      <w:proofErr w:type="spellEnd"/>
+      <w:r>
+        <w:rPr>
+          <w:i/>
+          <w:iCs/>
+          <w:sz w:val="32"/>
+          <w:szCs w:val="32"/>
+        </w:rPr>
+        <w:t xml:space="preserve"> mal vu voir supprimer par google</w:t>
       </w:r>
     </w:p>
     <w:p>
@@ -750,16 +893,147 @@
           <w:sz w:val="32"/>
           <w:szCs w:val="32"/>
         </w:rPr>
-        <w:t>Notamment. col</w:t>
-      </w:r>
-      <w:r>
-        <w:rPr>
-          <w:i/>
-          <w:iCs/>
-          <w:sz w:val="32"/>
-          <w:szCs w:val="32"/>
-        </w:rPr>
-        <w:t>-xs-12 avec un width : 450px ; margin : auto ; float : none et un nouvel attribut pour la mention de maxime guiblard en #rrd avec un font-size 1.2em ; font-weight bold ; pour la partie haute du texte de la mention)</w:t>
+        <w:t xml:space="preserve">Notamment. </w:t>
+      </w:r>
+      <w:proofErr w:type="gramStart"/>
+      <w:r>
+        <w:rPr>
+          <w:i/>
+          <w:iCs/>
+          <w:sz w:val="32"/>
+          <w:szCs w:val="32"/>
+        </w:rPr>
+        <w:t>col</w:t>
+      </w:r>
+      <w:proofErr w:type="gramEnd"/>
+      <w:r>
+        <w:rPr>
+          <w:i/>
+          <w:iCs/>
+          <w:sz w:val="32"/>
+          <w:szCs w:val="32"/>
+        </w:rPr>
+        <w:t xml:space="preserve">-xs-12 avec un </w:t>
+      </w:r>
+      <w:proofErr w:type="spellStart"/>
+      <w:r>
+        <w:rPr>
+          <w:i/>
+          <w:iCs/>
+          <w:sz w:val="32"/>
+          <w:szCs w:val="32"/>
+        </w:rPr>
+        <w:t>width</w:t>
+      </w:r>
+      <w:proofErr w:type="spellEnd"/>
+      <w:r>
+        <w:rPr>
+          <w:i/>
+          <w:iCs/>
+          <w:sz w:val="32"/>
+          <w:szCs w:val="32"/>
+        </w:rPr>
+        <w:t xml:space="preserve"> : 450px ; </w:t>
+      </w:r>
+      <w:proofErr w:type="spellStart"/>
+      <w:r>
+        <w:rPr>
+          <w:i/>
+          <w:iCs/>
+          <w:sz w:val="32"/>
+          <w:szCs w:val="32"/>
+        </w:rPr>
+        <w:t>margin</w:t>
+      </w:r>
+      <w:proofErr w:type="spellEnd"/>
+      <w:r>
+        <w:rPr>
+          <w:i/>
+          <w:iCs/>
+          <w:sz w:val="32"/>
+          <w:szCs w:val="32"/>
+        </w:rPr>
+        <w:t xml:space="preserve"> : auto ; </w:t>
+      </w:r>
+      <w:proofErr w:type="spellStart"/>
+      <w:r>
+        <w:rPr>
+          <w:i/>
+          <w:iCs/>
+          <w:sz w:val="32"/>
+          <w:szCs w:val="32"/>
+        </w:rPr>
+        <w:t>float</w:t>
+      </w:r>
+      <w:proofErr w:type="spellEnd"/>
+      <w:r>
+        <w:rPr>
+          <w:i/>
+          <w:iCs/>
+          <w:sz w:val="32"/>
+          <w:szCs w:val="32"/>
+        </w:rPr>
+        <w:t xml:space="preserve"> : none et un nouvel attribut pour la mention de maxime </w:t>
+      </w:r>
+      <w:proofErr w:type="spellStart"/>
+      <w:r>
+        <w:rPr>
+          <w:i/>
+          <w:iCs/>
+          <w:sz w:val="32"/>
+          <w:szCs w:val="32"/>
+        </w:rPr>
+        <w:t>guiblard</w:t>
+      </w:r>
+      <w:proofErr w:type="spellEnd"/>
+      <w:r>
+        <w:rPr>
+          <w:i/>
+          <w:iCs/>
+          <w:sz w:val="32"/>
+          <w:szCs w:val="32"/>
+        </w:rPr>
+        <w:t xml:space="preserve"> en #rrd avec un font-size 1.2em ; font-</w:t>
+      </w:r>
+      <w:proofErr w:type="spellStart"/>
+      <w:r>
+        <w:rPr>
+          <w:i/>
+          <w:iCs/>
+          <w:sz w:val="32"/>
+          <w:szCs w:val="32"/>
+        </w:rPr>
+        <w:t>weight</w:t>
+      </w:r>
+      <w:proofErr w:type="spellEnd"/>
+      <w:r>
+        <w:rPr>
+          <w:i/>
+          <w:iCs/>
+          <w:sz w:val="32"/>
+          <w:szCs w:val="32"/>
+        </w:rPr>
+        <w:t xml:space="preserve"> </w:t>
+      </w:r>
+      <w:proofErr w:type="spellStart"/>
+      <w:r>
+        <w:rPr>
+          <w:i/>
+          <w:iCs/>
+          <w:sz w:val="32"/>
+          <w:szCs w:val="32"/>
+        </w:rPr>
+        <w:t>bold</w:t>
+      </w:r>
+      <w:proofErr w:type="spellEnd"/>
+      <w:r>
+        <w:rPr>
+          <w:i/>
+          <w:iCs/>
+          <w:sz w:val="32"/>
+          <w:szCs w:val="32"/>
+        </w:rPr>
+        <w:t> ; pour la partie haute du texte de la mention)</w:t>
       </w:r>
     </w:p>
     <w:p>
@@ -842,7 +1116,27 @@
           <w:sz w:val="32"/>
           <w:szCs w:val="32"/>
         </w:rPr>
-        <w:t xml:space="preserve"> .img-responsive</w:t>
+        <w:t xml:space="preserve"> .</w:t>
+      </w:r>
+      <w:proofErr w:type="spellStart"/>
+      <w:r>
+        <w:rPr>
+          <w:i/>
+          <w:iCs/>
+          <w:sz w:val="32"/>
+          <w:szCs w:val="32"/>
+        </w:rPr>
+        <w:t>img</w:t>
+      </w:r>
+      <w:proofErr w:type="spellEnd"/>
+      <w:r>
+        <w:rPr>
+          <w:i/>
+          <w:iCs/>
+          <w:sz w:val="32"/>
+          <w:szCs w:val="32"/>
+        </w:rPr>
+        <w:t>-responsive</w:t>
       </w:r>
       <w:r>
         <w:rPr>
@@ -860,7 +1154,67 @@
           <w:sz w:val="32"/>
           <w:szCs w:val="32"/>
         </w:rPr>
-        <w:t xml:space="preserve"> max-width : 250px, width : auto ; margin : auto)</w:t>
+        <w:t xml:space="preserve"> max-</w:t>
+      </w:r>
+      <w:proofErr w:type="spellStart"/>
+      <w:r>
+        <w:rPr>
+          <w:i/>
+          <w:iCs/>
+          <w:sz w:val="32"/>
+          <w:szCs w:val="32"/>
+        </w:rPr>
+        <w:t>width</w:t>
+      </w:r>
+      <w:proofErr w:type="spellEnd"/>
+      <w:r>
+        <w:rPr>
+          <w:i/>
+          <w:iCs/>
+          <w:sz w:val="32"/>
+          <w:szCs w:val="32"/>
+        </w:rPr>
+        <w:t xml:space="preserve"> : 250px, </w:t>
+      </w:r>
+      <w:proofErr w:type="spellStart"/>
+      <w:r>
+        <w:rPr>
+          <w:i/>
+          <w:iCs/>
+          <w:sz w:val="32"/>
+          <w:szCs w:val="32"/>
+        </w:rPr>
+        <w:t>width</w:t>
+      </w:r>
+      <w:proofErr w:type="spellEnd"/>
+      <w:r>
+        <w:rPr>
+          <w:i/>
+          <w:iCs/>
+          <w:sz w:val="32"/>
+          <w:szCs w:val="32"/>
+        </w:rPr>
+        <w:t xml:space="preserve"> : auto ; </w:t>
+      </w:r>
+      <w:proofErr w:type="spellStart"/>
+      <w:r>
+        <w:rPr>
+          <w:i/>
+          <w:iCs/>
+          <w:sz w:val="32"/>
+          <w:szCs w:val="32"/>
+        </w:rPr>
+        <w:t>margin</w:t>
+      </w:r>
+      <w:proofErr w:type="spellEnd"/>
+      <w:r>
+        <w:rPr>
+          <w:i/>
+          <w:iCs/>
+          <w:sz w:val="32"/>
+          <w:szCs w:val="32"/>
+        </w:rPr>
+        <w:t> : auto)</w:t>
       </w:r>
     </w:p>
     <w:p>
@@ -905,7 +1259,67 @@
           <w:sz w:val="32"/>
           <w:szCs w:val="32"/>
         </w:rPr>
-        <w:t>(dans le style.css remplacement de max-height 40px par height 45px)</w:t>
+        <w:t>(</w:t>
+      </w:r>
+      <w:proofErr w:type="gramStart"/>
+      <w:r>
+        <w:rPr>
+          <w:i/>
+          <w:iCs/>
+          <w:sz w:val="32"/>
+          <w:szCs w:val="32"/>
+        </w:rPr>
+        <w:t>dans</w:t>
+      </w:r>
+      <w:proofErr w:type="gramEnd"/>
+      <w:r>
+        <w:rPr>
+          <w:i/>
+          <w:iCs/>
+          <w:sz w:val="32"/>
+          <w:szCs w:val="32"/>
+        </w:rPr>
+        <w:t xml:space="preserve"> le style.css remplacement de max-</w:t>
+      </w:r>
+      <w:proofErr w:type="spellStart"/>
+      <w:r>
+        <w:rPr>
+          <w:i/>
+          <w:iCs/>
+          <w:sz w:val="32"/>
+          <w:szCs w:val="32"/>
+        </w:rPr>
+        <w:t>height</w:t>
+      </w:r>
+      <w:proofErr w:type="spellEnd"/>
+      <w:r>
+        <w:rPr>
+          <w:i/>
+          <w:iCs/>
+          <w:sz w:val="32"/>
+          <w:szCs w:val="32"/>
+        </w:rPr>
+        <w:t xml:space="preserve"> 40px par </w:t>
+      </w:r>
+      <w:proofErr w:type="spellStart"/>
+      <w:r>
+        <w:rPr>
+          <w:i/>
+          <w:iCs/>
+          <w:sz w:val="32"/>
+          <w:szCs w:val="32"/>
+        </w:rPr>
+        <w:t>height</w:t>
+      </w:r>
+      <w:proofErr w:type="spellEnd"/>
+      <w:r>
+        <w:rPr>
+          <w:i/>
+          <w:iCs/>
+          <w:sz w:val="32"/>
+          <w:szCs w:val="32"/>
+        </w:rPr>
+        <w:t xml:space="preserve"> 45px)</w:t>
       </w:r>
     </w:p>
     <w:p>
@@ -929,7 +1343,47 @@
           <w:sz w:val="32"/>
           <w:szCs w:val="32"/>
         </w:rPr>
-        <w:t>La page 2 le code du css était mal intégré dans le code HTML, le mettre comme dans la page d’accueil pour que le code puissent fonctionner</w:t>
+        <w:t xml:space="preserve">La page 2 le code du </w:t>
+      </w:r>
+      <w:proofErr w:type="spellStart"/>
+      <w:r>
+        <w:rPr>
+          <w:i/>
+          <w:iCs/>
+          <w:sz w:val="32"/>
+          <w:szCs w:val="32"/>
+        </w:rPr>
+        <w:t>css</w:t>
+      </w:r>
+      <w:proofErr w:type="spellEnd"/>
+      <w:r>
+        <w:rPr>
+          <w:i/>
+          <w:iCs/>
+          <w:sz w:val="32"/>
+          <w:szCs w:val="32"/>
+        </w:rPr>
+        <w:t xml:space="preserve"> était mal intégré dans le code HTML, le mettre comme dans la page d’accueil pour que le code </w:t>
+      </w:r>
+      <w:proofErr w:type="gramStart"/>
+      <w:r>
+        <w:rPr>
+          <w:i/>
+          <w:iCs/>
+          <w:sz w:val="32"/>
+          <w:szCs w:val="32"/>
+        </w:rPr>
+        <w:t>puissent</w:t>
+      </w:r>
+      <w:proofErr w:type="gramEnd"/>
+      <w:r>
+        <w:rPr>
+          <w:i/>
+          <w:iCs/>
+          <w:sz w:val="32"/>
+          <w:szCs w:val="32"/>
+        </w:rPr>
+        <w:t xml:space="preserve"> fonctionner</w:t>
       </w:r>
     </w:p>
     <w:p>
@@ -958,7 +1412,109 @@
           <w:sz w:val="32"/>
           <w:szCs w:val="32"/>
         </w:rPr>
-        <w:t>&lt;link rel="stylesheet" type="text/css" href="./css/bootstrap.min.css"&gt;</w:t>
+        <w:t>&lt;</w:t>
+      </w:r>
+      <w:proofErr w:type="spellStart"/>
+      <w:proofErr w:type="gramStart"/>
+      <w:r>
+        <w:rPr>
+          <w:i/>
+          <w:iCs/>
+          <w:sz w:val="32"/>
+          <w:szCs w:val="32"/>
+        </w:rPr>
+        <w:t>link</w:t>
+      </w:r>
+      <w:proofErr w:type="spellEnd"/>
+      <w:proofErr w:type="gramEnd"/>
+      <w:r>
+        <w:rPr>
+          <w:i/>
+          <w:iCs/>
+          <w:sz w:val="32"/>
+          <w:szCs w:val="32"/>
+        </w:rPr>
+        <w:t xml:space="preserve"> rel="</w:t>
+      </w:r>
+      <w:proofErr w:type="spellStart"/>
+      <w:r>
+        <w:rPr>
+          <w:i/>
+          <w:iCs/>
+          <w:sz w:val="32"/>
+          <w:szCs w:val="32"/>
+        </w:rPr>
+        <w:t>stylesheet</w:t>
+      </w:r>
+      <w:proofErr w:type="spellEnd"/>
+      <w:r>
+        <w:rPr>
+          <w:i/>
+          <w:iCs/>
+          <w:sz w:val="32"/>
+          <w:szCs w:val="32"/>
+        </w:rPr>
+        <w:t>" type="</w:t>
+      </w:r>
+      <w:proofErr w:type="spellStart"/>
+      <w:r>
+        <w:rPr>
+          <w:i/>
+          <w:iCs/>
+          <w:sz w:val="32"/>
+          <w:szCs w:val="32"/>
+        </w:rPr>
+        <w:t>text</w:t>
+      </w:r>
+      <w:proofErr w:type="spellEnd"/>
+      <w:r>
+        <w:rPr>
+          <w:i/>
+          <w:iCs/>
+          <w:sz w:val="32"/>
+          <w:szCs w:val="32"/>
+        </w:rPr>
+        <w:t>/</w:t>
+      </w:r>
+      <w:proofErr w:type="spellStart"/>
+      <w:r>
+        <w:rPr>
+          <w:i/>
+          <w:iCs/>
+          <w:sz w:val="32"/>
+          <w:szCs w:val="32"/>
+        </w:rPr>
+        <w:t>css</w:t>
+      </w:r>
+      <w:proofErr w:type="spellEnd"/>
+      <w:r>
+        <w:rPr>
+          <w:i/>
+          <w:iCs/>
+          <w:sz w:val="32"/>
+          <w:szCs w:val="32"/>
+        </w:rPr>
+        <w:t>" href="./</w:t>
+      </w:r>
+      <w:proofErr w:type="spellStart"/>
+      <w:r>
+        <w:rPr>
+          <w:i/>
+          <w:iCs/>
+          <w:sz w:val="32"/>
+          <w:szCs w:val="32"/>
+        </w:rPr>
+        <w:t>css</w:t>
+      </w:r>
+      <w:proofErr w:type="spellEnd"/>
+      <w:r>
+        <w:rPr>
+          <w:i/>
+          <w:iCs/>
+          <w:sz w:val="32"/>
+          <w:szCs w:val="32"/>
+        </w:rPr>
+        <w:t>/bootstrap.min.css"&gt;</w:t>
       </w:r>
       <w:r>
         <w:rPr>
@@ -991,14 +1547,25 @@
           <w:szCs w:val="32"/>
         </w:rPr>
       </w:pPr>
-      <w:r>
-        <w:rPr>
-          <w:i/>
-          <w:iCs/>
-          <w:sz w:val="32"/>
-          <w:szCs w:val="32"/>
-        </w:rPr>
-        <w:t>Etait mal intégrer</w:t>
+      <w:proofErr w:type="spellStart"/>
+      <w:r>
+        <w:rPr>
+          <w:i/>
+          <w:iCs/>
+          <w:sz w:val="32"/>
+          <w:szCs w:val="32"/>
+        </w:rPr>
+        <w:t>Etait</w:t>
+      </w:r>
+      <w:proofErr w:type="spellEnd"/>
+      <w:r>
+        <w:rPr>
+          <w:i/>
+          <w:iCs/>
+          <w:sz w:val="32"/>
+          <w:szCs w:val="32"/>
+        </w:rPr>
+        <w:t xml:space="preserve"> mal intégrer</w:t>
       </w:r>
       <w:r>
         <w:rPr>
@@ -1067,8 +1634,59 @@
           <w:sz w:val="32"/>
           <w:szCs w:val="32"/>
         </w:rPr>
-        <w:t xml:space="preserve"> (donc enlever une liste qui ferait peut etre de trops</w:t>
-      </w:r>
+        <w:t xml:space="preserve"> (</w:t>
+      </w:r>
+      <w:proofErr w:type="gramStart"/>
+      <w:r>
+        <w:rPr>
+          <w:i/>
+          <w:iCs/>
+          <w:sz w:val="32"/>
+          <w:szCs w:val="32"/>
+        </w:rPr>
+        <w:t>donc</w:t>
+      </w:r>
+      <w:proofErr w:type="gramEnd"/>
+      <w:r>
+        <w:rPr>
+          <w:i/>
+          <w:iCs/>
+          <w:sz w:val="32"/>
+          <w:szCs w:val="32"/>
+        </w:rPr>
+        <w:t xml:space="preserve"> enlever une liste qui ferait peut </w:t>
+      </w:r>
+      <w:proofErr w:type="spellStart"/>
+      <w:r>
+        <w:rPr>
+          <w:i/>
+          <w:iCs/>
+          <w:sz w:val="32"/>
+          <w:szCs w:val="32"/>
+        </w:rPr>
+        <w:t>etre</w:t>
+      </w:r>
+      <w:proofErr w:type="spellEnd"/>
+      <w:r>
+        <w:rPr>
+          <w:i/>
+          <w:iCs/>
+          <w:sz w:val="32"/>
+          <w:szCs w:val="32"/>
+        </w:rPr>
+        <w:t xml:space="preserve"> de </w:t>
+      </w:r>
+      <w:proofErr w:type="spellStart"/>
+      <w:r>
+        <w:rPr>
+          <w:i/>
+          <w:iCs/>
+          <w:sz w:val="32"/>
+          <w:szCs w:val="32"/>
+        </w:rPr>
+        <w:t>trops</w:t>
+      </w:r>
+      <w:proofErr w:type="spellEnd"/>
       <w:r>
         <w:rPr>
           <w:i/>
@@ -1161,16 +1779,56 @@
           <w:sz w:val="32"/>
           <w:szCs w:val="32"/>
         </w:rPr>
-        <w:t>ou si sa été des clients potentielles mettre un contenu différent de partenaire.</w:t>
-      </w:r>
-      <w:r>
-        <w:rPr>
-          <w:i/>
-          <w:iCs/>
-          <w:sz w:val="32"/>
-          <w:szCs w:val="32"/>
-        </w:rPr>
-        <w:t xml:space="preserve"> Sa fait trop de redirection et ralenti le site ??)</w:t>
+        <w:t xml:space="preserve">ou si </w:t>
+      </w:r>
+      <w:proofErr w:type="gramStart"/>
+      <w:r>
+        <w:rPr>
+          <w:i/>
+          <w:iCs/>
+          <w:sz w:val="32"/>
+          <w:szCs w:val="32"/>
+        </w:rPr>
+        <w:t>sa été</w:t>
+      </w:r>
+      <w:proofErr w:type="gramEnd"/>
+      <w:r>
+        <w:rPr>
+          <w:i/>
+          <w:iCs/>
+          <w:sz w:val="32"/>
+          <w:szCs w:val="32"/>
+        </w:rPr>
+        <w:t xml:space="preserve"> des clients potentielles mettre un contenu différent de partenaire.</w:t>
+      </w:r>
+      <w:r>
+        <w:rPr>
+          <w:i/>
+          <w:iCs/>
+          <w:sz w:val="32"/>
+          <w:szCs w:val="32"/>
+        </w:rPr>
+        <w:t xml:space="preserve"> </w:t>
+      </w:r>
+      <w:proofErr w:type="gramStart"/>
+      <w:r>
+        <w:rPr>
+          <w:i/>
+          <w:iCs/>
+          <w:sz w:val="32"/>
+          <w:szCs w:val="32"/>
+        </w:rPr>
+        <w:t>Sa fait</w:t>
+      </w:r>
+      <w:proofErr w:type="gramEnd"/>
+      <w:r>
+        <w:rPr>
+          <w:i/>
+          <w:iCs/>
+          <w:sz w:val="32"/>
+          <w:szCs w:val="32"/>
+        </w:rPr>
+        <w:t xml:space="preserve"> trop de redirection et ralenti le site ??)</w:t>
       </w:r>
     </w:p>
     <w:p>
@@ -1223,20 +1881,76 @@
         <w:rPr>
           <w:color w:val="FF0000"/>
         </w:rPr>
-        <w:t>Comme vous le savez, la balise meta robots et les balises meta title et description sont excessivement importantes pour le SEO de votre site web.</w:t>
-      </w:r>
-    </w:p>
-    <w:p>
-      <w:pPr>
-        <w:rPr>
-          <w:color w:val="FF0000"/>
-        </w:rPr>
-      </w:pPr>
-      <w:r>
-        <w:rPr>
-          <w:color w:val="FF0000"/>
-        </w:rPr>
-        <w:t>Donc ajout de la balise meta « robot » dans la page principal</w:t>
+        <w:t xml:space="preserve">Comme vous le savez, la balise </w:t>
+      </w:r>
+      <w:proofErr w:type="spellStart"/>
+      <w:r>
+        <w:rPr>
+          <w:color w:val="FF0000"/>
+        </w:rPr>
+        <w:t>meta</w:t>
+      </w:r>
+      <w:proofErr w:type="spellEnd"/>
+      <w:r>
+        <w:rPr>
+          <w:color w:val="FF0000"/>
+        </w:rPr>
+        <w:t xml:space="preserve"> robots et les balises </w:t>
+      </w:r>
+      <w:proofErr w:type="spellStart"/>
+      <w:r>
+        <w:rPr>
+          <w:color w:val="FF0000"/>
+        </w:rPr>
+        <w:t>meta</w:t>
+      </w:r>
+      <w:proofErr w:type="spellEnd"/>
+      <w:r>
+        <w:rPr>
+          <w:color w:val="FF0000"/>
+        </w:rPr>
+        <w:t xml:space="preserve"> </w:t>
+      </w:r>
+      <w:proofErr w:type="spellStart"/>
+      <w:r>
+        <w:rPr>
+          <w:color w:val="FF0000"/>
+        </w:rPr>
+        <w:t>title</w:t>
+      </w:r>
+      <w:proofErr w:type="spellEnd"/>
+      <w:r>
+        <w:rPr>
+          <w:color w:val="FF0000"/>
+        </w:rPr>
+        <w:t xml:space="preserve"> et description sont excessivement importantes pour le SEO de votre site web.</w:t>
+      </w:r>
+    </w:p>
+    <w:p>
+      <w:pPr>
+        <w:rPr>
+          <w:color w:val="FF0000"/>
+        </w:rPr>
+      </w:pPr>
+      <w:r>
+        <w:rPr>
+          <w:color w:val="FF0000"/>
+        </w:rPr>
+        <w:t xml:space="preserve">Donc ajout de la balise </w:t>
+      </w:r>
+      <w:proofErr w:type="spellStart"/>
+      <w:r>
+        <w:rPr>
+          <w:color w:val="FF0000"/>
+        </w:rPr>
+        <w:t>meta</w:t>
+      </w:r>
+      <w:proofErr w:type="spellEnd"/>
+      <w:r>
+        <w:rPr>
+          <w:color w:val="FF0000"/>
+        </w:rPr>
+        <w:t xml:space="preserve"> « robot » dans la page principal</w:t>
       </w:r>
     </w:p>
     <w:p>
@@ -1292,20 +2006,62 @@
         <w:rPr>
           <w:color w:val="FF0000"/>
         </w:rPr>
-        <w:t>??? Mettre le Javascript en minimifié pour éviter de ralentir le chargement du site</w:t>
-      </w:r>
-    </w:p>
-    <w:p>
-      <w:pPr>
-        <w:rPr>
-          <w:color w:val="FF0000"/>
-        </w:rPr>
-      </w:pPr>
-      <w:r>
-        <w:rPr>
-          <w:color w:val="FF0000"/>
-        </w:rPr>
-        <w:t xml:space="preserve">Mettre tous les fichiers css en minifier ( minifier </w:t>
+        <w:t xml:space="preserve">??? Mettre le Javascript en </w:t>
+      </w:r>
+      <w:proofErr w:type="spellStart"/>
+      <w:r>
+        <w:rPr>
+          <w:color w:val="FF0000"/>
+        </w:rPr>
+        <w:t>minimifié</w:t>
+      </w:r>
+      <w:proofErr w:type="spellEnd"/>
+      <w:r>
+        <w:rPr>
+          <w:color w:val="FF0000"/>
+        </w:rPr>
+        <w:t xml:space="preserve"> pour éviter de ralentir le chargement du site</w:t>
+      </w:r>
+    </w:p>
+    <w:p>
+      <w:pPr>
+        <w:rPr>
+          <w:color w:val="FF0000"/>
+        </w:rPr>
+      </w:pPr>
+      <w:r>
+        <w:rPr>
+          <w:color w:val="FF0000"/>
+        </w:rPr>
+        <w:t xml:space="preserve">Mettre tous les fichiers </w:t>
+      </w:r>
+      <w:proofErr w:type="spellStart"/>
+      <w:r>
+        <w:rPr>
+          <w:color w:val="FF0000"/>
+        </w:rPr>
+        <w:t>css</w:t>
+      </w:r>
+      <w:proofErr w:type="spellEnd"/>
+      <w:r>
+        <w:rPr>
+          <w:color w:val="FF0000"/>
+        </w:rPr>
+        <w:t xml:space="preserve"> en minifier </w:t>
+      </w:r>
+      <w:proofErr w:type="gramStart"/>
+      <w:r>
+        <w:rPr>
+          <w:color w:val="FF0000"/>
+        </w:rPr>
+        <w:t>( minifier</w:t>
+      </w:r>
+      <w:proofErr w:type="gramEnd"/>
+      <w:r>
+        <w:rPr>
+          <w:color w:val="FF0000"/>
+        </w:rPr>
+        <w:t xml:space="preserve"> </w:t>
       </w:r>
       <w:r>
         <w:rPr>
@@ -1324,6 +2080,33 @@
           <w:color w:val="FF0000"/>
         </w:rPr>
         <w:t>.</w:t>
+      </w:r>
+    </w:p>
+    <w:p>
+      <w:pPr>
+        <w:rPr>
+          <w:color w:val="FF0000"/>
+        </w:rPr>
+      </w:pPr>
+      <w:r>
+        <w:rPr>
+          <w:color w:val="FF0000"/>
+        </w:rPr>
+        <w:t xml:space="preserve">Ajout de la balise </w:t>
+      </w:r>
+      <w:proofErr w:type="spellStart"/>
+      <w:r>
+        <w:rPr>
+          <w:color w:val="FF0000"/>
+        </w:rPr>
+        <w:t>meta</w:t>
+      </w:r>
+      <w:proofErr w:type="spellEnd"/>
+      <w:r>
+        <w:rPr>
+          <w:color w:val="FF0000"/>
+        </w:rPr>
+        <w:t xml:space="preserve"> robot avec index, follow.</w:t>
       </w:r>
     </w:p>
     <w:p>
@@ -1444,14 +2227,7 @@
         <w:rPr>
           <w:color w:val="000000" w:themeColor="text1"/>
         </w:rPr>
-        <w:t xml:space="preserve">de type block en fonction de </w:t>
-      </w:r>
-      <w:r>
-        <w:rPr>
-          <w:color w:val="000000" w:themeColor="text1"/>
-        </w:rPr>
-        <w:lastRenderedPageBreak/>
-        <w:t xml:space="preserve">l’importance </w:t>
+        <w:t xml:space="preserve">de type block en fonction de l’importance </w:t>
       </w:r>
       <w:r>
         <w:rPr>

</xml_diff>

<commit_message>
supprimation des annuaires + voir pour minifier le css
</commit_message>
<xml_diff>
--- a/DOC SEO/analyse de l'état du SEO.docx
+++ b/DOC SEO/analyse de l'état du SEO.docx
@@ -23,7 +23,27 @@
           <w:sz w:val="32"/>
           <w:szCs w:val="32"/>
         </w:rPr>
-        <w:t>+ &lt;meta&gt; description ?</w:t>
+        <w:t>+ &lt;</w:t>
+      </w:r>
+      <w:proofErr w:type="spellStart"/>
+      <w:r>
+        <w:rPr>
+          <w:i/>
+          <w:iCs/>
+          <w:sz w:val="32"/>
+          <w:szCs w:val="32"/>
+        </w:rPr>
+        <w:t>meta</w:t>
+      </w:r>
+      <w:proofErr w:type="spellEnd"/>
+      <w:r>
+        <w:rPr>
+          <w:i/>
+          <w:iCs/>
+          <w:sz w:val="32"/>
+          <w:szCs w:val="32"/>
+        </w:rPr>
+        <w:t>&gt; description ?</w:t>
       </w:r>
       <w:r>
         <w:rPr>
@@ -52,267 +72,7 @@
           <w:sz w:val="32"/>
           <w:szCs w:val="32"/>
         </w:rPr>
-        <w:t xml:space="preserve"> + viewport-fit=cover</w:t>
-      </w:r>
-      <w:r>
-        <w:rPr>
-          <w:i/>
-          <w:iCs/>
-          <w:sz w:val="32"/>
-          <w:szCs w:val="32"/>
-        </w:rPr>
-        <w:t>.</w:t>
-      </w:r>
-    </w:p>
-    <w:p>
-      <w:pPr>
-        <w:pStyle w:val="Paragraphedeliste"/>
-        <w:rPr>
-          <w:i/>
-          <w:iCs/>
-          <w:sz w:val="32"/>
-          <w:szCs w:val="32"/>
-        </w:rPr>
-      </w:pPr>
-    </w:p>
-    <w:p>
-      <w:pPr>
-        <w:pStyle w:val="Paragraphedeliste"/>
-        <w:numPr>
-          <w:ilvl w:val="0"/>
-          <w:numId w:val="1"/>
-        </w:numPr>
-        <w:rPr>
-          <w:i/>
-          <w:iCs/>
-          <w:sz w:val="32"/>
-          <w:szCs w:val="32"/>
-        </w:rPr>
-      </w:pPr>
-      <w:r>
-        <w:rPr>
-          <w:i/>
-          <w:iCs/>
-          <w:sz w:val="32"/>
-          <w:szCs w:val="32"/>
-        </w:rPr>
-        <w:t xml:space="preserve">Les partenaires ne sont pas pertinents pas rapports aux sujets du site </w:t>
-      </w:r>
-      <w:r>
-        <w:rPr>
-          <w:i/>
-          <w:iCs/>
-          <w:sz w:val="32"/>
-          <w:szCs w:val="32"/>
-        </w:rPr>
-        <w:t>(</w:t>
-      </w:r>
-      <w:r>
-        <w:rPr>
-          <w:b/>
-          <w:bCs/>
-          <w:i/>
-          <w:iCs/>
-          <w:sz w:val="32"/>
-          <w:szCs w:val="32"/>
-        </w:rPr>
-        <w:t>Contacter les bloggeurs dans le meme domaine de métier</w:t>
-      </w:r>
-      <w:r>
-        <w:rPr>
-          <w:b/>
-          <w:bCs/>
-          <w:i/>
-          <w:iCs/>
-          <w:sz w:val="32"/>
-          <w:szCs w:val="32"/>
-        </w:rPr>
-        <w:t xml:space="preserve"> et non concurrent</w:t>
-      </w:r>
-      <w:r>
-        <w:rPr>
-          <w:i/>
-          <w:iCs/>
-          <w:sz w:val="32"/>
-          <w:szCs w:val="32"/>
-        </w:rPr>
-        <w:t>)</w:t>
-      </w:r>
-      <w:r>
-        <w:rPr>
-          <w:i/>
-          <w:iCs/>
-          <w:sz w:val="32"/>
-          <w:szCs w:val="32"/>
-        </w:rPr>
-        <w:t xml:space="preserve"> /</w:t>
-      </w:r>
-      <w:r>
-        <w:rPr>
-          <w:i/>
-          <w:iCs/>
-          <w:sz w:val="32"/>
-          <w:szCs w:val="32"/>
-        </w:rPr>
-        <w:t xml:space="preserve"> vérifier pour annuaire.</w:t>
-      </w:r>
-      <w:r>
-        <w:rPr>
-          <w:i/>
-          <w:iCs/>
-          <w:sz w:val="32"/>
-          <w:szCs w:val="32"/>
-        </w:rPr>
-        <w:t xml:space="preserve"> Ne pas pas le placer dans le footer car les liens perdent de leurs valeurs</w:t>
-      </w:r>
-      <w:r>
-        <w:rPr>
-          <w:i/>
-          <w:iCs/>
-          <w:sz w:val="32"/>
-          <w:szCs w:val="32"/>
-        </w:rPr>
-        <w:t xml:space="preserve"> (</w:t>
-      </w:r>
-      <w:r>
-        <w:rPr>
-          <w:b/>
-          <w:bCs/>
-          <w:i/>
-          <w:iCs/>
-          <w:sz w:val="32"/>
-          <w:szCs w:val="32"/>
-        </w:rPr>
-        <w:t>le remplacer par ex dans un corps de texte avec une phase d’accroche avec tous les liens d’annonces/partenaire.</w:t>
-      </w:r>
-      <w:r>
-        <w:rPr>
-          <w:b/>
-          <w:bCs/>
-          <w:i/>
-          <w:iCs/>
-          <w:sz w:val="32"/>
-          <w:szCs w:val="32"/>
-        </w:rPr>
-        <w:t xml:space="preserve"> Ajouter un no follow ou do follow ?)</w:t>
-      </w:r>
-    </w:p>
-    <w:p>
-      <w:pPr>
-        <w:rPr>
-          <w:i/>
-          <w:iCs/>
-          <w:sz w:val="32"/>
-          <w:szCs w:val="32"/>
-        </w:rPr>
-      </w:pPr>
-      <w:r>
-        <w:rPr>
-          <w:i/>
-          <w:iCs/>
-          <w:sz w:val="32"/>
-          <w:szCs w:val="32"/>
-        </w:rPr>
-        <w:t>« Si des annuaires gratuits existent sur le secteur, n'hésitez pas à en remplir certains. Même si de nos jours, ils ne sont presque plus pris en compte, ils ne requièrent pas un investissement important en temps.</w:t>
-      </w:r>
-      <w:r>
-        <w:rPr>
-          <w:i/>
-          <w:iCs/>
-          <w:sz w:val="32"/>
-          <w:szCs w:val="32"/>
-        </w:rPr>
-        <w:t xml:space="preserve"> (donc enlever une liste qui ferait peut etre de trops</w:t>
-      </w:r>
-      <w:r>
-        <w:rPr>
-          <w:i/>
-          <w:iCs/>
-          <w:sz w:val="32"/>
-          <w:szCs w:val="32"/>
-        </w:rPr>
-        <w:t> »</w:t>
-      </w:r>
-      <w:r>
-        <w:rPr>
-          <w:i/>
-          <w:iCs/>
-          <w:sz w:val="32"/>
-          <w:szCs w:val="32"/>
-        </w:rPr>
         <w:t xml:space="preserve"> </w:t>
-      </w:r>
-      <w:r>
-        <w:rPr>
-          <w:i/>
-          <w:iCs/>
-          <w:sz w:val="32"/>
-          <w:szCs w:val="32"/>
-        </w:rPr>
-        <w:t>Pour les partenaires (</w:t>
-      </w:r>
-      <w:r>
-        <w:rPr>
-          <w:i/>
-          <w:iCs/>
-          <w:sz w:val="32"/>
-          <w:szCs w:val="32"/>
-        </w:rPr>
-        <w:t>Mettre</w:t>
-      </w:r>
-      <w:r>
-        <w:rPr>
-          <w:i/>
-          <w:iCs/>
-          <w:sz w:val="32"/>
-          <w:szCs w:val="32"/>
-        </w:rPr>
-        <w:t xml:space="preserve"> du contenu plus cohérent par rapport au secteur d’activité</w:t>
-      </w:r>
-      <w:r>
-        <w:rPr>
-          <w:i/>
-          <w:iCs/>
-          <w:sz w:val="32"/>
-          <w:szCs w:val="32"/>
-        </w:rPr>
-        <w:t xml:space="preserve"> avec des partenaires</w:t>
-      </w:r>
-      <w:r>
-        <w:rPr>
-          <w:i/>
-          <w:iCs/>
-          <w:sz w:val="32"/>
-          <w:szCs w:val="32"/>
-        </w:rPr>
-        <w:t xml:space="preserve"> </w:t>
-      </w:r>
-      <w:r>
-        <w:rPr>
-          <w:i/>
-          <w:iCs/>
-          <w:sz w:val="32"/>
-          <w:szCs w:val="32"/>
-        </w:rPr>
-        <w:t xml:space="preserve">non concurrent </w:t>
-      </w:r>
-      <w:r>
-        <w:rPr>
-          <w:i/>
-          <w:iCs/>
-          <w:sz w:val="32"/>
-          <w:szCs w:val="32"/>
-        </w:rPr>
-        <w:t>ou si sa été des clients potentielles mettre un contenu différent de partenaire.</w:t>
-      </w:r>
-      <w:r>
-        <w:rPr>
-          <w:i/>
-          <w:iCs/>
-          <w:sz w:val="32"/>
-          <w:szCs w:val="32"/>
-        </w:rPr>
-        <w:t xml:space="preserve"> Sa fait trop de redirection et ralenti le site ??)</w:t>
       </w:r>
     </w:p>
     <w:p>
@@ -420,7 +180,6 @@
           <w:sz w:val="32"/>
           <w:szCs w:val="32"/>
         </w:rPr>
-        <w:lastRenderedPageBreak/>
         <w:t>Voici mes 10 recommandations pour améliorer le SEO du site :</w:t>
       </w:r>
     </w:p>
@@ -716,7 +475,16 @@
           <w:sz w:val="32"/>
           <w:szCs w:val="32"/>
         </w:rPr>
-        <w:t xml:space="preserve"> écrit dans des balises </w:t>
+        <w:t xml:space="preserve"> </w:t>
+      </w:r>
+      <w:r>
+        <w:rPr>
+          <w:color w:val="000000" w:themeColor="text1"/>
+          <w:sz w:val="32"/>
+          <w:szCs w:val="32"/>
+        </w:rPr>
+        <w:lastRenderedPageBreak/>
+        <w:t xml:space="preserve">écrit dans des balises </w:t>
       </w:r>
       <w:r>
         <w:rPr>
@@ -960,7 +728,6 @@
           <w:sz w:val="32"/>
           <w:szCs w:val="32"/>
         </w:rPr>
-        <w:lastRenderedPageBreak/>
         <w:t>Il ne faut pas</w:t>
       </w:r>
       <w:r>
@@ -969,7 +736,25 @@
           <w:sz w:val="32"/>
           <w:szCs w:val="32"/>
         </w:rPr>
-        <w:t xml:space="preserve"> rajouter des div contenant des mots-clés en les dissimulant sur le site. Car le fait de rajouter des mots-clés cachés et de le répéter s’appelle du « keyword stuffing » et est une technique Black Hat.</w:t>
+        <w:t xml:space="preserve"> rajouter des div contenant des mots-clés en les dissimulant sur le site. Car le fait de rajouter des mots-clés cachés et de le répéter s’appelle du « keyword </w:t>
+      </w:r>
+      <w:proofErr w:type="spellStart"/>
+      <w:r>
+        <w:rPr>
+          <w:color w:val="000000" w:themeColor="text1"/>
+          <w:sz w:val="32"/>
+          <w:szCs w:val="32"/>
+        </w:rPr>
+        <w:t>stuffing</w:t>
+      </w:r>
+      <w:proofErr w:type="spellEnd"/>
+      <w:r>
+        <w:rPr>
+          <w:color w:val="000000" w:themeColor="text1"/>
+          <w:sz w:val="32"/>
+          <w:szCs w:val="32"/>
+        </w:rPr>
+        <w:t> » et est une technique Black Hat.</w:t>
       </w:r>
       <w:r>
         <w:rPr>
@@ -985,15 +770,51 @@
           <w:sz w:val="32"/>
           <w:szCs w:val="32"/>
         </w:rPr>
-        <w:t xml:space="preserve"> Il faut simplement dans la balise &lt;head&gt; y implanter vos mots-clés</w:t>
-      </w:r>
-      <w:r>
-        <w:rPr>
-          <w:color w:val="000000" w:themeColor="text1"/>
-          <w:sz w:val="32"/>
-          <w:szCs w:val="32"/>
-        </w:rPr>
-        <w:t>, Google saura alors qu’elle mot-clés vous avez choisi</w:t>
+        <w:t xml:space="preserve"> Il faut simplement dans la balise &lt;</w:t>
+      </w:r>
+      <w:proofErr w:type="spellStart"/>
+      <w:r>
+        <w:rPr>
+          <w:color w:val="000000" w:themeColor="text1"/>
+          <w:sz w:val="32"/>
+          <w:szCs w:val="32"/>
+        </w:rPr>
+        <w:t>head</w:t>
+      </w:r>
+      <w:proofErr w:type="spellEnd"/>
+      <w:r>
+        <w:rPr>
+          <w:color w:val="000000" w:themeColor="text1"/>
+          <w:sz w:val="32"/>
+          <w:szCs w:val="32"/>
+        </w:rPr>
+        <w:t>&gt; y implanter vos mots-clés</w:t>
+      </w:r>
+      <w:r>
+        <w:rPr>
+          <w:color w:val="000000" w:themeColor="text1"/>
+          <w:sz w:val="32"/>
+          <w:szCs w:val="32"/>
+        </w:rPr>
+        <w:t xml:space="preserve">, Google saura alors qu’elle </w:t>
+      </w:r>
+      <w:proofErr w:type="spellStart"/>
+      <w:r>
+        <w:rPr>
+          <w:color w:val="000000" w:themeColor="text1"/>
+          <w:sz w:val="32"/>
+          <w:szCs w:val="32"/>
+        </w:rPr>
+        <w:t>mot-clés</w:t>
+      </w:r>
+      <w:proofErr w:type="spellEnd"/>
+      <w:r>
+        <w:rPr>
+          <w:color w:val="000000" w:themeColor="text1"/>
+          <w:sz w:val="32"/>
+          <w:szCs w:val="32"/>
+        </w:rPr>
+        <w:t xml:space="preserve"> vous avez choisi</w:t>
       </w:r>
       <w:r>
         <w:rPr>
@@ -1017,7 +838,25 @@
           <w:sz w:val="32"/>
           <w:szCs w:val="32"/>
         </w:rPr>
-        <w:t>invisible dans le footer.</w:t>
+        <w:t xml:space="preserve">invisible dans le </w:t>
+      </w:r>
+      <w:proofErr w:type="spellStart"/>
+      <w:r>
+        <w:rPr>
+          <w:color w:val="000000" w:themeColor="text1"/>
+          <w:sz w:val="32"/>
+          <w:szCs w:val="32"/>
+        </w:rPr>
+        <w:t>footer</w:t>
+      </w:r>
+      <w:proofErr w:type="spellEnd"/>
+      <w:r>
+        <w:rPr>
+          <w:color w:val="000000" w:themeColor="text1"/>
+          <w:sz w:val="32"/>
+          <w:szCs w:val="32"/>
+        </w:rPr>
+        <w:t>.</w:t>
       </w:r>
     </w:p>
     <w:p>
@@ -1083,13 +922,23 @@
         </w:rPr>
         <w:t xml:space="preserve"> alors que les dossiers </w:t>
       </w:r>
-      <w:r>
-        <w:rPr>
-          <w:color w:val="000000" w:themeColor="text1"/>
-          <w:sz w:val="32"/>
-          <w:szCs w:val="32"/>
-        </w:rPr>
-        <w:t xml:space="preserve">css minifié n’ont pas été créer. </w:t>
+      <w:proofErr w:type="spellStart"/>
+      <w:r>
+        <w:rPr>
+          <w:color w:val="000000" w:themeColor="text1"/>
+          <w:sz w:val="32"/>
+          <w:szCs w:val="32"/>
+        </w:rPr>
+        <w:t>css</w:t>
+      </w:r>
+      <w:proofErr w:type="spellEnd"/>
+      <w:r>
+        <w:rPr>
+          <w:color w:val="000000" w:themeColor="text1"/>
+          <w:sz w:val="32"/>
+          <w:szCs w:val="32"/>
+        </w:rPr>
+        <w:t xml:space="preserve"> minifié n’ont pas été créer. </w:t>
       </w:r>
       <w:r>
         <w:rPr>
@@ -1119,6 +968,7 @@
           <w:sz w:val="32"/>
           <w:szCs w:val="32"/>
         </w:rPr>
+        <w:lastRenderedPageBreak/>
         <w:t>Remplacement d</w:t>
       </w:r>
       <w:r>
@@ -1203,7 +1053,25 @@
           <w:sz w:val="32"/>
           <w:szCs w:val="32"/>
         </w:rPr>
-        <w:t>Ajout de la balise meta « robot » avec index, follow.</w:t>
+        <w:t xml:space="preserve">Ajout de la balise </w:t>
+      </w:r>
+      <w:proofErr w:type="spellStart"/>
+      <w:r>
+        <w:rPr>
+          <w:color w:val="000000" w:themeColor="text1"/>
+          <w:sz w:val="32"/>
+          <w:szCs w:val="32"/>
+        </w:rPr>
+        <w:t>meta</w:t>
+      </w:r>
+      <w:proofErr w:type="spellEnd"/>
+      <w:r>
+        <w:rPr>
+          <w:color w:val="000000" w:themeColor="text1"/>
+          <w:sz w:val="32"/>
+          <w:szCs w:val="32"/>
+        </w:rPr>
+        <w:t xml:space="preserve"> « robot » avec index, follow.</w:t>
       </w:r>
       <w:r>
         <w:rPr>
@@ -1241,7 +1109,25 @@
           <w:sz w:val="32"/>
           <w:szCs w:val="32"/>
         </w:rPr>
-        <w:t>dans le dossier « img »</w:t>
+        <w:t>dans le dossier « </w:t>
+      </w:r>
+      <w:proofErr w:type="spellStart"/>
+      <w:r>
+        <w:rPr>
+          <w:color w:val="000000" w:themeColor="text1"/>
+          <w:sz w:val="32"/>
+          <w:szCs w:val="32"/>
+        </w:rPr>
+        <w:t>img</w:t>
+      </w:r>
+      <w:proofErr w:type="spellEnd"/>
+      <w:r>
+        <w:rPr>
+          <w:color w:val="000000" w:themeColor="text1"/>
+          <w:sz w:val="32"/>
+          <w:szCs w:val="32"/>
+        </w:rPr>
+        <w:t> »</w:t>
       </w:r>
       <w:r>
         <w:rPr>
@@ -1303,30 +1189,49 @@
           <w:szCs w:val="32"/>
         </w:rPr>
       </w:pPr>
-      <w:r>
-        <w:rPr>
-          <w:color w:val="000000" w:themeColor="text1"/>
-          <w:sz w:val="32"/>
-          <w:szCs w:val="32"/>
-        </w:rPr>
-        <w:t>Acessibilité bon nombre de constrate au niveau des couleurs sont trop faible. Un contraste adéquat est nécessaire pour tous les utilisateurs malvoyants. On y remédie en augmentant le contraste entre la couleur de premier plan (texte) et la couleur d’</w:t>
-      </w:r>
-      <w:r>
-        <w:rPr>
-          <w:color w:val="000000" w:themeColor="text1"/>
-          <w:sz w:val="32"/>
-          <w:szCs w:val="32"/>
-        </w:rPr>
-        <w:t xml:space="preserve">arrière-plan (En gros s’assurer que les </w:t>
-      </w:r>
-      <w:r>
-        <w:rPr>
-          <w:color w:val="000000" w:themeColor="text1"/>
-          <w:sz w:val="32"/>
-          <w:szCs w:val="32"/>
-        </w:rPr>
-        <w:lastRenderedPageBreak/>
-        <w:t>contrastes entre les premier plan et l’arrière-plan rencontrent les seuils de contrastes exigés par les WCAG 2 AA)</w:t>
+      <w:proofErr w:type="spellStart"/>
+      <w:r>
+        <w:rPr>
+          <w:color w:val="000000" w:themeColor="text1"/>
+          <w:sz w:val="32"/>
+          <w:szCs w:val="32"/>
+        </w:rPr>
+        <w:t>Acessibilité</w:t>
+      </w:r>
+      <w:proofErr w:type="spellEnd"/>
+      <w:r>
+        <w:rPr>
+          <w:color w:val="000000" w:themeColor="text1"/>
+          <w:sz w:val="32"/>
+          <w:szCs w:val="32"/>
+        </w:rPr>
+        <w:t xml:space="preserve"> bon nombre de </w:t>
+      </w:r>
+      <w:proofErr w:type="spellStart"/>
+      <w:r>
+        <w:rPr>
+          <w:color w:val="000000" w:themeColor="text1"/>
+          <w:sz w:val="32"/>
+          <w:szCs w:val="32"/>
+        </w:rPr>
+        <w:t>constrate</w:t>
+      </w:r>
+      <w:proofErr w:type="spellEnd"/>
+      <w:r>
+        <w:rPr>
+          <w:color w:val="000000" w:themeColor="text1"/>
+          <w:sz w:val="32"/>
+          <w:szCs w:val="32"/>
+        </w:rPr>
+        <w:t xml:space="preserve"> au niveau des couleurs sont trop faible. Un contraste adéquat est nécessaire pour tous les utilisateurs malvoyants. On y remédie en augmentant le contraste entre la couleur de premier plan (texte) et la couleur d’</w:t>
+      </w:r>
+      <w:r>
+        <w:rPr>
+          <w:color w:val="000000" w:themeColor="text1"/>
+          <w:sz w:val="32"/>
+          <w:szCs w:val="32"/>
+        </w:rPr>
+        <w:t>arrière-plan (En gros s’assurer que les contrastes entre les premier plan et l’arrière-plan rencontrent les seuils de contrastes exigés par les WCAG 2 AA)</w:t>
       </w:r>
     </w:p>
     <w:p>
@@ -1348,7 +1253,25 @@
           <w:sz w:val="32"/>
           <w:szCs w:val="32"/>
         </w:rPr>
-        <w:t>Le title est mal choisi</w:t>
+        <w:t xml:space="preserve">Le </w:t>
+      </w:r>
+      <w:proofErr w:type="spellStart"/>
+      <w:r>
+        <w:rPr>
+          <w:color w:val="000000" w:themeColor="text1"/>
+          <w:sz w:val="32"/>
+          <w:szCs w:val="32"/>
+        </w:rPr>
+        <w:t>title</w:t>
+      </w:r>
+      <w:proofErr w:type="spellEnd"/>
+      <w:r>
+        <w:rPr>
+          <w:color w:val="000000" w:themeColor="text1"/>
+          <w:sz w:val="32"/>
+          <w:szCs w:val="32"/>
+        </w:rPr>
+        <w:t xml:space="preserve"> est mal choisi</w:t>
       </w:r>
     </w:p>
     <w:p>
@@ -1371,6 +1294,167 @@
           <w:szCs w:val="32"/>
         </w:rPr>
         <w:t>Minifier le CSS et le JS</w:t>
+      </w:r>
+    </w:p>
+    <w:p>
+      <w:pPr>
+        <w:pStyle w:val="Paragraphedeliste"/>
+        <w:numPr>
+          <w:ilvl w:val="0"/>
+          <w:numId w:val="3"/>
+        </w:numPr>
+        <w:rPr>
+          <w:color w:val="000000" w:themeColor="text1"/>
+          <w:sz w:val="32"/>
+          <w:szCs w:val="32"/>
+        </w:rPr>
+      </w:pPr>
+      <w:r>
+        <w:rPr>
+          <w:color w:val="000000" w:themeColor="text1"/>
+          <w:sz w:val="32"/>
+          <w:szCs w:val="32"/>
+        </w:rPr>
+        <w:t>Répétition du mot contact</w:t>
+      </w:r>
+    </w:p>
+    <w:p>
+      <w:pPr>
+        <w:pStyle w:val="Paragraphedeliste"/>
+        <w:numPr>
+          <w:ilvl w:val="0"/>
+          <w:numId w:val="3"/>
+        </w:numPr>
+        <w:rPr>
+          <w:color w:val="000000" w:themeColor="text1"/>
+          <w:sz w:val="32"/>
+          <w:szCs w:val="32"/>
+        </w:rPr>
+      </w:pPr>
+      <w:r>
+        <w:rPr>
+          <w:color w:val="000000" w:themeColor="text1"/>
+          <w:sz w:val="32"/>
+          <w:szCs w:val="32"/>
+        </w:rPr>
+        <w:t xml:space="preserve">Les partenaires ne sont pas pertinents pas rapports aux sujets du site (Contacter les bloggeurs dans le </w:t>
+      </w:r>
+      <w:proofErr w:type="spellStart"/>
+      <w:r>
+        <w:rPr>
+          <w:color w:val="000000" w:themeColor="text1"/>
+          <w:sz w:val="32"/>
+          <w:szCs w:val="32"/>
+        </w:rPr>
+        <w:t>meme</w:t>
+      </w:r>
+      <w:proofErr w:type="spellEnd"/>
+      <w:r>
+        <w:rPr>
+          <w:color w:val="000000" w:themeColor="text1"/>
+          <w:sz w:val="32"/>
+          <w:szCs w:val="32"/>
+        </w:rPr>
+        <w:t xml:space="preserve"> domaine de métier et non concurrent) / vérifier pour annuaire. Ne pas </w:t>
+      </w:r>
+      <w:proofErr w:type="spellStart"/>
+      <w:r>
+        <w:rPr>
+          <w:color w:val="000000" w:themeColor="text1"/>
+          <w:sz w:val="32"/>
+          <w:szCs w:val="32"/>
+        </w:rPr>
+        <w:t>pas</w:t>
+      </w:r>
+      <w:proofErr w:type="spellEnd"/>
+      <w:r>
+        <w:rPr>
+          <w:color w:val="000000" w:themeColor="text1"/>
+          <w:sz w:val="32"/>
+          <w:szCs w:val="32"/>
+        </w:rPr>
+        <w:t xml:space="preserve"> le placer dans le </w:t>
+      </w:r>
+      <w:proofErr w:type="spellStart"/>
+      <w:r>
+        <w:rPr>
+          <w:color w:val="000000" w:themeColor="text1"/>
+          <w:sz w:val="32"/>
+          <w:szCs w:val="32"/>
+        </w:rPr>
+        <w:t>footer</w:t>
+      </w:r>
+      <w:proofErr w:type="spellEnd"/>
+      <w:r>
+        <w:rPr>
+          <w:color w:val="000000" w:themeColor="text1"/>
+          <w:sz w:val="32"/>
+          <w:szCs w:val="32"/>
+        </w:rPr>
+        <w:t xml:space="preserve"> car les liens perdent de leurs valeurs (le remplacer par ex dans un corps de texte avec une phase d’accroche avec tous les liens d’annonces/partenaire. Ajouter un no follow ou do follow ?)</w:t>
+      </w:r>
+    </w:p>
+    <w:p>
+      <w:pPr>
+        <w:pStyle w:val="Paragraphedeliste"/>
+        <w:rPr>
+          <w:color w:val="000000" w:themeColor="text1"/>
+          <w:sz w:val="32"/>
+          <w:szCs w:val="32"/>
+        </w:rPr>
+      </w:pPr>
+      <w:r>
+        <w:rPr>
+          <w:color w:val="000000" w:themeColor="text1"/>
+          <w:sz w:val="32"/>
+          <w:szCs w:val="32"/>
+        </w:rPr>
+        <w:t xml:space="preserve">« Si des annuaires gratuits existent sur le secteur, n'hésitez pas à en remplir certains. Même si de nos jours, ils ne sont presque plus pris en compte, ils ne requièrent pas un investissement </w:t>
+      </w:r>
+      <w:r>
+        <w:rPr>
+          <w:color w:val="000000" w:themeColor="text1"/>
+          <w:sz w:val="32"/>
+          <w:szCs w:val="32"/>
+        </w:rPr>
+        <w:lastRenderedPageBreak/>
+        <w:t xml:space="preserve">important en temps. (donc enlever une liste qui ferait peut </w:t>
+      </w:r>
+      <w:proofErr w:type="spellStart"/>
+      <w:r>
+        <w:rPr>
+          <w:color w:val="000000" w:themeColor="text1"/>
+          <w:sz w:val="32"/>
+          <w:szCs w:val="32"/>
+        </w:rPr>
+        <w:t>etre</w:t>
+      </w:r>
+      <w:proofErr w:type="spellEnd"/>
+      <w:r>
+        <w:rPr>
+          <w:color w:val="000000" w:themeColor="text1"/>
+          <w:sz w:val="32"/>
+          <w:szCs w:val="32"/>
+        </w:rPr>
+        <w:t xml:space="preserve"> de </w:t>
+      </w:r>
+      <w:proofErr w:type="spellStart"/>
+      <w:r>
+        <w:rPr>
+          <w:color w:val="000000" w:themeColor="text1"/>
+          <w:sz w:val="32"/>
+          <w:szCs w:val="32"/>
+        </w:rPr>
+        <w:t>trops</w:t>
+      </w:r>
+      <w:proofErr w:type="spellEnd"/>
+      <w:r>
+        <w:rPr>
+          <w:color w:val="000000" w:themeColor="text1"/>
+          <w:sz w:val="32"/>
+          <w:szCs w:val="32"/>
+        </w:rPr>
+        <w:t xml:space="preserve"> » Pour les partenaires (Mettre du contenu plus cohérent par rapport au secteur d’activité avec des partenaires non concurrent ou si sa été des clients potentielles mettre un contenu différent de partenaire. Sa fait trop de redirection et ralenti le site ??)</w:t>
       </w:r>
     </w:p>
     <w:p>

</xml_diff>